<commit_message>
ND Early Termination header update and additional officer field (Recidiviz/recidiviz-dashboards#5263)
Closes Recidiviz/recidiviz-dashboards#5187, Closes Recidiviz/recidiviz-dashboards#4997

The ND ET docx consists of two parts, the "Motion" and the "Order". This PR updates copy for the header for the "Order" and adds another probation officer editable field to the "Motion".

This PR also addresses Recidiviz/recidiviz-dashboards#4997 to remove the SFN subheading in the early termination forms

GitOrigin-RevId: be1bf758644ec75b8b7e0bec1dae856deb058f8e
</commit_message>
<xml_diff>
--- a/apps/staff/server/assets/workflowsTemplates/US_ND/early_termination_deferred_template.docx
+++ b/apps/staff/server/assets/workflowsTemplates/US_ND/early_termination_deferred_template.docx
@@ -1,10 +1,10 @@
 
 <file path=word/document.xml><?xml version="1.0" encoding="utf-8"?>
-<w:document xmlns:r="http://schemas.openxmlformats.org/officeDocument/2006/relationships" xmlns:wp="http://schemas.openxmlformats.org/drawingml/2006/wordprocessingDrawing" xmlns:w="http://schemas.openxmlformats.org/wordprocessingml/2006/main" xmlns:w10="urn:schemas-microsoft-com:office:word" xmlns:w14="http://schemas.microsoft.com/office/word/2010/wordml" xmlns:wps="http://schemas.microsoft.com/office/word/2010/wordprocessingShape" xmlns:wpg="http://schemas.microsoft.com/office/word/2010/wordprocessingGroup" xmlns:mc="http://schemas.openxmlformats.org/markup-compatibility/2006" xmlns:v="urn:schemas-microsoft-com:vml" xmlns:o="urn:schemas-microsoft-com:office:office" xmlns:m="http://schemas.openxmlformats.org/officeDocument/2006/math" mc:Ignorable="w14">
+<w:document xmlns:wpc="http://schemas.microsoft.com/office/word/2010/wordprocessingCanvas" xmlns:cx="http://schemas.microsoft.com/office/drawing/2014/chartex" xmlns:cx1="http://schemas.microsoft.com/office/drawing/2015/9/8/chartex" xmlns:cx2="http://schemas.microsoft.com/office/drawing/2015/10/21/chartex" xmlns:cx3="http://schemas.microsoft.com/office/drawing/2016/5/9/chartex" xmlns:cx4="http://schemas.microsoft.com/office/drawing/2016/5/10/chartex" xmlns:cx5="http://schemas.microsoft.com/office/drawing/2016/5/11/chartex" xmlns:cx6="http://schemas.microsoft.com/office/drawing/2016/5/12/chartex" xmlns:cx7="http://schemas.microsoft.com/office/drawing/2016/5/13/chartex" xmlns:cx8="http://schemas.microsoft.com/office/drawing/2016/5/14/chartex" xmlns:mc="http://schemas.openxmlformats.org/markup-compatibility/2006" xmlns:aink="http://schemas.microsoft.com/office/drawing/2016/ink" xmlns:am3d="http://schemas.microsoft.com/office/drawing/2017/model3d" xmlns:o="urn:schemas-microsoft-com:office:office" xmlns:oel="http://schemas.microsoft.com/office/2019/extlst" xmlns:r="http://schemas.openxmlformats.org/officeDocument/2006/relationships" xmlns:m="http://schemas.openxmlformats.org/officeDocument/2006/math" xmlns:v="urn:schemas-microsoft-com:vml" xmlns:wp14="http://schemas.microsoft.com/office/word/2010/wordprocessingDrawing" xmlns:wp="http://schemas.openxmlformats.org/drawingml/2006/wordprocessingDrawing" xmlns:w10="urn:schemas-microsoft-com:office:word" xmlns:w="http://schemas.openxmlformats.org/wordprocessingml/2006/main" xmlns:w14="http://schemas.microsoft.com/office/word/2010/wordml" xmlns:w15="http://schemas.microsoft.com/office/word/2012/wordml" xmlns:w16cex="http://schemas.microsoft.com/office/word/2018/wordml/cex" xmlns:w16cid="http://schemas.microsoft.com/office/word/2016/wordml/cid" xmlns:w16="http://schemas.microsoft.com/office/word/2018/wordml" xmlns:w16sdtdh="http://schemas.microsoft.com/office/word/2020/wordml/sdtdatahash" xmlns:w16se="http://schemas.microsoft.com/office/word/2015/wordml/symex" xmlns:wpg="http://schemas.microsoft.com/office/word/2010/wordprocessingGroup" xmlns:wpi="http://schemas.microsoft.com/office/word/2010/wordprocessingInk" xmlns:wne="http://schemas.microsoft.com/office/word/2006/wordml" xmlns:wps="http://schemas.microsoft.com/office/word/2010/wordprocessingShape" mc:Ignorable="w14 w15 w16se w16cid w16 w16cex w16sdtdh wp14">
   <w:body>
     <w:p>
       <w:pPr>
-        <w:pStyle w:val="Основной текст A"/>
+        <w:pStyle w:val="A"/>
         <w:jc w:val="both"/>
         <w:rPr>
           <w:sz w:val="22"/>
@@ -14,29 +14,40 @@
     </w:p>
     <w:p>
       <w:pPr>
-        <w:pStyle w:val="Основной текст A"/>
+        <w:pStyle w:val="A"/>
         <w:tabs>
           <w:tab w:val="left" w:pos="360"/>
           <w:tab w:val="left" w:pos="5160"/>
         </w:tabs>
         <w:jc w:val="both"/>
-        <w:rPr>
-          <w:u w:val="none"/>
-        </w:rPr>
-      </w:pPr>
-      <w:r>
-        <w:rPr>
-          <w:sz w:val="22"/>
-          <w:szCs w:val="22"/>
-          <w:rtl w:val="0"/>
-          <w:lang w:val="en-US"/>
-        </w:rPr>
-        <w:t>[1] Comes now the above named Defendant and respectfully petitions the Court for permission to withdraw the plea of guilty theretofore entered and enter a plea of not guilty in lieu thereof; and further petitions that the charges heretofore made be dismissed.</w:t>
-      </w:r>
-    </w:p>
-    <w:p>
-      <w:pPr>
-        <w:pStyle w:val="Основной текст A"/>
+      </w:pPr>
+      <w:r>
+        <w:rPr>
+          <w:sz w:val="22"/>
+          <w:szCs w:val="22"/>
+        </w:rPr>
+        <w:t xml:space="preserve">[1] Comes now the </w:t>
+      </w:r>
+      <w:proofErr w:type="gramStart"/>
+      <w:r>
+        <w:rPr>
+          <w:sz w:val="22"/>
+          <w:szCs w:val="22"/>
+        </w:rPr>
+        <w:t>above named</w:t>
+      </w:r>
+      <w:proofErr w:type="gramEnd"/>
+      <w:r>
+        <w:rPr>
+          <w:sz w:val="22"/>
+          <w:szCs w:val="22"/>
+        </w:rPr>
+        <w:t xml:space="preserve"> Defendant and respectfully petitions the Court for permission to withdraw the plea of guilty theretofore entered and enter a plea of not guilty in lieu thereof; and further petitions that the charges heretofore made be dismissed.</w:t>
+      </w:r>
+    </w:p>
+    <w:p>
+      <w:pPr>
+        <w:pStyle w:val="A"/>
         <w:tabs>
           <w:tab w:val="left" w:pos="590"/>
           <w:tab w:val="left" w:pos="5160"/>
@@ -50,7 +61,7 @@
     </w:p>
     <w:p>
       <w:pPr>
-        <w:pStyle w:val="Основной текст A"/>
+        <w:pStyle w:val="A"/>
         <w:tabs>
           <w:tab w:val="left" w:pos="360"/>
           <w:tab w:val="left" w:pos="5160"/>
@@ -65,122 +76,183 @@
         <w:rPr>
           <w:sz w:val="22"/>
           <w:szCs w:val="22"/>
-          <w:rtl w:val="0"/>
           <w:lang w:val="pt-PT"/>
         </w:rPr>
         <w:t>[2]</w:t>
+      </w:r>
+      <w:r>
+        <w:rPr>
+          <w:sz w:val="22"/>
+          <w:szCs w:val="22"/>
+          <w:lang w:val="pt-PT"/>
+        </w:rPr>
         <w:tab/>
-        <w:t>The petitioner appeared on the</w:t>
-      </w:r>
-      <w:r>
-        <w:rPr>
-          <w:sz w:val="22"/>
-          <w:szCs w:val="22"/>
-          <w:rtl w:val="0"/>
-          <w:lang w:val="en-US"/>
+      </w:r>
+      <w:proofErr w:type="spellStart"/>
+      <w:r>
+        <w:rPr>
+          <w:sz w:val="22"/>
+          <w:szCs w:val="22"/>
+          <w:lang w:val="pt-PT"/>
+        </w:rPr>
+        <w:t>The</w:t>
+      </w:r>
+      <w:proofErr w:type="spellEnd"/>
+      <w:r>
+        <w:rPr>
+          <w:sz w:val="22"/>
+          <w:szCs w:val="22"/>
+          <w:lang w:val="pt-PT"/>
+        </w:rPr>
+        <w:t xml:space="preserve"> </w:t>
+      </w:r>
+      <w:proofErr w:type="spellStart"/>
+      <w:r>
+        <w:rPr>
+          <w:sz w:val="22"/>
+          <w:szCs w:val="22"/>
+          <w:lang w:val="pt-PT"/>
+        </w:rPr>
+        <w:t>petitioner</w:t>
+      </w:r>
+      <w:proofErr w:type="spellEnd"/>
+      <w:r>
+        <w:rPr>
+          <w:sz w:val="22"/>
+          <w:szCs w:val="22"/>
+          <w:lang w:val="pt-PT"/>
+        </w:rPr>
+        <w:t xml:space="preserve"> </w:t>
+      </w:r>
+      <w:proofErr w:type="spellStart"/>
+      <w:r>
+        <w:rPr>
+          <w:sz w:val="22"/>
+          <w:szCs w:val="22"/>
+          <w:lang w:val="pt-PT"/>
+        </w:rPr>
+        <w:t>appeared</w:t>
+      </w:r>
+      <w:proofErr w:type="spellEnd"/>
+      <w:r>
+        <w:rPr>
+          <w:sz w:val="22"/>
+          <w:szCs w:val="22"/>
+          <w:lang w:val="pt-PT"/>
+        </w:rPr>
+        <w:t xml:space="preserve"> </w:t>
+      </w:r>
+      <w:proofErr w:type="spellStart"/>
+      <w:r>
+        <w:rPr>
+          <w:sz w:val="22"/>
+          <w:szCs w:val="22"/>
+          <w:lang w:val="pt-PT"/>
+        </w:rPr>
+        <w:t>on</w:t>
+      </w:r>
+      <w:proofErr w:type="spellEnd"/>
+      <w:r>
+        <w:rPr>
+          <w:sz w:val="22"/>
+          <w:szCs w:val="22"/>
+          <w:lang w:val="pt-PT"/>
+        </w:rPr>
+        <w:t xml:space="preserve"> </w:t>
+      </w:r>
+      <w:proofErr w:type="spellStart"/>
+      <w:r>
+        <w:rPr>
+          <w:sz w:val="22"/>
+          <w:szCs w:val="22"/>
+          <w:lang w:val="pt-PT"/>
+        </w:rPr>
+        <w:t>the</w:t>
+      </w:r>
+      <w:proofErr w:type="spellEnd"/>
+      <w:r>
+        <w:rPr>
+          <w:sz w:val="22"/>
+          <w:szCs w:val="22"/>
         </w:rPr>
         <w:t xml:space="preserve"> {</w:t>
       </w:r>
-      <w:r>
-        <w:rPr>
-          <w:rtl w:val="0"/>
-          <w:lang w:val="en-US"/>
-        </w:rPr>
+      <w:proofErr w:type="spellStart"/>
+      <w:r>
         <w:t>priorCourtDay</w:t>
       </w:r>
-      <w:r>
-        <w:rPr>
-          <w:sz w:val="22"/>
-          <w:szCs w:val="22"/>
-          <w:rtl w:val="0"/>
-          <w:lang w:val="en-US"/>
+      <w:proofErr w:type="spellEnd"/>
+      <w:r>
+        <w:rPr>
+          <w:sz w:val="22"/>
+          <w:szCs w:val="22"/>
         </w:rPr>
         <w:t>} day of {</w:t>
       </w:r>
-      <w:r>
-        <w:rPr>
-          <w:rtl w:val="0"/>
-          <w:lang w:val="en-US"/>
-        </w:rPr>
+      <w:proofErr w:type="spellStart"/>
+      <w:r>
         <w:t>priorCourtMonth</w:t>
       </w:r>
-      <w:r>
-        <w:rPr>
-          <w:sz w:val="22"/>
-          <w:szCs w:val="22"/>
-          <w:rtl w:val="0"/>
-          <w:lang w:val="en-US"/>
+      <w:proofErr w:type="spellEnd"/>
+      <w:r>
+        <w:rPr>
+          <w:sz w:val="22"/>
+          <w:szCs w:val="22"/>
         </w:rPr>
         <w:t>}, {</w:t>
       </w:r>
-      <w:r>
-        <w:rPr>
-          <w:rtl w:val="0"/>
-          <w:lang w:val="en-US"/>
-        </w:rPr>
+      <w:proofErr w:type="spellStart"/>
+      <w:r>
         <w:t>priorCourtYear</w:t>
       </w:r>
-      <w:r>
-        <w:rPr>
-          <w:sz w:val="22"/>
-          <w:szCs w:val="22"/>
-          <w:rtl w:val="0"/>
-          <w:lang w:val="en-US"/>
+      <w:proofErr w:type="spellEnd"/>
+      <w:r>
+        <w:rPr>
+          <w:sz w:val="22"/>
+          <w:szCs w:val="22"/>
         </w:rPr>
         <w:t>}, before the Honorable {</w:t>
       </w:r>
-      <w:r>
-        <w:rPr>
-          <w:rtl w:val="0"/>
-          <w:lang w:val="en-US"/>
-        </w:rPr>
+      <w:proofErr w:type="spellStart"/>
+      <w:r>
         <w:t>judgeName</w:t>
       </w:r>
-      <w:r>
-        <w:rPr>
-          <w:sz w:val="22"/>
-          <w:szCs w:val="22"/>
-          <w:rtl w:val="0"/>
-          <w:lang w:val="en-US"/>
+      <w:proofErr w:type="spellEnd"/>
+      <w:r>
+        <w:rPr>
+          <w:sz w:val="22"/>
+          <w:szCs w:val="22"/>
         </w:rPr>
         <w:t>} having been charged with the crime of {</w:t>
       </w:r>
-      <w:r>
-        <w:rPr>
-          <w:rtl w:val="0"/>
-          <w:lang w:val="en-US"/>
-        </w:rPr>
+      <w:proofErr w:type="spellStart"/>
+      <w:r>
         <w:t>crimeNames</w:t>
       </w:r>
-      <w:r>
-        <w:rPr>
-          <w:sz w:val="22"/>
-          <w:szCs w:val="22"/>
-          <w:rtl w:val="0"/>
-          <w:lang w:val="en-US"/>
+      <w:proofErr w:type="spellEnd"/>
+      <w:r>
+        <w:rPr>
+          <w:sz w:val="22"/>
+          <w:szCs w:val="22"/>
         </w:rPr>
         <w:t>} and was placed on a deferred imposition of sentence for a period of {</w:t>
       </w:r>
-      <w:r>
-        <w:rPr>
-          <w:rtl w:val="0"/>
-          <w:lang w:val="en-US"/>
-        </w:rPr>
+      <w:proofErr w:type="spellStart"/>
+      <w:r>
         <w:t>sentenceLengthMonths</w:t>
       </w:r>
-      <w:r>
-        <w:rPr>
-          <w:sz w:val="22"/>
-          <w:szCs w:val="22"/>
-          <w:rtl w:val="0"/>
-          <w:lang w:val="en-US"/>
+      <w:proofErr w:type="spellEnd"/>
+      <w:r>
+        <w:rPr>
+          <w:sz w:val="22"/>
+          <w:szCs w:val="22"/>
         </w:rPr>
         <w:t>}.</w:t>
       </w:r>
     </w:p>
     <w:p>
       <w:pPr>
-        <w:pStyle w:val="Основной текст A"/>
+        <w:pStyle w:val="A"/>
         <w:tabs>
           <w:tab w:val="left" w:pos="590"/>
           <w:tab w:val="left" w:pos="5160"/>
@@ -194,7 +266,7 @@
     </w:p>
     <w:p>
       <w:pPr>
-        <w:pStyle w:val="Основной текст A"/>
+        <w:pStyle w:val="A"/>
         <w:tabs>
           <w:tab w:val="left" w:pos="360"/>
           <w:tab w:val="left" w:pos="5160"/>
@@ -209,7 +281,6 @@
         <w:rPr>
           <w:sz w:val="22"/>
           <w:szCs w:val="22"/>
-          <w:rtl w:val="0"/>
           <w:lang w:val="pt-PT"/>
         </w:rPr>
         <w:t>[</w:t>
@@ -218,8 +289,6 @@
         <w:rPr>
           <w:sz w:val="22"/>
           <w:szCs w:val="22"/>
-          <w:rtl w:val="0"/>
-          <w:lang w:val="en-US"/>
         </w:rPr>
         <w:t>3</w:t>
       </w:r>
@@ -227,17 +296,256 @@
         <w:rPr>
           <w:sz w:val="22"/>
           <w:szCs w:val="22"/>
-          <w:rtl w:val="0"/>
           <w:lang w:val="pt-PT"/>
         </w:rPr>
         <w:t>]</w:t>
+      </w:r>
+      <w:r>
+        <w:rPr>
+          <w:sz w:val="22"/>
+          <w:szCs w:val="22"/>
+          <w:lang w:val="pt-PT"/>
+        </w:rPr>
         <w:tab/>
-        <w:t>The petitioner has complied with the terms and conditions set forth in the deferred order.</w:t>
-      </w:r>
-    </w:p>
-    <w:p>
-      <w:pPr>
-        <w:pStyle w:val="Основной текст A"/>
+      </w:r>
+      <w:proofErr w:type="spellStart"/>
+      <w:r>
+        <w:rPr>
+          <w:sz w:val="22"/>
+          <w:szCs w:val="22"/>
+          <w:lang w:val="pt-PT"/>
+        </w:rPr>
+        <w:t>The</w:t>
+      </w:r>
+      <w:proofErr w:type="spellEnd"/>
+      <w:r>
+        <w:rPr>
+          <w:sz w:val="22"/>
+          <w:szCs w:val="22"/>
+          <w:lang w:val="pt-PT"/>
+        </w:rPr>
+        <w:t xml:space="preserve"> </w:t>
+      </w:r>
+      <w:proofErr w:type="spellStart"/>
+      <w:r>
+        <w:rPr>
+          <w:sz w:val="22"/>
+          <w:szCs w:val="22"/>
+          <w:lang w:val="pt-PT"/>
+        </w:rPr>
+        <w:t>petitioner</w:t>
+      </w:r>
+      <w:proofErr w:type="spellEnd"/>
+      <w:r>
+        <w:rPr>
+          <w:sz w:val="22"/>
+          <w:szCs w:val="22"/>
+          <w:lang w:val="pt-PT"/>
+        </w:rPr>
+        <w:t xml:space="preserve"> </w:t>
+      </w:r>
+      <w:proofErr w:type="spellStart"/>
+      <w:r>
+        <w:rPr>
+          <w:sz w:val="22"/>
+          <w:szCs w:val="22"/>
+          <w:lang w:val="pt-PT"/>
+        </w:rPr>
+        <w:t>has</w:t>
+      </w:r>
+      <w:proofErr w:type="spellEnd"/>
+      <w:r>
+        <w:rPr>
+          <w:sz w:val="22"/>
+          <w:szCs w:val="22"/>
+          <w:lang w:val="pt-PT"/>
+        </w:rPr>
+        <w:t xml:space="preserve"> </w:t>
+      </w:r>
+      <w:proofErr w:type="spellStart"/>
+      <w:r>
+        <w:rPr>
+          <w:sz w:val="22"/>
+          <w:szCs w:val="22"/>
+          <w:lang w:val="pt-PT"/>
+        </w:rPr>
+        <w:t>complied</w:t>
+      </w:r>
+      <w:proofErr w:type="spellEnd"/>
+      <w:r>
+        <w:rPr>
+          <w:sz w:val="22"/>
+          <w:szCs w:val="22"/>
+          <w:lang w:val="pt-PT"/>
+        </w:rPr>
+        <w:t xml:space="preserve"> </w:t>
+      </w:r>
+      <w:proofErr w:type="spellStart"/>
+      <w:r>
+        <w:rPr>
+          <w:sz w:val="22"/>
+          <w:szCs w:val="22"/>
+          <w:lang w:val="pt-PT"/>
+        </w:rPr>
+        <w:t>with</w:t>
+      </w:r>
+      <w:proofErr w:type="spellEnd"/>
+      <w:r>
+        <w:rPr>
+          <w:sz w:val="22"/>
+          <w:szCs w:val="22"/>
+          <w:lang w:val="pt-PT"/>
+        </w:rPr>
+        <w:t xml:space="preserve"> </w:t>
+      </w:r>
+      <w:proofErr w:type="spellStart"/>
+      <w:r>
+        <w:rPr>
+          <w:sz w:val="22"/>
+          <w:szCs w:val="22"/>
+          <w:lang w:val="pt-PT"/>
+        </w:rPr>
+        <w:t>the</w:t>
+      </w:r>
+      <w:proofErr w:type="spellEnd"/>
+      <w:r>
+        <w:rPr>
+          <w:sz w:val="22"/>
+          <w:szCs w:val="22"/>
+          <w:lang w:val="pt-PT"/>
+        </w:rPr>
+        <w:t xml:space="preserve"> </w:t>
+      </w:r>
+      <w:proofErr w:type="spellStart"/>
+      <w:r>
+        <w:rPr>
+          <w:sz w:val="22"/>
+          <w:szCs w:val="22"/>
+          <w:lang w:val="pt-PT"/>
+        </w:rPr>
+        <w:t>terms</w:t>
+      </w:r>
+      <w:proofErr w:type="spellEnd"/>
+      <w:r>
+        <w:rPr>
+          <w:sz w:val="22"/>
+          <w:szCs w:val="22"/>
+          <w:lang w:val="pt-PT"/>
+        </w:rPr>
+        <w:t xml:space="preserve"> </w:t>
+      </w:r>
+      <w:proofErr w:type="spellStart"/>
+      <w:r>
+        <w:rPr>
+          <w:sz w:val="22"/>
+          <w:szCs w:val="22"/>
+          <w:lang w:val="pt-PT"/>
+        </w:rPr>
+        <w:t>and</w:t>
+      </w:r>
+      <w:proofErr w:type="spellEnd"/>
+      <w:r>
+        <w:rPr>
+          <w:sz w:val="22"/>
+          <w:szCs w:val="22"/>
+          <w:lang w:val="pt-PT"/>
+        </w:rPr>
+        <w:t xml:space="preserve"> </w:t>
+      </w:r>
+      <w:proofErr w:type="spellStart"/>
+      <w:r>
+        <w:rPr>
+          <w:sz w:val="22"/>
+          <w:szCs w:val="22"/>
+          <w:lang w:val="pt-PT"/>
+        </w:rPr>
+        <w:t>conditions</w:t>
+      </w:r>
+      <w:proofErr w:type="spellEnd"/>
+      <w:r>
+        <w:rPr>
+          <w:sz w:val="22"/>
+          <w:szCs w:val="22"/>
+          <w:lang w:val="pt-PT"/>
+        </w:rPr>
+        <w:t xml:space="preserve"> set </w:t>
+      </w:r>
+      <w:proofErr w:type="spellStart"/>
+      <w:r>
+        <w:rPr>
+          <w:sz w:val="22"/>
+          <w:szCs w:val="22"/>
+          <w:lang w:val="pt-PT"/>
+        </w:rPr>
+        <w:t>forth</w:t>
+      </w:r>
+      <w:proofErr w:type="spellEnd"/>
+      <w:r>
+        <w:rPr>
+          <w:sz w:val="22"/>
+          <w:szCs w:val="22"/>
+          <w:lang w:val="pt-PT"/>
+        </w:rPr>
+        <w:t xml:space="preserve"> in </w:t>
+      </w:r>
+      <w:proofErr w:type="spellStart"/>
+      <w:r>
+        <w:rPr>
+          <w:sz w:val="22"/>
+          <w:szCs w:val="22"/>
+          <w:lang w:val="pt-PT"/>
+        </w:rPr>
+        <w:t>the</w:t>
+      </w:r>
+      <w:proofErr w:type="spellEnd"/>
+      <w:r>
+        <w:rPr>
+          <w:sz w:val="22"/>
+          <w:szCs w:val="22"/>
+          <w:lang w:val="pt-PT"/>
+        </w:rPr>
+        <w:t xml:space="preserve"> </w:t>
+      </w:r>
+      <w:proofErr w:type="spellStart"/>
+      <w:r>
+        <w:rPr>
+          <w:sz w:val="22"/>
+          <w:szCs w:val="22"/>
+          <w:lang w:val="pt-PT"/>
+        </w:rPr>
+        <w:t>deferred</w:t>
+      </w:r>
+      <w:proofErr w:type="spellEnd"/>
+      <w:r>
+        <w:rPr>
+          <w:sz w:val="22"/>
+          <w:szCs w:val="22"/>
+          <w:lang w:val="pt-PT"/>
+        </w:rPr>
+        <w:t xml:space="preserve"> </w:t>
+      </w:r>
+      <w:proofErr w:type="spellStart"/>
+      <w:r>
+        <w:rPr>
+          <w:sz w:val="22"/>
+          <w:szCs w:val="22"/>
+          <w:lang w:val="pt-PT"/>
+        </w:rPr>
+        <w:t>order</w:t>
+      </w:r>
+      <w:proofErr w:type="spellEnd"/>
+      <w:r>
+        <w:rPr>
+          <w:sz w:val="22"/>
+          <w:szCs w:val="22"/>
+          <w:lang w:val="pt-PT"/>
+        </w:rPr>
+        <w:t>.</w:t>
+      </w:r>
+    </w:p>
+    <w:p>
+      <w:pPr>
+        <w:pStyle w:val="A"/>
         <w:tabs>
           <w:tab w:val="left" w:pos="360"/>
           <w:tab w:val="left" w:pos="5160"/>
@@ -251,7 +559,7 @@
     </w:p>
     <w:p>
       <w:pPr>
-        <w:pStyle w:val="Основной текст A"/>
+        <w:pStyle w:val="A"/>
         <w:tabs>
           <w:tab w:val="left" w:pos="360"/>
           <w:tab w:val="left" w:pos="5160"/>
@@ -266,7 +574,6 @@
         <w:rPr>
           <w:sz w:val="22"/>
           <w:szCs w:val="22"/>
-          <w:rtl w:val="0"/>
           <w:lang w:val="pt-PT"/>
         </w:rPr>
         <w:t>[</w:t>
@@ -275,8 +582,6 @@
         <w:rPr>
           <w:sz w:val="22"/>
           <w:szCs w:val="22"/>
-          <w:rtl w:val="0"/>
-          <w:lang w:val="en-US"/>
         </w:rPr>
         <w:t>4</w:t>
       </w:r>
@@ -284,42 +589,177 @@
         <w:rPr>
           <w:sz w:val="22"/>
           <w:szCs w:val="22"/>
-          <w:rtl w:val="0"/>
           <w:lang w:val="pt-PT"/>
         </w:rPr>
         <w:t>]</w:t>
+      </w:r>
+      <w:r>
+        <w:rPr>
+          <w:sz w:val="22"/>
+          <w:szCs w:val="22"/>
+          <w:lang w:val="pt-PT"/>
+        </w:rPr>
         <w:tab/>
-        <w:t>That the time period of the Order would expire on</w:t>
-      </w:r>
-      <w:r>
-        <w:rPr>
-          <w:sz w:val="22"/>
-          <w:szCs w:val="22"/>
-          <w:rtl w:val="0"/>
-          <w:lang w:val="en-US"/>
+      </w:r>
+      <w:proofErr w:type="spellStart"/>
+      <w:r>
+        <w:rPr>
+          <w:sz w:val="22"/>
+          <w:szCs w:val="22"/>
+          <w:lang w:val="pt-PT"/>
+        </w:rPr>
+        <w:t>That</w:t>
+      </w:r>
+      <w:proofErr w:type="spellEnd"/>
+      <w:r>
+        <w:rPr>
+          <w:sz w:val="22"/>
+          <w:szCs w:val="22"/>
+          <w:lang w:val="pt-PT"/>
+        </w:rPr>
+        <w:t xml:space="preserve"> </w:t>
+      </w:r>
+      <w:proofErr w:type="spellStart"/>
+      <w:r>
+        <w:rPr>
+          <w:sz w:val="22"/>
+          <w:szCs w:val="22"/>
+          <w:lang w:val="pt-PT"/>
+        </w:rPr>
+        <w:t>the</w:t>
+      </w:r>
+      <w:proofErr w:type="spellEnd"/>
+      <w:r>
+        <w:rPr>
+          <w:sz w:val="22"/>
+          <w:szCs w:val="22"/>
+          <w:lang w:val="pt-PT"/>
+        </w:rPr>
+        <w:t xml:space="preserve"> time </w:t>
+      </w:r>
+      <w:proofErr w:type="spellStart"/>
+      <w:r>
+        <w:rPr>
+          <w:sz w:val="22"/>
+          <w:szCs w:val="22"/>
+          <w:lang w:val="pt-PT"/>
+        </w:rPr>
+        <w:t>period</w:t>
+      </w:r>
+      <w:proofErr w:type="spellEnd"/>
+      <w:r>
+        <w:rPr>
+          <w:sz w:val="22"/>
+          <w:szCs w:val="22"/>
+          <w:lang w:val="pt-PT"/>
+        </w:rPr>
+        <w:t xml:space="preserve"> </w:t>
+      </w:r>
+      <w:proofErr w:type="spellStart"/>
+      <w:r>
+        <w:rPr>
+          <w:sz w:val="22"/>
+          <w:szCs w:val="22"/>
+          <w:lang w:val="pt-PT"/>
+        </w:rPr>
+        <w:t>of</w:t>
+      </w:r>
+      <w:proofErr w:type="spellEnd"/>
+      <w:r>
+        <w:rPr>
+          <w:sz w:val="22"/>
+          <w:szCs w:val="22"/>
+          <w:lang w:val="pt-PT"/>
+        </w:rPr>
+        <w:t xml:space="preserve"> </w:t>
+      </w:r>
+      <w:proofErr w:type="spellStart"/>
+      <w:r>
+        <w:rPr>
+          <w:sz w:val="22"/>
+          <w:szCs w:val="22"/>
+          <w:lang w:val="pt-PT"/>
+        </w:rPr>
+        <w:t>the</w:t>
+      </w:r>
+      <w:proofErr w:type="spellEnd"/>
+      <w:r>
+        <w:rPr>
+          <w:sz w:val="22"/>
+          <w:szCs w:val="22"/>
+          <w:lang w:val="pt-PT"/>
+        </w:rPr>
+        <w:t xml:space="preserve"> </w:t>
+      </w:r>
+      <w:proofErr w:type="spellStart"/>
+      <w:r>
+        <w:rPr>
+          <w:sz w:val="22"/>
+          <w:szCs w:val="22"/>
+          <w:lang w:val="pt-PT"/>
+        </w:rPr>
+        <w:t>Order</w:t>
+      </w:r>
+      <w:proofErr w:type="spellEnd"/>
+      <w:r>
+        <w:rPr>
+          <w:sz w:val="22"/>
+          <w:szCs w:val="22"/>
+          <w:lang w:val="pt-PT"/>
+        </w:rPr>
+        <w:t xml:space="preserve"> </w:t>
+      </w:r>
+      <w:proofErr w:type="spellStart"/>
+      <w:r>
+        <w:rPr>
+          <w:sz w:val="22"/>
+          <w:szCs w:val="22"/>
+          <w:lang w:val="pt-PT"/>
+        </w:rPr>
+        <w:t>would</w:t>
+      </w:r>
+      <w:proofErr w:type="spellEnd"/>
+      <w:r>
+        <w:rPr>
+          <w:sz w:val="22"/>
+          <w:szCs w:val="22"/>
+          <w:lang w:val="pt-PT"/>
+        </w:rPr>
+        <w:t xml:space="preserve"> expire </w:t>
+      </w:r>
+      <w:proofErr w:type="spellStart"/>
+      <w:r>
+        <w:rPr>
+          <w:sz w:val="22"/>
+          <w:szCs w:val="22"/>
+          <w:lang w:val="pt-PT"/>
+        </w:rPr>
+        <w:t>on</w:t>
+      </w:r>
+      <w:proofErr w:type="spellEnd"/>
+      <w:r>
+        <w:rPr>
+          <w:sz w:val="22"/>
+          <w:szCs w:val="22"/>
         </w:rPr>
         <w:t xml:space="preserve"> {</w:t>
       </w:r>
-      <w:r>
-        <w:rPr>
-          <w:rtl w:val="0"/>
-          <w:lang w:val="en-US"/>
-        </w:rPr>
+      <w:proofErr w:type="spellStart"/>
+      <w:r>
         <w:t>probationExpirationDate</w:t>
       </w:r>
-      <w:r>
-        <w:rPr>
-          <w:sz w:val="22"/>
-          <w:szCs w:val="22"/>
-          <w:rtl w:val="0"/>
-          <w:lang w:val="en-US"/>
+      <w:proofErr w:type="spellEnd"/>
+      <w:r>
+        <w:rPr>
+          <w:sz w:val="22"/>
+          <w:szCs w:val="22"/>
         </w:rPr>
         <w:t>} and this Petition is submitted thereto.</w:t>
       </w:r>
     </w:p>
     <w:p>
       <w:pPr>
-        <w:pStyle w:val="Основной текст A"/>
+        <w:pStyle w:val="A"/>
         <w:tabs>
           <w:tab w:val="left" w:pos="360"/>
           <w:tab w:val="left" w:pos="5160"/>
@@ -333,7 +773,7 @@
     </w:p>
     <w:p>
       <w:pPr>
-        <w:pStyle w:val="Основной текст A"/>
+        <w:pStyle w:val="A"/>
         <w:tabs>
           <w:tab w:val="left" w:pos="360"/>
           <w:tab w:val="left" w:pos="5160"/>
@@ -344,15 +784,13 @@
         <w:rPr>
           <w:sz w:val="22"/>
           <w:szCs w:val="22"/>
-          <w:rtl w:val="0"/>
-          <w:lang w:val="en-US"/>
         </w:rPr>
         <w:t>Dated this ____ day of ________________, 20____.</w:t>
       </w:r>
     </w:p>
     <w:p>
       <w:pPr>
-        <w:pStyle w:val="Основной текст A"/>
+        <w:pStyle w:val="A"/>
         <w:tabs>
           <w:tab w:val="left" w:pos="590"/>
           <w:tab w:val="left" w:pos="5160"/>
@@ -366,7 +804,7 @@
     </w:p>
     <w:p>
       <w:pPr>
-        <w:pStyle w:val="Основной текст A"/>
+        <w:pStyle w:val="A"/>
         <w:tabs>
           <w:tab w:val="left" w:pos="5160"/>
         </w:tabs>
@@ -380,7 +818,6 @@
         <w:rPr>
           <w:sz w:val="22"/>
           <w:szCs w:val="22"/>
-          <w:rtl w:val="0"/>
         </w:rPr>
         <w:tab/>
         <w:t>_______________________________________</w:t>
@@ -388,7 +825,7 @@
     </w:p>
     <w:p>
       <w:pPr>
-        <w:pStyle w:val="Основной текст A"/>
+        <w:pStyle w:val="A"/>
         <w:tabs>
           <w:tab w:val="left" w:pos="5160"/>
         </w:tabs>
@@ -402,7 +839,6 @@
         <w:rPr>
           <w:sz w:val="22"/>
           <w:szCs w:val="22"/>
-          <w:rtl w:val="0"/>
         </w:rPr>
         <w:tab/>
         <w:t>Petitioner and Defendant</w:t>
@@ -410,7 +846,7 @@
     </w:p>
     <w:p>
       <w:pPr>
-        <w:pStyle w:val="Основной текст A"/>
+        <w:pStyle w:val="A"/>
         <w:tabs>
           <w:tab w:val="left" w:pos="5160"/>
         </w:tabs>
@@ -423,7 +859,7 @@
     </w:p>
     <w:p>
       <w:pPr>
-        <w:pStyle w:val="Основной текст A"/>
+        <w:pStyle w:val="A"/>
         <w:tabs>
           <w:tab w:val="left" w:pos="5160"/>
         </w:tabs>
@@ -437,15 +873,13 @@
         <w:rPr>
           <w:sz w:val="22"/>
           <w:szCs w:val="22"/>
-          <w:rtl w:val="0"/>
-          <w:lang w:val="en-US"/>
         </w:rPr>
         <w:t>Subscribed and sworn to before me, a notary public, this ___ day of__________________, 20____.</w:t>
       </w:r>
     </w:p>
     <w:p>
       <w:pPr>
-        <w:pStyle w:val="Основной текст A"/>
+        <w:pStyle w:val="A"/>
         <w:tabs>
           <w:tab w:val="left" w:pos="5160"/>
         </w:tabs>
@@ -458,7 +892,7 @@
     </w:p>
     <w:p>
       <w:pPr>
-        <w:pStyle w:val="Основной текст A"/>
+        <w:pStyle w:val="A"/>
         <w:tabs>
           <w:tab w:val="left" w:pos="5160"/>
         </w:tabs>
@@ -471,11 +905,11 @@
     </w:p>
     <w:p>
       <w:pPr>
-        <w:pStyle w:val="Основной текст A"/>
+        <w:pStyle w:val="A"/>
         <w:tabs>
           <w:tab w:val="left" w:pos="5160"/>
         </w:tabs>
-        <w:ind w:left="5160" w:firstLine="0"/>
+        <w:ind w:left="5160"/>
         <w:jc w:val="both"/>
         <w:rPr>
           <w:sz w:val="22"/>
@@ -486,85 +920,80 @@
         <w:rPr>
           <w:sz w:val="22"/>
           <w:szCs w:val="22"/>
-          <w:rtl w:val="0"/>
-          <w:lang w:val="en-US"/>
         </w:rPr>
         <w:t>_______________________________________</w:t>
       </w:r>
     </w:p>
     <w:p>
       <w:pPr>
-        <w:pStyle w:val="Основной текст A"/>
+        <w:pStyle w:val="A"/>
         <w:tabs>
           <w:tab w:val="left" w:pos="5160"/>
         </w:tabs>
-        <w:ind w:left="5160" w:firstLine="0"/>
+        <w:ind w:left="5160"/>
         <w:jc w:val="both"/>
       </w:pPr>
       <w:r>
         <w:rPr>
           <w:sz w:val="22"/>
           <w:szCs w:val="22"/>
-          <w:rtl w:val="0"/>
-          <w:lang w:val="en-US"/>
         </w:rPr>
         <w:t>Notary Public</w:t>
       </w:r>
     </w:p>
     <w:p>
       <w:pPr>
-        <w:pStyle w:val="Рубрика"/>
-        <w:rPr>
-          <w:rFonts w:ascii="Times New Roman" w:cs="Times New Roman" w:hAnsi="Times New Roman" w:eastAsia="Times New Roman"/>
-        </w:rPr>
-      </w:pPr>
-    </w:p>
-    <w:p>
-      <w:pPr>
-        <w:pStyle w:val="Основной текст A"/>
-        <w:rPr>
-          <w:sz w:val="22"/>
-          <w:szCs w:val="22"/>
-        </w:rPr>
-      </w:pPr>
-    </w:p>
-    <w:p>
-      <w:pPr>
-        <w:pStyle w:val="Основной текст A"/>
+        <w:pStyle w:val="a0"/>
+        <w:rPr>
+          <w:rFonts w:ascii="Times New Roman" w:eastAsia="Times New Roman" w:hAnsi="Times New Roman" w:cs="Times New Roman"/>
+        </w:rPr>
+      </w:pPr>
+    </w:p>
+    <w:p>
+      <w:pPr>
+        <w:pStyle w:val="A"/>
+        <w:rPr>
+          <w:sz w:val="22"/>
+          <w:szCs w:val="22"/>
+        </w:rPr>
+      </w:pPr>
+    </w:p>
+    <w:p>
+      <w:pPr>
+        <w:pStyle w:val="A"/>
         <w:tabs>
           <w:tab w:val="left" w:pos="360"/>
           <w:tab w:val="left" w:pos="5160"/>
         </w:tabs>
         <w:jc w:val="both"/>
-        <w:rPr>
-          <w:caps w:val="0"/>
-          <w:smallCaps w:val="0"/>
-          <w:strike w:val="0"/>
-          <w:dstrike w:val="0"/>
-          <w:outline w:val="0"/>
-          <w:color w:val="000000"/>
-          <w:u w:val="none" w:color="000000"/>
-          <w:vertAlign w:val="baseline"/>
-          <w14:textFill>
-            <w14:solidFill>
-              <w14:srgbClr w14:val="000000"/>
-            </w14:solidFill>
-          </w14:textFill>
-        </w:rPr>
-      </w:pPr>
-      <w:r>
-        <w:rPr>
-          <w:sz w:val="22"/>
-          <w:szCs w:val="22"/>
-          <w:rtl w:val="0"/>
-          <w:lang w:val="en-US"/>
-        </w:rPr>
-        <w:t>I, {probationOfficerFullName}, ND Parole/Probation Officer, do hereby request granting the above Petition.</w:t>
-      </w:r>
-    </w:p>
-    <w:p>
-      <w:pPr>
-        <w:pStyle w:val="Основной текст A"/>
+      </w:pPr>
+      <w:r>
+        <w:rPr>
+          <w:sz w:val="22"/>
+          <w:szCs w:val="22"/>
+        </w:rPr>
+        <w:t>I, {</w:t>
+      </w:r>
+      <w:proofErr w:type="spellStart"/>
+      <w:r>
+        <w:rPr>
+          <w:sz w:val="22"/>
+          <w:szCs w:val="22"/>
+        </w:rPr>
+        <w:t>probationOfficerFullName</w:t>
+      </w:r>
+      <w:proofErr w:type="spellEnd"/>
+      <w:r>
+        <w:rPr>
+          <w:sz w:val="22"/>
+          <w:szCs w:val="22"/>
+        </w:rPr>
+        <w:t>}, ND Parole/Probation Officer, do hereby request granting the above Petition.</w:t>
+      </w:r>
+    </w:p>
+    <w:p>
+      <w:pPr>
+        <w:pStyle w:val="A"/>
         <w:tabs>
           <w:tab w:val="left" w:pos="590"/>
           <w:tab w:val="left" w:pos="5160"/>
@@ -578,7 +1007,7 @@
     </w:p>
     <w:p>
       <w:pPr>
-        <w:pStyle w:val="Основной текст A"/>
+        <w:pStyle w:val="A"/>
         <w:tabs>
           <w:tab w:val="left" w:pos="590"/>
           <w:tab w:val="left" w:pos="5160"/>
@@ -594,15 +1023,32 @@
         <w:rPr>
           <w:sz w:val="22"/>
           <w:szCs w:val="22"/>
-          <w:rtl w:val="0"/>
           <w:lang w:val="it-IT"/>
         </w:rPr>
-        <w:t>I concur,</w:t>
-      </w:r>
-    </w:p>
-    <w:p>
-      <w:pPr>
-        <w:pStyle w:val="Основной текст A"/>
+        <w:t xml:space="preserve">I </w:t>
+      </w:r>
+      <w:proofErr w:type="spellStart"/>
+      <w:r>
+        <w:rPr>
+          <w:sz w:val="22"/>
+          <w:szCs w:val="22"/>
+          <w:lang w:val="it-IT"/>
+        </w:rPr>
+        <w:t>concur</w:t>
+      </w:r>
+      <w:proofErr w:type="spellEnd"/>
+      <w:r>
+        <w:rPr>
+          <w:sz w:val="22"/>
+          <w:szCs w:val="22"/>
+          <w:lang w:val="it-IT"/>
+        </w:rPr>
+        <w:t>,</w:t>
+      </w:r>
+    </w:p>
+    <w:p>
+      <w:pPr>
+        <w:pStyle w:val="A"/>
         <w:tabs>
           <w:tab w:val="left" w:pos="590"/>
           <w:tab w:val="left" w:pos="5160"/>
@@ -616,7 +1062,7 @@
     </w:p>
     <w:p>
       <w:pPr>
-        <w:pStyle w:val="Основной текст A"/>
+        <w:pStyle w:val="A"/>
         <w:tabs>
           <w:tab w:val="left" w:pos="590"/>
           <w:tab w:val="left" w:pos="5160"/>
@@ -631,17 +1077,21 @@
         <w:rPr>
           <w:sz w:val="22"/>
           <w:szCs w:val="22"/>
-          <w:rtl w:val="0"/>
-          <w:lang w:val="en-US"/>
         </w:rPr>
         <w:t>_______________________________________</w:t>
+      </w:r>
+      <w:r>
+        <w:rPr>
+          <w:sz w:val="22"/>
+          <w:szCs w:val="22"/>
+        </w:rPr>
         <w:tab/>
         <w:t>_______________________________________</w:t>
       </w:r>
     </w:p>
     <w:p>
       <w:pPr>
-        <w:pStyle w:val="Основной текст A"/>
+        <w:pStyle w:val="A"/>
         <w:tabs>
           <w:tab w:val="left" w:pos="590"/>
           <w:tab w:val="left" w:pos="5160"/>
@@ -656,124 +1106,152 @@
         <w:rPr>
           <w:sz w:val="22"/>
           <w:szCs w:val="22"/>
-          <w:rtl w:val="0"/>
-          <w:lang w:val="en-US"/>
-        </w:rPr>
-        <w:t>Asst</w:t>
-      </w:r>
-      <w:r>
-        <w:rPr>
-          <w:sz w:val="22"/>
-          <w:szCs w:val="22"/>
-          <w:rtl w:val="0"/>
-          <w:lang w:val="en-US"/>
-        </w:rPr>
-        <w:t xml:space="preserve">      </w:t>
-      </w:r>
-      <w:r>
-        <w:rPr>
-          <w:sz w:val="22"/>
-          <w:szCs w:val="22"/>
-          <w:rtl w:val="0"/>
-          <w:lang w:val="en-US"/>
-        </w:rPr>
-        <w:t>County States Attorney</w:t>
+        </w:rPr>
+        <w:t>Asst      County States Attorney</w:t>
+      </w:r>
+      <w:r>
+        <w:rPr>
+          <w:sz w:val="22"/>
+          <w:szCs w:val="22"/>
+        </w:rPr>
         <w:tab/>
         <w:t>ND Parole/Probation Officer</w:t>
       </w:r>
     </w:p>
     <w:p>
       <w:pPr>
-        <w:pStyle w:val="Основной текст A"/>
-        <w:rPr>
-          <w:sz w:val="22"/>
-          <w:szCs w:val="22"/>
-        </w:rPr>
-      </w:pPr>
-      <w:r>
-        <w:rPr>
-          <w:sz w:val="22"/>
-          <w:szCs w:val="22"/>
-          <w:rtl w:val="0"/>
-          <w:lang w:val="en-US"/>
-        </w:rPr>
-        <w:t>{statesAttorneyMailingAddress}</w:t>
-      </w:r>
-    </w:p>
-    <w:p>
-      <w:pPr>
-        <w:pStyle w:val="Основной текст A"/>
-        <w:rPr>
-          <w:sz w:val="22"/>
-          <w:szCs w:val="22"/>
-        </w:rPr>
-      </w:pPr>
-      <w:r>
-        <w:rPr>
-          <w:sz w:val="22"/>
-          <w:szCs w:val="22"/>
-          <w:rtl w:val="0"/>
-          <w:lang w:val="en-US"/>
-        </w:rPr>
-        <w:t>{statesAttorneyPhoneNumber}</w:t>
-      </w:r>
-    </w:p>
-    <w:p>
-      <w:pPr>
-        <w:pStyle w:val="Основной текст A"/>
-        <w:rPr>
-          <w:sz w:val="22"/>
-          <w:szCs w:val="22"/>
-        </w:rPr>
-      </w:pPr>
-      <w:r>
-        <w:rPr>
-          <w:sz w:val="22"/>
-          <w:szCs w:val="22"/>
-          <w:rtl w:val="0"/>
-          <w:lang w:val="en-US"/>
-        </w:rPr>
-        <w:t>{statesAttorneyEmailAddress}</w:t>
-      </w:r>
-    </w:p>
-    <w:p>
-      <w:pPr>
-        <w:pStyle w:val="Рубрика"/>
+        <w:pStyle w:val="A"/>
+        <w:rPr>
+          <w:sz w:val="22"/>
+          <w:szCs w:val="22"/>
+        </w:rPr>
+      </w:pPr>
+      <w:r>
+        <w:rPr>
+          <w:sz w:val="22"/>
+          <w:szCs w:val="22"/>
+        </w:rPr>
+        <w:t>{</w:t>
+      </w:r>
+      <w:proofErr w:type="spellStart"/>
+      <w:r>
+        <w:rPr>
+          <w:sz w:val="22"/>
+          <w:szCs w:val="22"/>
+        </w:rPr>
+        <w:t>statesAttorneyMailingAddress</w:t>
+      </w:r>
+      <w:proofErr w:type="spellEnd"/>
+      <w:r>
+        <w:rPr>
+          <w:sz w:val="22"/>
+          <w:szCs w:val="22"/>
+        </w:rPr>
+        <w:t>}</w:t>
+      </w:r>
+    </w:p>
+    <w:p>
+      <w:pPr>
+        <w:pStyle w:val="A"/>
+        <w:rPr>
+          <w:sz w:val="22"/>
+          <w:szCs w:val="22"/>
+        </w:rPr>
+      </w:pPr>
+      <w:r>
+        <w:rPr>
+          <w:sz w:val="22"/>
+          <w:szCs w:val="22"/>
+        </w:rPr>
+        <w:t>{</w:t>
+      </w:r>
+      <w:proofErr w:type="spellStart"/>
+      <w:r>
+        <w:rPr>
+          <w:sz w:val="22"/>
+          <w:szCs w:val="22"/>
+        </w:rPr>
+        <w:t>statesAttorneyPhoneNumber</w:t>
+      </w:r>
+      <w:proofErr w:type="spellEnd"/>
+      <w:r>
+        <w:rPr>
+          <w:sz w:val="22"/>
+          <w:szCs w:val="22"/>
+        </w:rPr>
+        <w:t>}</w:t>
+      </w:r>
+    </w:p>
+    <w:p>
+      <w:pPr>
+        <w:pStyle w:val="A"/>
+        <w:rPr>
+          <w:sz w:val="22"/>
+          <w:szCs w:val="22"/>
+        </w:rPr>
+      </w:pPr>
+      <w:r>
+        <w:rPr>
+          <w:sz w:val="22"/>
+          <w:szCs w:val="22"/>
+        </w:rPr>
+        <w:t>{</w:t>
+      </w:r>
+      <w:proofErr w:type="spellStart"/>
+      <w:r>
+        <w:rPr>
+          <w:sz w:val="22"/>
+          <w:szCs w:val="22"/>
+        </w:rPr>
+        <w:t>statesAttorneyEmailAddress</w:t>
+      </w:r>
+      <w:proofErr w:type="spellEnd"/>
+      <w:r>
+        <w:rPr>
+          <w:sz w:val="22"/>
+          <w:szCs w:val="22"/>
+        </w:rPr>
+        <w:t>}</w:t>
+      </w:r>
+    </w:p>
+    <w:p>
+      <w:pPr>
+        <w:pStyle w:val="a0"/>
         <w:sectPr>
-          <w:headerReference w:type="default" r:id="rId4"/>
-          <w:footerReference w:type="default" r:id="rId5"/>
-          <w:pgSz w:w="12240" w:h="15840" w:orient="portrait"/>
-          <w:pgMar w:top="720" w:right="720" w:bottom="720" w:left="720" w:header="720" w:footer="720"/>
+          <w:headerReference w:type="default" r:id="rId6"/>
+          <w:footerReference w:type="default" r:id="rId7"/>
+          <w:pgSz w:w="12240" w:h="15840"/>
+          <w:pgMar w:top="720" w:right="720" w:bottom="720" w:left="720" w:header="720" w:footer="720" w:gutter="0"/>
           <w:pgNumType w:start="1"/>
-          <w:bidi w:val="0"/>
+          <w:cols w:space="720"/>
         </w:sectPr>
       </w:pPr>
     </w:p>
     <w:p>
       <w:pPr>
-        <w:pStyle w:val="Рубрика"/>
-        <w:rPr>
-          <w:rFonts w:ascii="Times New Roman" w:cs="Times New Roman" w:hAnsi="Times New Roman" w:eastAsia="Times New Roman"/>
-        </w:rPr>
-      </w:pPr>
-    </w:p>
-    <w:p>
-      <w:pPr>
-        <w:pStyle w:val="Рубрика"/>
-        <w:rPr>
-          <w:rFonts w:ascii="Times New Roman" w:cs="Times New Roman" w:hAnsi="Times New Roman" w:eastAsia="Times New Roman"/>
-        </w:rPr>
-      </w:pPr>
-    </w:p>
-    <w:p>
-      <w:pPr>
-        <w:pStyle w:val="По умолчанию"/>
+        <w:pStyle w:val="a0"/>
+        <w:rPr>
+          <w:rFonts w:ascii="Times New Roman" w:eastAsia="Times New Roman" w:hAnsi="Times New Roman" w:cs="Times New Roman"/>
+        </w:rPr>
+      </w:pPr>
+    </w:p>
+    <w:p>
+      <w:pPr>
+        <w:pStyle w:val="a0"/>
+        <w:rPr>
+          <w:rFonts w:ascii="Times New Roman" w:eastAsia="Times New Roman" w:hAnsi="Times New Roman" w:cs="Times New Roman"/>
+        </w:rPr>
+      </w:pPr>
+    </w:p>
+    <w:p>
+      <w:pPr>
+        <w:pStyle w:val="a1"/>
         <w:spacing w:before="0"/>
         <w:jc w:val="center"/>
         <w:rPr>
-          <w:rFonts w:ascii="Times New Roman" w:cs="Times New Roman" w:hAnsi="Times New Roman" w:eastAsia="Times New Roman"/>
-          <w:b w:val="1"/>
-          <w:bCs w:val="1"/>
+          <w:rFonts w:ascii="Times New Roman" w:eastAsia="Times New Roman" w:hAnsi="Times New Roman" w:cs="Times New Roman"/>
+          <w:b/>
+          <w:bCs/>
           <w:sz w:val="22"/>
           <w:szCs w:val="22"/>
           <w:u w:val="single"/>
@@ -782,19 +1260,17 @@
       <w:r>
         <w:rPr>
           <w:rFonts w:ascii="Times New Roman" w:hAnsi="Times New Roman"/>
-          <w:b w:val="1"/>
-          <w:bCs w:val="1"/>
-          <w:sz w:val="22"/>
-          <w:szCs w:val="22"/>
-          <w:rtl w:val="0"/>
-          <w:lang w:val="en-US"/>
+          <w:b/>
+          <w:bCs/>
+          <w:sz w:val="22"/>
+          <w:szCs w:val="22"/>
         </w:rPr>
         <w:t>ORDER OF THE COURT</w:t>
       </w:r>
     </w:p>
     <w:p>
       <w:pPr>
-        <w:pStyle w:val="Основной текст A"/>
+        <w:pStyle w:val="A"/>
         <w:tabs>
           <w:tab w:val="left" w:pos="5160"/>
         </w:tabs>
@@ -807,7 +1283,7 @@
     </w:p>
     <w:p>
       <w:pPr>
-        <w:pStyle w:val="Основной текст A"/>
+        <w:pStyle w:val="A"/>
         <w:tabs>
           <w:tab w:val="left" w:pos="360"/>
           <w:tab w:val="left" w:pos="5160"/>
@@ -822,111 +1298,97 @@
         <w:rPr>
           <w:sz w:val="22"/>
           <w:szCs w:val="22"/>
-          <w:rtl w:val="0"/>
-          <w:lang w:val="en-US"/>
         </w:rPr>
         <w:t>[1] Upon reading and filing the Petition of {</w:t>
       </w:r>
-      <w:r>
-        <w:rPr>
-          <w:rtl w:val="0"/>
-          <w:lang w:val="en-US"/>
-        </w:rPr>
+      <w:proofErr w:type="spellStart"/>
+      <w:r>
         <w:t>clientName</w:t>
       </w:r>
-      <w:r>
-        <w:rPr>
-          <w:sz w:val="22"/>
-          <w:szCs w:val="22"/>
-          <w:rtl w:val="0"/>
-          <w:lang w:val="en-US"/>
+      <w:proofErr w:type="spellEnd"/>
+      <w:r>
+        <w:rPr>
+          <w:sz w:val="22"/>
+          <w:szCs w:val="22"/>
         </w:rPr>
         <w:t>} for an order granting {</w:t>
       </w:r>
       <w:r>
-        <w:rPr>
-          <w:rtl w:val="0"/>
-          <w:lang w:val="en-US"/>
-        </w:rPr>
         <w:t>pronoun</w:t>
       </w:r>
       <w:r>
         <w:rPr>
           <w:sz w:val="22"/>
           <w:szCs w:val="22"/>
-          <w:rtl w:val="0"/>
-          <w:lang w:val="en-US"/>
         </w:rPr>
         <w:t>} permission to withdraw {</w:t>
       </w:r>
-      <w:r>
-        <w:rPr>
-          <w:rtl w:val="0"/>
-          <w:lang w:val="en-US"/>
-        </w:rPr>
+      <w:proofErr w:type="spellStart"/>
+      <w:r>
         <w:t>pronounPossessive</w:t>
       </w:r>
-      <w:r>
-        <w:rPr>
-          <w:sz w:val="22"/>
-          <w:szCs w:val="22"/>
-          <w:rtl w:val="0"/>
-          <w:lang w:val="en-US"/>
+      <w:proofErr w:type="spellEnd"/>
+      <w:r>
+        <w:rPr>
+          <w:sz w:val="22"/>
+          <w:szCs w:val="22"/>
         </w:rPr>
         <w:t>} plea of guilty for the crime of {</w:t>
       </w:r>
-      <w:r>
-        <w:rPr>
-          <w:rtl w:val="0"/>
-          <w:lang w:val="en-US"/>
-        </w:rPr>
+      <w:proofErr w:type="spellStart"/>
+      <w:r>
         <w:t>crimeNames</w:t>
       </w:r>
-      <w:r>
-        <w:rPr>
-          <w:sz w:val="22"/>
-          <w:szCs w:val="22"/>
-          <w:rtl w:val="0"/>
-          <w:lang w:val="en-US"/>
+      <w:proofErr w:type="spellEnd"/>
+      <w:r>
+        <w:rPr>
+          <w:sz w:val="22"/>
+          <w:szCs w:val="22"/>
         </w:rPr>
         <w:t>} and to enter a plea of not guilty in being thereof, and for an order to dismiss the information filed against {</w:t>
       </w:r>
       <w:r>
-        <w:rPr>
-          <w:rtl w:val="0"/>
-          <w:lang w:val="en-US"/>
-        </w:rPr>
         <w:t>pronoun</w:t>
       </w:r>
       <w:r>
         <w:rPr>
           <w:sz w:val="22"/>
           <w:szCs w:val="22"/>
-          <w:rtl w:val="0"/>
-          <w:lang w:val="en-US"/>
         </w:rPr>
         <w:t>} upon recommendation of {</w:t>
       </w:r>
-      <w:r>
-        <w:rPr>
-          <w:rtl w:val="0"/>
-          <w:lang w:val="en-US"/>
-        </w:rPr>
+      <w:proofErr w:type="spellStart"/>
+      <w:r>
         <w:t>probationOfficerFullName</w:t>
       </w:r>
-      <w:r>
-        <w:rPr>
-          <w:sz w:val="22"/>
-          <w:szCs w:val="22"/>
-          <w:rtl w:val="0"/>
-          <w:lang w:val="en-US"/>
-        </w:rPr>
-        <w:t>}, ND Parole/Probation Officer for the State of North Dakota; and good cause appearing therefore.</w:t>
-      </w:r>
-    </w:p>
-    <w:p>
-      <w:pPr>
-        <w:pStyle w:val="Основной текст A"/>
+      <w:proofErr w:type="spellEnd"/>
+      <w:r>
+        <w:rPr>
+          <w:sz w:val="22"/>
+          <w:szCs w:val="22"/>
+        </w:rPr>
+        <w:t xml:space="preserve">}, ND Parole/Probation Officer for the State of North Dakota; and good cause </w:t>
+      </w:r>
+      <w:proofErr w:type="gramStart"/>
+      <w:r>
+        <w:rPr>
+          <w:sz w:val="22"/>
+          <w:szCs w:val="22"/>
+        </w:rPr>
+        <w:t>appearing</w:t>
+      </w:r>
+      <w:proofErr w:type="gramEnd"/>
+      <w:r>
+        <w:rPr>
+          <w:sz w:val="22"/>
+          <w:szCs w:val="22"/>
+        </w:rPr>
+        <w:t xml:space="preserve"> therefore.</w:t>
+      </w:r>
+    </w:p>
+    <w:p>
+      <w:pPr>
+        <w:pStyle w:val="A"/>
         <w:tabs>
           <w:tab w:val="left" w:pos="5160"/>
         </w:tabs>
@@ -939,7 +1401,7 @@
     </w:p>
     <w:p>
       <w:pPr>
-        <w:pStyle w:val="Основной текст A"/>
+        <w:pStyle w:val="A"/>
         <w:tabs>
           <w:tab w:val="left" w:pos="360"/>
           <w:tab w:val="left" w:pos="5160"/>
@@ -950,15 +1412,13 @@
         <w:rPr>
           <w:sz w:val="22"/>
           <w:szCs w:val="22"/>
-          <w:rtl w:val="0"/>
-          <w:lang w:val="en-US"/>
         </w:rPr>
         <w:t>[2] IT IS ORDERED that the Petition is granted; that the plea of guilty is withdrawn; and a plea of not guilty is entered; and that the charges heretofore made are dismissed.</w:t>
       </w:r>
     </w:p>
     <w:p>
       <w:pPr>
-        <w:pStyle w:val="Основной текст A"/>
+        <w:pStyle w:val="A"/>
         <w:tabs>
           <w:tab w:val="left" w:pos="590"/>
           <w:tab w:val="left" w:pos="5160"/>
@@ -972,7 +1432,7 @@
     </w:p>
     <w:p>
       <w:pPr>
-        <w:pStyle w:val="Основной текст A"/>
+        <w:pStyle w:val="A"/>
         <w:tabs>
           <w:tab w:val="left" w:pos="5160"/>
         </w:tabs>
@@ -985,7 +1445,7 @@
     </w:p>
     <w:p>
       <w:pPr>
-        <w:pStyle w:val="Основной текст A"/>
+        <w:pStyle w:val="A"/>
         <w:tabs>
           <w:tab w:val="left" w:pos="5160"/>
         </w:tabs>
@@ -995,7 +1455,6 @@
         <w:rPr>
           <w:sz w:val="22"/>
           <w:szCs w:val="22"/>
-          <w:rtl w:val="0"/>
         </w:rPr>
         <w:tab/>
         <w:t>BY THE COURT:</w:t>
@@ -1003,7 +1462,7 @@
     </w:p>
     <w:p>
       <w:pPr>
-        <w:pStyle w:val="Основной текст A"/>
+        <w:pStyle w:val="A"/>
         <w:tabs>
           <w:tab w:val="left" w:pos="590"/>
           <w:tab w:val="left" w:pos="5160"/>
@@ -1017,7 +1476,7 @@
     </w:p>
     <w:p>
       <w:pPr>
-        <w:pStyle w:val="Основной текст A"/>
+        <w:pStyle w:val="A"/>
         <w:tabs>
           <w:tab w:val="left" w:pos="5160"/>
         </w:tabs>
@@ -1030,7 +1489,7 @@
     </w:p>
     <w:p>
       <w:pPr>
-        <w:pStyle w:val="Основной текст A"/>
+        <w:pStyle w:val="A"/>
         <w:tabs>
           <w:tab w:val="left" w:pos="5160"/>
         </w:tabs>
@@ -1044,7 +1503,6 @@
         <w:rPr>
           <w:sz w:val="22"/>
           <w:szCs w:val="22"/>
-          <w:rtl w:val="0"/>
         </w:rPr>
         <w:tab/>
         <w:t>______________________________________</w:t>
@@ -1052,7 +1510,7 @@
     </w:p>
     <w:p>
       <w:pPr>
-        <w:pStyle w:val="Основной текст A"/>
+        <w:pStyle w:val="A"/>
         <w:tabs>
           <w:tab w:val="left" w:pos="5160"/>
         </w:tabs>
@@ -1062,33 +1520,53 @@
         <w:rPr>
           <w:sz w:val="22"/>
           <w:szCs w:val="22"/>
-          <w:rtl w:val="0"/>
         </w:rPr>
         <w:tab/>
         <w:t>Judge</w:t>
       </w:r>
     </w:p>
     <w:sectPr>
-      <w:headerReference w:type="default" r:id="rId6"/>
-      <w:footerReference w:type="default" r:id="rId7"/>
-      <w:pgSz w:w="12240" w:h="15840" w:orient="portrait"/>
-      <w:pgMar w:top="720" w:right="720" w:bottom="720" w:left="720" w:header="720" w:footer="720"/>
+      <w:headerReference w:type="default" r:id="rId8"/>
+      <w:footerReference w:type="default" r:id="rId9"/>
+      <w:pgSz w:w="12240" w:h="15840"/>
+      <w:pgMar w:top="720" w:right="720" w:bottom="720" w:left="720" w:header="720" w:footer="720" w:gutter="0"/>
       <w:pgNumType w:start="1"/>
-      <w:bidi w:val="0"/>
+      <w:cols w:space="720"/>
     </w:sectPr>
   </w:body>
 </w:document>
 </file>
 
+<file path=word/endnotes.xml><?xml version="1.0" encoding="utf-8"?>
+<w:endnotes xmlns:wpc="http://schemas.microsoft.com/office/word/2010/wordprocessingCanvas" xmlns:cx="http://schemas.microsoft.com/office/drawing/2014/chartex" xmlns:cx1="http://schemas.microsoft.com/office/drawing/2015/9/8/chartex" xmlns:cx2="http://schemas.microsoft.com/office/drawing/2015/10/21/chartex" xmlns:cx3="http://schemas.microsoft.com/office/drawing/2016/5/9/chartex" xmlns:cx4="http://schemas.microsoft.com/office/drawing/2016/5/10/chartex" xmlns:cx5="http://schemas.microsoft.com/office/drawing/2016/5/11/chartex" xmlns:cx6="http://schemas.microsoft.com/office/drawing/2016/5/12/chartex" xmlns:cx7="http://schemas.microsoft.com/office/drawing/2016/5/13/chartex" xmlns:cx8="http://schemas.microsoft.com/office/drawing/2016/5/14/chartex" xmlns:mc="http://schemas.openxmlformats.org/markup-compatibility/2006" xmlns:aink="http://schemas.microsoft.com/office/drawing/2016/ink" xmlns:am3d="http://schemas.microsoft.com/office/drawing/2017/model3d" xmlns:o="urn:schemas-microsoft-com:office:office" xmlns:oel="http://schemas.microsoft.com/office/2019/extlst" xmlns:r="http://schemas.openxmlformats.org/officeDocument/2006/relationships" xmlns:m="http://schemas.openxmlformats.org/officeDocument/2006/math" xmlns:v="urn:schemas-microsoft-com:vml" xmlns:wp14="http://schemas.microsoft.com/office/word/2010/wordprocessingDrawing" xmlns:wp="http://schemas.openxmlformats.org/drawingml/2006/wordprocessingDrawing" xmlns:w10="urn:schemas-microsoft-com:office:word" xmlns:w="http://schemas.openxmlformats.org/wordprocessingml/2006/main" xmlns:w14="http://schemas.microsoft.com/office/word/2010/wordml" xmlns:w15="http://schemas.microsoft.com/office/word/2012/wordml" xmlns:w16cex="http://schemas.microsoft.com/office/word/2018/wordml/cex" xmlns:w16cid="http://schemas.microsoft.com/office/word/2016/wordml/cid" xmlns:w16="http://schemas.microsoft.com/office/word/2018/wordml" xmlns:w16sdtdh="http://schemas.microsoft.com/office/word/2020/wordml/sdtdatahash" xmlns:w16se="http://schemas.microsoft.com/office/word/2015/wordml/symex" xmlns:wpg="http://schemas.microsoft.com/office/word/2010/wordprocessingGroup" xmlns:wpi="http://schemas.microsoft.com/office/word/2010/wordprocessingInk" xmlns:wne="http://schemas.microsoft.com/office/word/2006/wordml" xmlns:wps="http://schemas.microsoft.com/office/word/2010/wordprocessingShape" mc:Ignorable="w14 w15 w16se w16cid w16 w16cex w16sdtdh wp14">
+  <w:endnote w:type="separator" w:id="-1">
+    <w:p>
+      <w:r>
+        <w:separator/>
+      </w:r>
+    </w:p>
+  </w:endnote>
+  <w:endnote w:type="continuationSeparator" w:id="0">
+    <w:p>
+      <w:r>
+        <w:continuationSeparator/>
+      </w:r>
+    </w:p>
+  </w:endnote>
+</w:endnotes>
+</file>
+
 <file path=word/footer1.xml><?xml version="1.0" encoding="utf-8"?>
-<w:ftr xmlns:r="http://schemas.openxmlformats.org/officeDocument/2006/relationships" xmlns:wp="http://schemas.openxmlformats.org/drawingml/2006/wordprocessingDrawing" xmlns:w="http://schemas.openxmlformats.org/wordprocessingml/2006/main" xmlns:w10="urn:schemas-microsoft-com:office:word" xmlns:w14="http://schemas.microsoft.com/office/word/2010/wordml" xmlns:wps="http://schemas.microsoft.com/office/word/2010/wordprocessingShape" xmlns:wpg="http://schemas.microsoft.com/office/word/2010/wordprocessingGroup" xmlns:mc="http://schemas.openxmlformats.org/markup-compatibility/2006" xmlns:v="urn:schemas-microsoft-com:vml" xmlns:o="urn:schemas-microsoft-com:office:office" xmlns:m="http://schemas.openxmlformats.org/officeDocument/2006/math" mc:Ignorable="w14">
+<w:ftr xmlns:wpc="http://schemas.microsoft.com/office/word/2010/wordprocessingCanvas" xmlns:cx="http://schemas.microsoft.com/office/drawing/2014/chartex" xmlns:cx1="http://schemas.microsoft.com/office/drawing/2015/9/8/chartex" xmlns:cx2="http://schemas.microsoft.com/office/drawing/2015/10/21/chartex" xmlns:cx3="http://schemas.microsoft.com/office/drawing/2016/5/9/chartex" xmlns:cx4="http://schemas.microsoft.com/office/drawing/2016/5/10/chartex" xmlns:cx5="http://schemas.microsoft.com/office/drawing/2016/5/11/chartex" xmlns:cx6="http://schemas.microsoft.com/office/drawing/2016/5/12/chartex" xmlns:cx7="http://schemas.microsoft.com/office/drawing/2016/5/13/chartex" xmlns:cx8="http://schemas.microsoft.com/office/drawing/2016/5/14/chartex" xmlns:mc="http://schemas.openxmlformats.org/markup-compatibility/2006" xmlns:aink="http://schemas.microsoft.com/office/drawing/2016/ink" xmlns:am3d="http://schemas.microsoft.com/office/drawing/2017/model3d" xmlns:o="urn:schemas-microsoft-com:office:office" xmlns:oel="http://schemas.microsoft.com/office/2019/extlst" xmlns:r="http://schemas.openxmlformats.org/officeDocument/2006/relationships" xmlns:m="http://schemas.openxmlformats.org/officeDocument/2006/math" xmlns:v="urn:schemas-microsoft-com:vml" xmlns:wp14="http://schemas.microsoft.com/office/word/2010/wordprocessingDrawing" xmlns:wp="http://schemas.openxmlformats.org/drawingml/2006/wordprocessingDrawing" xmlns:w10="urn:schemas-microsoft-com:office:word" xmlns:w="http://schemas.openxmlformats.org/wordprocessingml/2006/main" xmlns:w14="http://schemas.microsoft.com/office/word/2010/wordml" xmlns:w15="http://schemas.microsoft.com/office/word/2012/wordml" xmlns:w16cex="http://schemas.microsoft.com/office/word/2018/wordml/cex" xmlns:w16cid="http://schemas.microsoft.com/office/word/2016/wordml/cid" xmlns:w16="http://schemas.microsoft.com/office/word/2018/wordml" xmlns:w16sdtdh="http://schemas.microsoft.com/office/word/2020/wordml/sdtdatahash" xmlns:w16se="http://schemas.microsoft.com/office/word/2015/wordml/symex" xmlns:wpg="http://schemas.microsoft.com/office/word/2010/wordprocessingGroup" xmlns:wpi="http://schemas.microsoft.com/office/word/2010/wordprocessingInk" xmlns:wne="http://schemas.microsoft.com/office/word/2006/wordml" xmlns:wps="http://schemas.microsoft.com/office/word/2010/wordprocessingShape" mc:Ignorable="w14 w15 w16se w16cid w16 w16cex w16sdtdh wp14">
   <w:p>
     <w:pPr>
-      <w:pStyle w:val="header"/>
+      <w:pStyle w:val="Header"/>
       <w:jc w:val="right"/>
     </w:pPr>
     <w:r>
       <w:tab/>
+    </w:r>
+    <w:r>
       <w:tab/>
     </w:r>
   </w:p>
@@ -1096,25 +1574,46 @@
 </file>
 
 <file path=word/footer2.xml><?xml version="1.0" encoding="utf-8"?>
-<w:ftr xmlns:r="http://schemas.openxmlformats.org/officeDocument/2006/relationships" xmlns:wp="http://schemas.openxmlformats.org/drawingml/2006/wordprocessingDrawing" xmlns:w="http://schemas.openxmlformats.org/wordprocessingml/2006/main" xmlns:w10="urn:schemas-microsoft-com:office:word" xmlns:w14="http://schemas.microsoft.com/office/word/2010/wordml" xmlns:wps="http://schemas.microsoft.com/office/word/2010/wordprocessingShape" xmlns:wpg="http://schemas.microsoft.com/office/word/2010/wordprocessingGroup" xmlns:mc="http://schemas.openxmlformats.org/markup-compatibility/2006" xmlns:v="urn:schemas-microsoft-com:vml" xmlns:o="urn:schemas-microsoft-com:office:office" xmlns:m="http://schemas.openxmlformats.org/officeDocument/2006/math" mc:Ignorable="w14">
+<w:ftr xmlns:wpc="http://schemas.microsoft.com/office/word/2010/wordprocessingCanvas" xmlns:cx="http://schemas.microsoft.com/office/drawing/2014/chartex" xmlns:cx1="http://schemas.microsoft.com/office/drawing/2015/9/8/chartex" xmlns:cx2="http://schemas.microsoft.com/office/drawing/2015/10/21/chartex" xmlns:cx3="http://schemas.microsoft.com/office/drawing/2016/5/9/chartex" xmlns:cx4="http://schemas.microsoft.com/office/drawing/2016/5/10/chartex" xmlns:cx5="http://schemas.microsoft.com/office/drawing/2016/5/11/chartex" xmlns:cx6="http://schemas.microsoft.com/office/drawing/2016/5/12/chartex" xmlns:cx7="http://schemas.microsoft.com/office/drawing/2016/5/13/chartex" xmlns:cx8="http://schemas.microsoft.com/office/drawing/2016/5/14/chartex" xmlns:mc="http://schemas.openxmlformats.org/markup-compatibility/2006" xmlns:aink="http://schemas.microsoft.com/office/drawing/2016/ink" xmlns:am3d="http://schemas.microsoft.com/office/drawing/2017/model3d" xmlns:o="urn:schemas-microsoft-com:office:office" xmlns:oel="http://schemas.microsoft.com/office/2019/extlst" xmlns:r="http://schemas.openxmlformats.org/officeDocument/2006/relationships" xmlns:m="http://schemas.openxmlformats.org/officeDocument/2006/math" xmlns:v="urn:schemas-microsoft-com:vml" xmlns:wp14="http://schemas.microsoft.com/office/word/2010/wordprocessingDrawing" xmlns:wp="http://schemas.openxmlformats.org/drawingml/2006/wordprocessingDrawing" xmlns:w10="urn:schemas-microsoft-com:office:word" xmlns:w="http://schemas.openxmlformats.org/wordprocessingml/2006/main" xmlns:w14="http://schemas.microsoft.com/office/word/2010/wordml" xmlns:w15="http://schemas.microsoft.com/office/word/2012/wordml" xmlns:w16cex="http://schemas.microsoft.com/office/word/2018/wordml/cex" xmlns:w16cid="http://schemas.microsoft.com/office/word/2016/wordml/cid" xmlns:w16="http://schemas.microsoft.com/office/word/2018/wordml" xmlns:w16sdtdh="http://schemas.microsoft.com/office/word/2020/wordml/sdtdatahash" xmlns:w16se="http://schemas.microsoft.com/office/word/2015/wordml/symex" xmlns:wpg="http://schemas.microsoft.com/office/word/2010/wordprocessingGroup" xmlns:wpi="http://schemas.microsoft.com/office/word/2010/wordprocessingInk" xmlns:wne="http://schemas.microsoft.com/office/word/2006/wordml" xmlns:wps="http://schemas.microsoft.com/office/word/2010/wordprocessingShape" mc:Ignorable="w14 w15 w16se w16cid w16 w16cex w16sdtdh wp14">
   <w:p>
     <w:pPr>
-      <w:pStyle w:val="header"/>
+      <w:pStyle w:val="Header"/>
       <w:jc w:val="right"/>
     </w:pPr>
     <w:r>
       <w:tab/>
+    </w:r>
+    <w:r>
       <w:tab/>
     </w:r>
   </w:p>
 </w:ftr>
 </file>
 
+<file path=word/footnotes.xml><?xml version="1.0" encoding="utf-8"?>
+<w:footnotes xmlns:wpc="http://schemas.microsoft.com/office/word/2010/wordprocessingCanvas" xmlns:cx="http://schemas.microsoft.com/office/drawing/2014/chartex" xmlns:cx1="http://schemas.microsoft.com/office/drawing/2015/9/8/chartex" xmlns:cx2="http://schemas.microsoft.com/office/drawing/2015/10/21/chartex" xmlns:cx3="http://schemas.microsoft.com/office/drawing/2016/5/9/chartex" xmlns:cx4="http://schemas.microsoft.com/office/drawing/2016/5/10/chartex" xmlns:cx5="http://schemas.microsoft.com/office/drawing/2016/5/11/chartex" xmlns:cx6="http://schemas.microsoft.com/office/drawing/2016/5/12/chartex" xmlns:cx7="http://schemas.microsoft.com/office/drawing/2016/5/13/chartex" xmlns:cx8="http://schemas.microsoft.com/office/drawing/2016/5/14/chartex" xmlns:mc="http://schemas.openxmlformats.org/markup-compatibility/2006" xmlns:aink="http://schemas.microsoft.com/office/drawing/2016/ink" xmlns:am3d="http://schemas.microsoft.com/office/drawing/2017/model3d" xmlns:o="urn:schemas-microsoft-com:office:office" xmlns:oel="http://schemas.microsoft.com/office/2019/extlst" xmlns:r="http://schemas.openxmlformats.org/officeDocument/2006/relationships" xmlns:m="http://schemas.openxmlformats.org/officeDocument/2006/math" xmlns:v="urn:schemas-microsoft-com:vml" xmlns:wp14="http://schemas.microsoft.com/office/word/2010/wordprocessingDrawing" xmlns:wp="http://schemas.openxmlformats.org/drawingml/2006/wordprocessingDrawing" xmlns:w10="urn:schemas-microsoft-com:office:word" xmlns:w="http://schemas.openxmlformats.org/wordprocessingml/2006/main" xmlns:w14="http://schemas.microsoft.com/office/word/2010/wordml" xmlns:w15="http://schemas.microsoft.com/office/word/2012/wordml" xmlns:w16cex="http://schemas.microsoft.com/office/word/2018/wordml/cex" xmlns:w16cid="http://schemas.microsoft.com/office/word/2016/wordml/cid" xmlns:w16="http://schemas.microsoft.com/office/word/2018/wordml" xmlns:w16sdtdh="http://schemas.microsoft.com/office/word/2020/wordml/sdtdatahash" xmlns:w16se="http://schemas.microsoft.com/office/word/2015/wordml/symex" xmlns:wpg="http://schemas.microsoft.com/office/word/2010/wordprocessingGroup" xmlns:wpi="http://schemas.microsoft.com/office/word/2010/wordprocessingInk" xmlns:wne="http://schemas.microsoft.com/office/word/2006/wordml" xmlns:wps="http://schemas.microsoft.com/office/word/2010/wordprocessingShape" mc:Ignorable="w14 w15 w16se w16cid w16 w16cex w16sdtdh wp14">
+  <w:footnote w:type="separator" w:id="-1">
+    <w:p>
+      <w:r>
+        <w:separator/>
+      </w:r>
+    </w:p>
+  </w:footnote>
+  <w:footnote w:type="continuationSeparator" w:id="0">
+    <w:p>
+      <w:r>
+        <w:continuationSeparator/>
+      </w:r>
+    </w:p>
+  </w:footnote>
+</w:footnotes>
+</file>
+
 <file path=word/header1.xml><?xml version="1.0" encoding="utf-8"?>
-<w:hdr xmlns:r="http://schemas.openxmlformats.org/officeDocument/2006/relationships" xmlns:wp="http://schemas.openxmlformats.org/drawingml/2006/wordprocessingDrawing" xmlns:w="http://schemas.openxmlformats.org/wordprocessingml/2006/main" xmlns:w10="urn:schemas-microsoft-com:office:word" xmlns:w14="http://schemas.microsoft.com/office/word/2010/wordml" xmlns:wps="http://schemas.microsoft.com/office/word/2010/wordprocessingShape" xmlns:wpg="http://schemas.microsoft.com/office/word/2010/wordprocessingGroup" xmlns:mc="http://schemas.openxmlformats.org/markup-compatibility/2006" xmlns:v="urn:schemas-microsoft-com:vml" xmlns:o="urn:schemas-microsoft-com:office:office" xmlns:m="http://schemas.openxmlformats.org/officeDocument/2006/math" mc:Ignorable="w14">
+<w:hdr xmlns:wpc="http://schemas.microsoft.com/office/word/2010/wordprocessingCanvas" xmlns:cx="http://schemas.microsoft.com/office/drawing/2014/chartex" xmlns:cx1="http://schemas.microsoft.com/office/drawing/2015/9/8/chartex" xmlns:cx2="http://schemas.microsoft.com/office/drawing/2015/10/21/chartex" xmlns:cx3="http://schemas.microsoft.com/office/drawing/2016/5/9/chartex" xmlns:cx4="http://schemas.microsoft.com/office/drawing/2016/5/10/chartex" xmlns:cx5="http://schemas.microsoft.com/office/drawing/2016/5/11/chartex" xmlns:cx6="http://schemas.microsoft.com/office/drawing/2016/5/12/chartex" xmlns:cx7="http://schemas.microsoft.com/office/drawing/2016/5/13/chartex" xmlns:cx8="http://schemas.microsoft.com/office/drawing/2016/5/14/chartex" xmlns:mc="http://schemas.openxmlformats.org/markup-compatibility/2006" xmlns:aink="http://schemas.microsoft.com/office/drawing/2016/ink" xmlns:am3d="http://schemas.microsoft.com/office/drawing/2017/model3d" xmlns:o="urn:schemas-microsoft-com:office:office" xmlns:oel="http://schemas.microsoft.com/office/2019/extlst" xmlns:r="http://schemas.openxmlformats.org/officeDocument/2006/relationships" xmlns:m="http://schemas.openxmlformats.org/officeDocument/2006/math" xmlns:v="urn:schemas-microsoft-com:vml" xmlns:wp14="http://schemas.microsoft.com/office/word/2010/wordprocessingDrawing" xmlns:wp="http://schemas.openxmlformats.org/drawingml/2006/wordprocessingDrawing" xmlns:w10="urn:schemas-microsoft-com:office:word" xmlns:w="http://schemas.openxmlformats.org/wordprocessingml/2006/main" xmlns:w14="http://schemas.microsoft.com/office/word/2010/wordml" xmlns:w15="http://schemas.microsoft.com/office/word/2012/wordml" xmlns:w16cex="http://schemas.microsoft.com/office/word/2018/wordml/cex" xmlns:w16cid="http://schemas.microsoft.com/office/word/2016/wordml/cid" xmlns:w16="http://schemas.microsoft.com/office/word/2018/wordml" xmlns:w16sdtdh="http://schemas.microsoft.com/office/word/2020/wordml/sdtdatahash" xmlns:w16se="http://schemas.microsoft.com/office/word/2015/wordml/symex" xmlns:wpg="http://schemas.microsoft.com/office/word/2010/wordprocessingGroup" xmlns:wpi="http://schemas.microsoft.com/office/word/2010/wordprocessingInk" xmlns:wne="http://schemas.microsoft.com/office/word/2006/wordml" xmlns:wps="http://schemas.microsoft.com/office/word/2010/wordprocessingShape" mc:Ignorable="w14 w15 w16se w16cid w16 w16cex w16sdtdh wp14">
   <w:p>
     <w:pPr>
-      <w:pStyle w:val="Основной текст A"/>
+      <w:pStyle w:val="A"/>
       <w:tabs>
         <w:tab w:val="left" w:pos="4080"/>
         <w:tab w:val="right" w:pos="10320"/>
@@ -1130,19 +1629,32 @@
       <w:rPr>
         <w:sz w:val="22"/>
         <w:szCs w:val="22"/>
-        <w:rtl w:val="0"/>
         <w:lang w:val="de-DE"/>
       </w:rPr>
       <w:t>STATE OF NORTH DAKOTA</w:t>
+    </w:r>
+    <w:r>
+      <w:rPr>
+        <w:sz w:val="22"/>
+        <w:szCs w:val="22"/>
+        <w:lang w:val="de-DE"/>
+      </w:rPr>
       <w:tab/>
       <w:t>)</w:t>
+    </w:r>
+    <w:r>
+      <w:rPr>
+        <w:sz w:val="22"/>
+        <w:szCs w:val="22"/>
+        <w:lang w:val="de-DE"/>
+      </w:rPr>
       <w:tab/>
       <w:t>IN DISTRICT COURT</w:t>
     </w:r>
   </w:p>
   <w:p>
     <w:pPr>
-      <w:pStyle w:val="Основной текст A"/>
+      <w:pStyle w:val="A"/>
       <w:tabs>
         <w:tab w:val="left" w:pos="4080"/>
         <w:tab w:val="right" w:pos="10320"/>
@@ -1157,53 +1669,84 @@
       <w:rPr>
         <w:sz w:val="22"/>
         <w:szCs w:val="22"/>
-        <w:rtl w:val="0"/>
-        <w:lang w:val="en-US"/>
-      </w:rPr>
-      <w:t>COUNTY OF {convictionCounty}</w:t>
-    </w:r>
-    <w:r>
-      <w:rPr>
-        <w:sz w:val="22"/>
-        <w:szCs w:val="22"/>
-        <w:rtl w:val="0"/>
-        <w:lang w:val="en-US"/>
-      </w:rPr>
-      <w:t>    </w:t>
+      </w:rPr>
+      <w:t>COUNTY OF {</w:t>
+    </w:r>
+    <w:proofErr w:type="spellStart"/>
+    <w:proofErr w:type="gramStart"/>
+    <w:r>
+      <w:rPr>
+        <w:sz w:val="22"/>
+        <w:szCs w:val="22"/>
+      </w:rPr>
+      <w:t>convictionCounty</w:t>
+    </w:r>
+    <w:proofErr w:type="spellEnd"/>
+    <w:r>
+      <w:rPr>
+        <w:sz w:val="22"/>
+        <w:szCs w:val="22"/>
+      </w:rPr>
+      <w:t>}   </w:t>
+    </w:r>
+    <w:proofErr w:type="gramEnd"/>
+    <w:r>
+      <w:rPr>
+        <w:sz w:val="22"/>
+        <w:szCs w:val="22"/>
+      </w:rPr>
+      <w:t> </w:t>
+    </w:r>
+    <w:r>
+      <w:rPr>
+        <w:sz w:val="22"/>
+        <w:szCs w:val="22"/>
+      </w:rPr>
       <w:tab/>
     </w:r>
     <w:r>
       <w:rPr>
         <w:sz w:val="22"/>
         <w:szCs w:val="22"/>
-        <w:rtl w:val="0"/>
         <w:lang w:val="pt-PT"/>
       </w:rPr>
       <w:t>) ss.</w:t>
+    </w:r>
+    <w:r>
+      <w:rPr>
+        <w:sz w:val="22"/>
+        <w:szCs w:val="22"/>
+        <w:lang w:val="pt-PT"/>
+      </w:rPr>
       <w:tab/>
     </w:r>
     <w:r>
       <w:rPr>
         <w:sz w:val="22"/>
         <w:szCs w:val="22"/>
-        <w:rtl w:val="0"/>
-        <w:lang w:val="en-US"/>
-      </w:rPr>
-      <w:t xml:space="preserve">      </w:t>
-    </w:r>
-    <w:r>
-      <w:rPr>
-        <w:sz w:val="22"/>
-        <w:szCs w:val="22"/>
-        <w:rtl w:val="0"/>
-        <w:lang w:val="en-US"/>
-      </w:rPr>
-      <w:t>{judicialDistrictCode} JUDICIAL DISTRICT</w:t>
+      </w:rPr>
+      <w:t>      {</w:t>
+    </w:r>
+    <w:proofErr w:type="spellStart"/>
+    <w:r>
+      <w:rPr>
+        <w:sz w:val="22"/>
+        <w:szCs w:val="22"/>
+      </w:rPr>
+      <w:t>judicialDistrictCode</w:t>
+    </w:r>
+    <w:proofErr w:type="spellEnd"/>
+    <w:r>
+      <w:rPr>
+        <w:sz w:val="22"/>
+        <w:szCs w:val="22"/>
+      </w:rPr>
+      <w:t>} JUDICIAL DISTRICT</w:t>
     </w:r>
   </w:p>
   <w:p>
     <w:pPr>
-      <w:pStyle w:val="Основной текст A"/>
+      <w:pStyle w:val="A"/>
       <w:tabs>
         <w:tab w:val="left" w:pos="4080"/>
       </w:tabs>
@@ -1216,7 +1759,7 @@
   </w:p>
   <w:p>
     <w:pPr>
-      <w:pStyle w:val="Основной текст A"/>
+      <w:pStyle w:val="A"/>
       <w:tabs>
         <w:tab w:val="left" w:pos="4080"/>
         <w:tab w:val="center" w:pos="7560"/>
@@ -1231,28 +1774,45 @@
       <w:rPr>
         <w:sz w:val="22"/>
         <w:szCs w:val="22"/>
-        <w:rtl w:val="0"/>
-        <w:lang w:val="en-US"/>
       </w:rPr>
       <w:t>{plaintiff},</w:t>
+    </w:r>
+    <w:r>
+      <w:rPr>
+        <w:sz w:val="22"/>
+        <w:szCs w:val="22"/>
+      </w:rPr>
       <w:tab/>
       <w:t>)</w:t>
+    </w:r>
+    <w:r>
+      <w:rPr>
+        <w:sz w:val="22"/>
+        <w:szCs w:val="22"/>
+      </w:rPr>
       <w:tab/>
-      <w:t>Criminal No. {criminalNumber}</w:t>
-    </w:r>
-    <w:r>
-      <w:rPr>
-        <w:sz w:val="22"/>
-        <w:szCs w:val="22"/>
-        <w:rtl w:val="0"/>
-        <w:lang w:val="en-US"/>
-      </w:rPr>
-      <w:t>    </w:t>
+      <w:t>Criminal No. {</w:t>
+    </w:r>
+    <w:proofErr w:type="spellStart"/>
+    <w:r>
+      <w:rPr>
+        <w:sz w:val="22"/>
+        <w:szCs w:val="22"/>
+      </w:rPr>
+      <w:t>criminalNumber</w:t>
+    </w:r>
+    <w:proofErr w:type="spellEnd"/>
+    <w:r>
+      <w:rPr>
+        <w:sz w:val="22"/>
+        <w:szCs w:val="22"/>
+      </w:rPr>
+      <w:t>}    </w:t>
     </w:r>
   </w:p>
   <w:p>
     <w:pPr>
-      <w:pStyle w:val="Основной текст A"/>
+      <w:pStyle w:val="A"/>
       <w:tabs>
         <w:tab w:val="left" w:pos="4080"/>
         <w:tab w:val="center" w:pos="7560"/>
@@ -1267,17 +1827,38 @@
       <w:rPr>
         <w:sz w:val="22"/>
         <w:szCs w:val="22"/>
-        <w:rtl w:val="0"/>
       </w:rPr>
       <w:tab/>
       <w:t>)</w:t>
+    </w:r>
+    <w:r>
+      <w:rPr>
+        <w:sz w:val="22"/>
+        <w:szCs w:val="22"/>
+      </w:rPr>
       <w:tab/>
-      <w:t>SA File No. {statesAttorneyNumber}</w:t>
+      <w:t>SA File No. {</w:t>
+    </w:r>
+    <w:proofErr w:type="spellStart"/>
+    <w:r>
+      <w:rPr>
+        <w:sz w:val="22"/>
+        <w:szCs w:val="22"/>
+      </w:rPr>
+      <w:t>statesAttorneyNumber</w:t>
+    </w:r>
+    <w:proofErr w:type="spellEnd"/>
+    <w:r>
+      <w:rPr>
+        <w:sz w:val="22"/>
+        <w:szCs w:val="22"/>
+      </w:rPr>
+      <w:t>}</w:t>
     </w:r>
   </w:p>
   <w:p>
     <w:pPr>
-      <w:pStyle w:val="Основной текст A"/>
+      <w:pStyle w:val="A"/>
       <w:tabs>
         <w:tab w:val="left" w:pos="2610"/>
         <w:tab w:val="left" w:pos="4080"/>
@@ -1294,18 +1875,33 @@
       <w:rPr>
         <w:sz w:val="22"/>
         <w:szCs w:val="22"/>
-        <w:rtl w:val="0"/>
         <w:lang w:val="fr-FR"/>
       </w:rPr>
       <w:tab/>
+    </w:r>
+    <w:proofErr w:type="spellStart"/>
+    <w:r>
+      <w:rPr>
+        <w:sz w:val="22"/>
+        <w:szCs w:val="22"/>
+        <w:lang w:val="fr-FR"/>
+      </w:rPr>
       <w:t>Plaintiff</w:t>
+    </w:r>
+    <w:proofErr w:type="spellEnd"/>
+    <w:r>
+      <w:rPr>
+        <w:sz w:val="22"/>
+        <w:szCs w:val="22"/>
+        <w:lang w:val="fr-FR"/>
+      </w:rPr>
       <w:tab/>
       <w:t>)</w:t>
     </w:r>
   </w:p>
   <w:p>
     <w:pPr>
-      <w:pStyle w:val="Основной текст A"/>
+      <w:pStyle w:val="A"/>
       <w:tabs>
         <w:tab w:val="left" w:pos="4080"/>
         <w:tab w:val="center" w:pos="7560"/>
@@ -1320,7 +1916,6 @@
       <w:rPr>
         <w:sz w:val="22"/>
         <w:szCs w:val="22"/>
-        <w:rtl w:val="0"/>
       </w:rPr>
       <w:tab/>
       <w:t>)</w:t>
@@ -1328,7 +1923,7 @@
   </w:p>
   <w:p>
     <w:pPr>
-      <w:pStyle w:val="Основной текст A"/>
+      <w:pStyle w:val="A"/>
       <w:tabs>
         <w:tab w:val="left" w:pos="4080"/>
         <w:tab w:val="center" w:pos="7560"/>
@@ -1344,19 +1939,32 @@
       <w:rPr>
         <w:sz w:val="22"/>
         <w:szCs w:val="22"/>
-        <w:rtl w:val="0"/>
         <w:lang w:val="pt-PT"/>
       </w:rPr>
       <w:t xml:space="preserve">               vs.</w:t>
+    </w:r>
+    <w:r>
+      <w:rPr>
+        <w:sz w:val="22"/>
+        <w:szCs w:val="22"/>
+        <w:lang w:val="pt-PT"/>
+      </w:rPr>
       <w:tab/>
       <w:t>) ss.</w:t>
+    </w:r>
+    <w:r>
+      <w:rPr>
+        <w:sz w:val="22"/>
+        <w:szCs w:val="22"/>
+        <w:lang w:val="pt-PT"/>
+      </w:rPr>
       <w:tab/>
       <w:t>PETITION TO WITHDRAW PLEA OF GUILTY</w:t>
     </w:r>
   </w:p>
   <w:p>
     <w:pPr>
-      <w:pStyle w:val="Основной текст A"/>
+      <w:pStyle w:val="A"/>
       <w:tabs>
         <w:tab w:val="left" w:pos="4080"/>
         <w:tab w:val="center" w:pos="7560"/>
@@ -1371,19 +1979,44 @@
       <w:rPr>
         <w:sz w:val="22"/>
         <w:szCs w:val="22"/>
-        <w:rtl w:val="0"/>
-        <w:lang w:val="en-US"/>
-      </w:rPr>
-      <w:t>{clientName},</w:t>
+      </w:rPr>
+      <w:t>{</w:t>
+    </w:r>
+    <w:proofErr w:type="spellStart"/>
+    <w:r>
+      <w:rPr>
+        <w:sz w:val="22"/>
+        <w:szCs w:val="22"/>
+      </w:rPr>
+      <w:t>clientName</w:t>
+    </w:r>
+    <w:proofErr w:type="spellEnd"/>
+    <w:r>
+      <w:rPr>
+        <w:sz w:val="22"/>
+        <w:szCs w:val="22"/>
+      </w:rPr>
+      <w:t>},</w:t>
+    </w:r>
+    <w:r>
+      <w:rPr>
+        <w:sz w:val="22"/>
+        <w:szCs w:val="22"/>
+      </w:rPr>
       <w:tab/>
       <w:t>)</w:t>
+    </w:r>
+    <w:r>
+      <w:rPr>
+        <w:sz w:val="22"/>
+        <w:szCs w:val="22"/>
+      </w:rPr>
       <w:tab/>
-      <w:t>SFN 9278</w:t>
     </w:r>
   </w:p>
   <w:p>
     <w:pPr>
-      <w:pStyle w:val="Основной текст A"/>
+      <w:pStyle w:val="A"/>
       <w:tabs>
         <w:tab w:val="left" w:pos="4080"/>
       </w:tabs>
@@ -1397,7 +2030,6 @@
       <w:rPr>
         <w:sz w:val="22"/>
         <w:szCs w:val="22"/>
-        <w:rtl w:val="0"/>
       </w:rPr>
       <w:tab/>
       <w:t>)</w:t>
@@ -1405,7 +2037,7 @@
   </w:p>
   <w:p>
     <w:pPr>
-      <w:pStyle w:val="Основной текст A"/>
+      <w:pStyle w:val="A"/>
       <w:tabs>
         <w:tab w:val="left" w:pos="2610"/>
         <w:tab w:val="left" w:pos="4080"/>
@@ -1416,10 +2048,15 @@
       <w:rPr>
         <w:sz w:val="22"/>
         <w:szCs w:val="22"/>
-        <w:rtl w:val="0"/>
       </w:rPr>
       <w:tab/>
       <w:t>Defendant</w:t>
+    </w:r>
+    <w:r>
+      <w:rPr>
+        <w:sz w:val="22"/>
+        <w:szCs w:val="22"/>
+      </w:rPr>
       <w:tab/>
       <w:t>)</w:t>
     </w:r>
@@ -1428,10 +2065,10 @@
 </file>
 
 <file path=word/header2.xml><?xml version="1.0" encoding="utf-8"?>
-<w:hdr xmlns:r="http://schemas.openxmlformats.org/officeDocument/2006/relationships" xmlns:wp="http://schemas.openxmlformats.org/drawingml/2006/wordprocessingDrawing" xmlns:w="http://schemas.openxmlformats.org/wordprocessingml/2006/main" xmlns:w10="urn:schemas-microsoft-com:office:word" xmlns:w14="http://schemas.microsoft.com/office/word/2010/wordml" xmlns:wps="http://schemas.microsoft.com/office/word/2010/wordprocessingShape" xmlns:wpg="http://schemas.microsoft.com/office/word/2010/wordprocessingGroup" xmlns:mc="http://schemas.openxmlformats.org/markup-compatibility/2006" xmlns:v="urn:schemas-microsoft-com:vml" xmlns:o="urn:schemas-microsoft-com:office:office" xmlns:m="http://schemas.openxmlformats.org/officeDocument/2006/math" mc:Ignorable="w14">
+<w:hdr xmlns:wpc="http://schemas.microsoft.com/office/word/2010/wordprocessingCanvas" xmlns:cx="http://schemas.microsoft.com/office/drawing/2014/chartex" xmlns:cx1="http://schemas.microsoft.com/office/drawing/2015/9/8/chartex" xmlns:cx2="http://schemas.microsoft.com/office/drawing/2015/10/21/chartex" xmlns:cx3="http://schemas.microsoft.com/office/drawing/2016/5/9/chartex" xmlns:cx4="http://schemas.microsoft.com/office/drawing/2016/5/10/chartex" xmlns:cx5="http://schemas.microsoft.com/office/drawing/2016/5/11/chartex" xmlns:cx6="http://schemas.microsoft.com/office/drawing/2016/5/12/chartex" xmlns:cx7="http://schemas.microsoft.com/office/drawing/2016/5/13/chartex" xmlns:cx8="http://schemas.microsoft.com/office/drawing/2016/5/14/chartex" xmlns:mc="http://schemas.openxmlformats.org/markup-compatibility/2006" xmlns:aink="http://schemas.microsoft.com/office/drawing/2016/ink" xmlns:am3d="http://schemas.microsoft.com/office/drawing/2017/model3d" xmlns:o="urn:schemas-microsoft-com:office:office" xmlns:oel="http://schemas.microsoft.com/office/2019/extlst" xmlns:r="http://schemas.openxmlformats.org/officeDocument/2006/relationships" xmlns:m="http://schemas.openxmlformats.org/officeDocument/2006/math" xmlns:v="urn:schemas-microsoft-com:vml" xmlns:wp14="http://schemas.microsoft.com/office/word/2010/wordprocessingDrawing" xmlns:wp="http://schemas.openxmlformats.org/drawingml/2006/wordprocessingDrawing" xmlns:w10="urn:schemas-microsoft-com:office:word" xmlns:w="http://schemas.openxmlformats.org/wordprocessingml/2006/main" xmlns:w14="http://schemas.microsoft.com/office/word/2010/wordml" xmlns:w15="http://schemas.microsoft.com/office/word/2012/wordml" xmlns:w16cex="http://schemas.microsoft.com/office/word/2018/wordml/cex" xmlns:w16cid="http://schemas.microsoft.com/office/word/2016/wordml/cid" xmlns:w16="http://schemas.microsoft.com/office/word/2018/wordml" xmlns:w16sdtdh="http://schemas.microsoft.com/office/word/2020/wordml/sdtdatahash" xmlns:w16se="http://schemas.microsoft.com/office/word/2015/wordml/symex" xmlns:wpg="http://schemas.microsoft.com/office/word/2010/wordprocessingGroup" xmlns:wpi="http://schemas.microsoft.com/office/word/2010/wordprocessingInk" xmlns:wne="http://schemas.microsoft.com/office/word/2006/wordml" xmlns:wps="http://schemas.microsoft.com/office/word/2010/wordprocessingShape" mc:Ignorable="w14 w15 w16se w16cid w16 w16cex w16sdtdh wp14">
   <w:p>
     <w:pPr>
-      <w:pStyle w:val="Основной текст A"/>
+      <w:pStyle w:val="A"/>
       <w:tabs>
         <w:tab w:val="left" w:pos="4080"/>
         <w:tab w:val="right" w:pos="10320"/>
@@ -1447,19 +2084,32 @@
       <w:rPr>
         <w:sz w:val="22"/>
         <w:szCs w:val="22"/>
-        <w:rtl w:val="0"/>
         <w:lang w:val="de-DE"/>
       </w:rPr>
       <w:t>STATE OF NORTH DAKOTA</w:t>
+    </w:r>
+    <w:r>
+      <w:rPr>
+        <w:sz w:val="22"/>
+        <w:szCs w:val="22"/>
+        <w:lang w:val="de-DE"/>
+      </w:rPr>
       <w:tab/>
       <w:t>)</w:t>
+    </w:r>
+    <w:r>
+      <w:rPr>
+        <w:sz w:val="22"/>
+        <w:szCs w:val="22"/>
+        <w:lang w:val="de-DE"/>
+      </w:rPr>
       <w:tab/>
       <w:t>IN DISTRICT COURT</w:t>
     </w:r>
   </w:p>
   <w:p>
     <w:pPr>
-      <w:pStyle w:val="Основной текст A"/>
+      <w:pStyle w:val="A"/>
       <w:tabs>
         <w:tab w:val="left" w:pos="4080"/>
         <w:tab w:val="right" w:pos="10320"/>
@@ -1474,53 +2124,84 @@
       <w:rPr>
         <w:sz w:val="22"/>
         <w:szCs w:val="22"/>
-        <w:rtl w:val="0"/>
-        <w:lang w:val="en-US"/>
-      </w:rPr>
-      <w:t>COUNTY OF {convictionCounty}</w:t>
-    </w:r>
-    <w:r>
-      <w:rPr>
-        <w:sz w:val="22"/>
-        <w:szCs w:val="22"/>
-        <w:rtl w:val="0"/>
-        <w:lang w:val="en-US"/>
-      </w:rPr>
-      <w:t>    </w:t>
+      </w:rPr>
+      <w:t>COUNTY OF {</w:t>
+    </w:r>
+    <w:proofErr w:type="spellStart"/>
+    <w:proofErr w:type="gramStart"/>
+    <w:r>
+      <w:rPr>
+        <w:sz w:val="22"/>
+        <w:szCs w:val="22"/>
+      </w:rPr>
+      <w:t>convictionCounty</w:t>
+    </w:r>
+    <w:proofErr w:type="spellEnd"/>
+    <w:r>
+      <w:rPr>
+        <w:sz w:val="22"/>
+        <w:szCs w:val="22"/>
+      </w:rPr>
+      <w:t>}   </w:t>
+    </w:r>
+    <w:proofErr w:type="gramEnd"/>
+    <w:r>
+      <w:rPr>
+        <w:sz w:val="22"/>
+        <w:szCs w:val="22"/>
+      </w:rPr>
+      <w:t> </w:t>
+    </w:r>
+    <w:r>
+      <w:rPr>
+        <w:sz w:val="22"/>
+        <w:szCs w:val="22"/>
+      </w:rPr>
       <w:tab/>
     </w:r>
     <w:r>
       <w:rPr>
         <w:sz w:val="22"/>
         <w:szCs w:val="22"/>
-        <w:rtl w:val="0"/>
         <w:lang w:val="pt-PT"/>
       </w:rPr>
       <w:t>) ss.</w:t>
+    </w:r>
+    <w:r>
+      <w:rPr>
+        <w:sz w:val="22"/>
+        <w:szCs w:val="22"/>
+        <w:lang w:val="pt-PT"/>
+      </w:rPr>
       <w:tab/>
     </w:r>
     <w:r>
       <w:rPr>
         <w:sz w:val="22"/>
         <w:szCs w:val="22"/>
-        <w:rtl w:val="0"/>
-        <w:lang w:val="en-US"/>
-      </w:rPr>
-      <w:t xml:space="preserve">      </w:t>
-    </w:r>
-    <w:r>
-      <w:rPr>
-        <w:sz w:val="22"/>
-        <w:szCs w:val="22"/>
-        <w:rtl w:val="0"/>
-        <w:lang w:val="en-US"/>
-      </w:rPr>
-      <w:t>{judicialDistrictCode} JUDICIAL DISTRICT</w:t>
+      </w:rPr>
+      <w:t>      {</w:t>
+    </w:r>
+    <w:proofErr w:type="spellStart"/>
+    <w:r>
+      <w:rPr>
+        <w:sz w:val="22"/>
+        <w:szCs w:val="22"/>
+      </w:rPr>
+      <w:t>judicialDistrictCode</w:t>
+    </w:r>
+    <w:proofErr w:type="spellEnd"/>
+    <w:r>
+      <w:rPr>
+        <w:sz w:val="22"/>
+        <w:szCs w:val="22"/>
+      </w:rPr>
+      <w:t>} JUDICIAL DISTRICT</w:t>
     </w:r>
   </w:p>
   <w:p>
     <w:pPr>
-      <w:pStyle w:val="Основной текст A"/>
+      <w:pStyle w:val="A"/>
       <w:tabs>
         <w:tab w:val="left" w:pos="4080"/>
       </w:tabs>
@@ -1533,7 +2214,7 @@
   </w:p>
   <w:p>
     <w:pPr>
-      <w:pStyle w:val="Основной текст A"/>
+      <w:pStyle w:val="A"/>
       <w:tabs>
         <w:tab w:val="left" w:pos="4080"/>
         <w:tab w:val="center" w:pos="7560"/>
@@ -1548,28 +2229,45 @@
       <w:rPr>
         <w:sz w:val="22"/>
         <w:szCs w:val="22"/>
-        <w:rtl w:val="0"/>
-        <w:lang w:val="en-US"/>
       </w:rPr>
       <w:t>{plaintiff},</w:t>
+    </w:r>
+    <w:r>
+      <w:rPr>
+        <w:sz w:val="22"/>
+        <w:szCs w:val="22"/>
+      </w:rPr>
       <w:tab/>
       <w:t>)</w:t>
+    </w:r>
+    <w:r>
+      <w:rPr>
+        <w:sz w:val="22"/>
+        <w:szCs w:val="22"/>
+      </w:rPr>
       <w:tab/>
-      <w:t>Criminal No. {criminalNumber}</w:t>
-    </w:r>
-    <w:r>
-      <w:rPr>
-        <w:sz w:val="22"/>
-        <w:szCs w:val="22"/>
-        <w:rtl w:val="0"/>
-        <w:lang w:val="en-US"/>
-      </w:rPr>
-      <w:t>    </w:t>
+      <w:t>Criminal No. {</w:t>
+    </w:r>
+    <w:proofErr w:type="spellStart"/>
+    <w:r>
+      <w:rPr>
+        <w:sz w:val="22"/>
+        <w:szCs w:val="22"/>
+      </w:rPr>
+      <w:t>criminalNumber</w:t>
+    </w:r>
+    <w:proofErr w:type="spellEnd"/>
+    <w:r>
+      <w:rPr>
+        <w:sz w:val="22"/>
+        <w:szCs w:val="22"/>
+      </w:rPr>
+      <w:t>}    </w:t>
     </w:r>
   </w:p>
   <w:p>
     <w:pPr>
-      <w:pStyle w:val="Основной текст A"/>
+      <w:pStyle w:val="A"/>
       <w:tabs>
         <w:tab w:val="left" w:pos="4080"/>
         <w:tab w:val="center" w:pos="7560"/>
@@ -1584,17 +2282,38 @@
       <w:rPr>
         <w:sz w:val="22"/>
         <w:szCs w:val="22"/>
-        <w:rtl w:val="0"/>
       </w:rPr>
       <w:tab/>
       <w:t>)</w:t>
+    </w:r>
+    <w:r>
+      <w:rPr>
+        <w:sz w:val="22"/>
+        <w:szCs w:val="22"/>
+      </w:rPr>
       <w:tab/>
-      <w:t>SA File No. {statesAttorneyNumber}</w:t>
+      <w:t>SA File No. {</w:t>
+    </w:r>
+    <w:proofErr w:type="spellStart"/>
+    <w:r>
+      <w:rPr>
+        <w:sz w:val="22"/>
+        <w:szCs w:val="22"/>
+      </w:rPr>
+      <w:t>statesAttorneyNumber</w:t>
+    </w:r>
+    <w:proofErr w:type="spellEnd"/>
+    <w:r>
+      <w:rPr>
+        <w:sz w:val="22"/>
+        <w:szCs w:val="22"/>
+      </w:rPr>
+      <w:t>}</w:t>
     </w:r>
   </w:p>
   <w:p>
     <w:pPr>
-      <w:pStyle w:val="Основной текст A"/>
+      <w:pStyle w:val="A"/>
       <w:tabs>
         <w:tab w:val="left" w:pos="2610"/>
         <w:tab w:val="left" w:pos="4080"/>
@@ -1611,18 +2330,33 @@
       <w:rPr>
         <w:sz w:val="22"/>
         <w:szCs w:val="22"/>
-        <w:rtl w:val="0"/>
         <w:lang w:val="fr-FR"/>
       </w:rPr>
       <w:tab/>
+    </w:r>
+    <w:proofErr w:type="spellStart"/>
+    <w:r>
+      <w:rPr>
+        <w:sz w:val="22"/>
+        <w:szCs w:val="22"/>
+        <w:lang w:val="fr-FR"/>
+      </w:rPr>
       <w:t>Plaintiff</w:t>
+    </w:r>
+    <w:proofErr w:type="spellEnd"/>
+    <w:r>
+      <w:rPr>
+        <w:sz w:val="22"/>
+        <w:szCs w:val="22"/>
+        <w:lang w:val="fr-FR"/>
+      </w:rPr>
       <w:tab/>
       <w:t>)</w:t>
     </w:r>
   </w:p>
   <w:p>
     <w:pPr>
-      <w:pStyle w:val="Основной текст A"/>
+      <w:pStyle w:val="A"/>
       <w:tabs>
         <w:tab w:val="left" w:pos="4080"/>
         <w:tab w:val="center" w:pos="7560"/>
@@ -1637,7 +2371,6 @@
       <w:rPr>
         <w:sz w:val="22"/>
         <w:szCs w:val="22"/>
-        <w:rtl w:val="0"/>
       </w:rPr>
       <w:tab/>
       <w:t>)</w:t>
@@ -1645,7 +2378,7 @@
   </w:p>
   <w:p>
     <w:pPr>
-      <w:pStyle w:val="Основной текст A"/>
+      <w:pStyle w:val="A"/>
       <w:tabs>
         <w:tab w:val="left" w:pos="4080"/>
         <w:tab w:val="center" w:pos="7560"/>
@@ -1661,19 +2394,32 @@
       <w:rPr>
         <w:sz w:val="22"/>
         <w:szCs w:val="22"/>
-        <w:rtl w:val="0"/>
         <w:lang w:val="pt-PT"/>
       </w:rPr>
       <w:t xml:space="preserve">               vs.</w:t>
+    </w:r>
+    <w:r>
+      <w:rPr>
+        <w:sz w:val="22"/>
+        <w:szCs w:val="22"/>
+        <w:lang w:val="pt-PT"/>
+      </w:rPr>
       <w:tab/>
       <w:t>) ss.</w:t>
+    </w:r>
+    <w:r>
+      <w:rPr>
+        <w:sz w:val="22"/>
+        <w:szCs w:val="22"/>
+        <w:lang w:val="pt-PT"/>
+      </w:rPr>
       <w:tab/>
       <w:t>ORDER TO WITHDRAW PLEA OF GUILTY</w:t>
     </w:r>
   </w:p>
   <w:p>
     <w:pPr>
-      <w:pStyle w:val="Основной текст A"/>
+      <w:pStyle w:val="A"/>
       <w:tabs>
         <w:tab w:val="left" w:pos="4080"/>
         <w:tab w:val="center" w:pos="7560"/>
@@ -1688,19 +2434,44 @@
       <w:rPr>
         <w:sz w:val="22"/>
         <w:szCs w:val="22"/>
-        <w:rtl w:val="0"/>
-        <w:lang w:val="en-US"/>
-      </w:rPr>
-      <w:t>{clientName},</w:t>
+      </w:rPr>
+      <w:t>{</w:t>
+    </w:r>
+    <w:proofErr w:type="spellStart"/>
+    <w:r>
+      <w:rPr>
+        <w:sz w:val="22"/>
+        <w:szCs w:val="22"/>
+      </w:rPr>
+      <w:t>clientName</w:t>
+    </w:r>
+    <w:proofErr w:type="spellEnd"/>
+    <w:r>
+      <w:rPr>
+        <w:sz w:val="22"/>
+        <w:szCs w:val="22"/>
+      </w:rPr>
+      <w:t>},</w:t>
+    </w:r>
+    <w:r>
+      <w:rPr>
+        <w:sz w:val="22"/>
+        <w:szCs w:val="22"/>
+      </w:rPr>
       <w:tab/>
       <w:t>)</w:t>
+    </w:r>
+    <w:r>
+      <w:rPr>
+        <w:sz w:val="22"/>
+        <w:szCs w:val="22"/>
+      </w:rPr>
       <w:tab/>
-      <w:t>SFN 9278</w:t>
     </w:r>
   </w:p>
   <w:p>
     <w:pPr>
-      <w:pStyle w:val="Основной текст A"/>
+      <w:pStyle w:val="A"/>
       <w:tabs>
         <w:tab w:val="left" w:pos="4080"/>
       </w:tabs>
@@ -1714,7 +2485,6 @@
       <w:rPr>
         <w:sz w:val="22"/>
         <w:szCs w:val="22"/>
-        <w:rtl w:val="0"/>
       </w:rPr>
       <w:tab/>
       <w:t>)</w:t>
@@ -1722,7 +2492,7 @@
   </w:p>
   <w:p>
     <w:pPr>
-      <w:pStyle w:val="Основной текст A"/>
+      <w:pStyle w:val="A"/>
       <w:tabs>
         <w:tab w:val="left" w:pos="2610"/>
         <w:tab w:val="left" w:pos="4080"/>
@@ -1733,10 +2503,15 @@
       <w:rPr>
         <w:sz w:val="22"/>
         <w:szCs w:val="22"/>
-        <w:rtl w:val="0"/>
       </w:rPr>
       <w:tab/>
       <w:t>Defendant</w:t>
+    </w:r>
+    <w:r>
+      <w:rPr>
+        <w:sz w:val="22"/>
+        <w:szCs w:val="22"/>
+      </w:rPr>
       <w:tab/>
       <w:t>)</w:t>
     </w:r>
@@ -1745,48 +2520,17 @@
 </file>
 
 <file path=word/styles.xml><?xml version="1.0" encoding="utf-8"?>
-<w:styles xmlns:w="http://schemas.openxmlformats.org/wordprocessingml/2006/main" xmlns:mc="http://schemas.openxmlformats.org/markup-compatibility/2006" xmlns:w14="http://schemas.microsoft.com/office/word/2010/wordml" mc:Ignorable="w14">
+<w:styles xmlns:mc="http://schemas.openxmlformats.org/markup-compatibility/2006" xmlns:r="http://schemas.openxmlformats.org/officeDocument/2006/relationships" xmlns:w="http://schemas.openxmlformats.org/wordprocessingml/2006/main" xmlns:w14="http://schemas.microsoft.com/office/word/2010/wordml" xmlns:w15="http://schemas.microsoft.com/office/word/2012/wordml" xmlns:w16cex="http://schemas.microsoft.com/office/word/2018/wordml/cex" xmlns:w16cid="http://schemas.microsoft.com/office/word/2016/wordml/cid" xmlns:w16="http://schemas.microsoft.com/office/word/2018/wordml" xmlns:w16sdtdh="http://schemas.microsoft.com/office/word/2020/wordml/sdtdatahash" xmlns:w16se="http://schemas.microsoft.com/office/word/2015/wordml/symex" mc:Ignorable="w14 w15 w16se w16cid w16 w16cex w16sdtdh">
   <w:docDefaults>
     <w:rPrDefault>
       <w:rPr>
-        <w:rFonts w:ascii="Times New Roman" w:cs="Times New Roman" w:hAnsi="Times New Roman" w:eastAsia="Arial Unicode MS"/>
-        <w:b w:val="0"/>
-        <w:bCs w:val="0"/>
-        <w:i w:val="0"/>
-        <w:iCs w:val="0"/>
-        <w:caps w:val="0"/>
-        <w:smallCaps w:val="0"/>
-        <w:strike w:val="0"/>
-        <w:dstrike w:val="0"/>
-        <w:outline w:val="0"/>
-        <w:emboss w:val="0"/>
-        <w:imprint w:val="0"/>
-        <w:vanish w:val="0"/>
-        <w:color w:val="auto"/>
-        <w:spacing w:val="0"/>
-        <w:w w:val="100"/>
-        <w:kern w:val="0"/>
-        <w:position w:val="0"/>
-        <w:sz w:val="20"/>
-        <w:szCs w:val="20"/>
-        <w:u w:val="none" w:color="auto"/>
+        <w:rFonts w:ascii="Times New Roman" w:eastAsia="Arial Unicode MS" w:hAnsi="Times New Roman" w:cs="Times New Roman"/>
         <w:bdr w:val="nil"/>
-        <w:vertAlign w:val="baseline"/>
-        <w:lang/>
+        <w:lang w:val="en-US" w:eastAsia="en-US" w:bidi="ar-SA"/>
       </w:rPr>
     </w:rPrDefault>
     <w:pPrDefault>
       <w:pPr>
-        <w:keepNext w:val="0"/>
-        <w:keepLines w:val="0"/>
-        <w:pageBreakBefore w:val="0"/>
-        <w:framePr w:anchorLock="0" w:w="0" w:h="0" w:vSpace="0" w:hSpace="0" w:xAlign="left" w:y="0" w:hRule="exact" w:vAnchor="margin"/>
-        <w:widowControl w:val="1"/>
-        <w:numPr>
-          <w:ilvl w:val="0"/>
-          <w:numId w:val="0"/>
-        </w:numPr>
-        <w:suppressLineNumbers w:val="0"/>
         <w:pBdr>
           <w:top w:val="nil"/>
           <w:left w:val="nil"/>
@@ -1795,28 +2539,421 @@
           <w:between w:val="nil"/>
           <w:bar w:val="nil"/>
         </w:pBdr>
-        <w:shd w:val="clear" w:color="auto" w:fill="auto"/>
-        <w:suppressAutoHyphens w:val="0"/>
-        <w:spacing w:before="0" w:beforeAutospacing="0" w:after="0" w:afterAutospacing="0" w:line="240" w:lineRule="auto"/>
-        <w:ind w:left="0" w:right="0" w:firstLine="0"/>
-        <w:jc w:val="left"/>
-        <w:outlineLvl w:val="9"/>
       </w:pPr>
     </w:pPrDefault>
   </w:docDefaults>
+  <w:latentStyles w:defLockedState="0" w:defUIPriority="99" w:defSemiHidden="0" w:defUnhideWhenUsed="0" w:defQFormat="0" w:count="376">
+    <w:lsdException w:name="Normal" w:uiPriority="0" w:qFormat="1"/>
+    <w:lsdException w:name="heading 1" w:uiPriority="9" w:qFormat="1"/>
+    <w:lsdException w:name="heading 2" w:semiHidden="1" w:uiPriority="9" w:unhideWhenUsed="1" w:qFormat="1"/>
+    <w:lsdException w:name="heading 3" w:semiHidden="1" w:uiPriority="9" w:unhideWhenUsed="1" w:qFormat="1"/>
+    <w:lsdException w:name="heading 4" w:semiHidden="1" w:uiPriority="9" w:unhideWhenUsed="1" w:qFormat="1"/>
+    <w:lsdException w:name="heading 5" w:semiHidden="1" w:uiPriority="9" w:unhideWhenUsed="1" w:qFormat="1"/>
+    <w:lsdException w:name="heading 6" w:semiHidden="1" w:uiPriority="9" w:unhideWhenUsed="1" w:qFormat="1"/>
+    <w:lsdException w:name="heading 7" w:semiHidden="1" w:uiPriority="9" w:unhideWhenUsed="1" w:qFormat="1"/>
+    <w:lsdException w:name="heading 8" w:semiHidden="1" w:uiPriority="9" w:unhideWhenUsed="1" w:qFormat="1"/>
+    <w:lsdException w:name="heading 9" w:semiHidden="1" w:uiPriority="9" w:unhideWhenUsed="1" w:qFormat="1"/>
+    <w:lsdException w:name="index 1" w:semiHidden="1" w:unhideWhenUsed="1"/>
+    <w:lsdException w:name="index 2" w:semiHidden="1" w:unhideWhenUsed="1"/>
+    <w:lsdException w:name="index 3" w:semiHidden="1" w:unhideWhenUsed="1"/>
+    <w:lsdException w:name="index 4" w:semiHidden="1" w:unhideWhenUsed="1"/>
+    <w:lsdException w:name="index 5" w:semiHidden="1" w:unhideWhenUsed="1"/>
+    <w:lsdException w:name="index 6" w:semiHidden="1" w:unhideWhenUsed="1"/>
+    <w:lsdException w:name="index 7" w:semiHidden="1" w:unhideWhenUsed="1"/>
+    <w:lsdException w:name="index 8" w:semiHidden="1" w:unhideWhenUsed="1"/>
+    <w:lsdException w:name="index 9" w:semiHidden="1" w:unhideWhenUsed="1"/>
+    <w:lsdException w:name="toc 1" w:semiHidden="1" w:uiPriority="39" w:unhideWhenUsed="1"/>
+    <w:lsdException w:name="toc 2" w:semiHidden="1" w:uiPriority="39" w:unhideWhenUsed="1"/>
+    <w:lsdException w:name="toc 3" w:semiHidden="1" w:uiPriority="39" w:unhideWhenUsed="1"/>
+    <w:lsdException w:name="toc 4" w:semiHidden="1" w:uiPriority="39" w:unhideWhenUsed="1"/>
+    <w:lsdException w:name="toc 5" w:semiHidden="1" w:uiPriority="39" w:unhideWhenUsed="1"/>
+    <w:lsdException w:name="toc 6" w:semiHidden="1" w:uiPriority="39" w:unhideWhenUsed="1"/>
+    <w:lsdException w:name="toc 7" w:semiHidden="1" w:uiPriority="39" w:unhideWhenUsed="1"/>
+    <w:lsdException w:name="toc 8" w:semiHidden="1" w:uiPriority="39" w:unhideWhenUsed="1"/>
+    <w:lsdException w:name="toc 9" w:semiHidden="1" w:uiPriority="39" w:unhideWhenUsed="1"/>
+    <w:lsdException w:name="Normal Indent" w:semiHidden="1" w:unhideWhenUsed="1"/>
+    <w:lsdException w:name="footnote text" w:semiHidden="1" w:unhideWhenUsed="1"/>
+    <w:lsdException w:name="annotation text" w:semiHidden="1" w:unhideWhenUsed="1"/>
+    <w:lsdException w:name="header" w:semiHidden="1" w:unhideWhenUsed="1"/>
+    <w:lsdException w:name="footer" w:semiHidden="1" w:unhideWhenUsed="1"/>
+    <w:lsdException w:name="index heading" w:semiHidden="1" w:unhideWhenUsed="1"/>
+    <w:lsdException w:name="caption" w:semiHidden="1" w:uiPriority="35" w:unhideWhenUsed="1" w:qFormat="1"/>
+    <w:lsdException w:name="table of figures" w:semiHidden="1" w:unhideWhenUsed="1"/>
+    <w:lsdException w:name="envelope address" w:semiHidden="1" w:unhideWhenUsed="1"/>
+    <w:lsdException w:name="envelope return" w:semiHidden="1" w:unhideWhenUsed="1"/>
+    <w:lsdException w:name="footnote reference" w:semiHidden="1" w:unhideWhenUsed="1"/>
+    <w:lsdException w:name="annotation reference" w:semiHidden="1" w:unhideWhenUsed="1"/>
+    <w:lsdException w:name="line number" w:semiHidden="1" w:unhideWhenUsed="1"/>
+    <w:lsdException w:name="page number" w:semiHidden="1" w:unhideWhenUsed="1"/>
+    <w:lsdException w:name="endnote reference" w:semiHidden="1" w:unhideWhenUsed="1"/>
+    <w:lsdException w:name="endnote text" w:semiHidden="1" w:unhideWhenUsed="1"/>
+    <w:lsdException w:name="table of authorities" w:semiHidden="1" w:unhideWhenUsed="1"/>
+    <w:lsdException w:name="macro" w:semiHidden="1" w:unhideWhenUsed="1"/>
+    <w:lsdException w:name="toa heading" w:semiHidden="1" w:unhideWhenUsed="1"/>
+    <w:lsdException w:name="List" w:semiHidden="1" w:unhideWhenUsed="1"/>
+    <w:lsdException w:name="List Bullet" w:semiHidden="1" w:unhideWhenUsed="1"/>
+    <w:lsdException w:name="List Number" w:semiHidden="1" w:unhideWhenUsed="1"/>
+    <w:lsdException w:name="List 2" w:semiHidden="1" w:unhideWhenUsed="1"/>
+    <w:lsdException w:name="List 3" w:semiHidden="1" w:unhideWhenUsed="1"/>
+    <w:lsdException w:name="List 4" w:semiHidden="1" w:unhideWhenUsed="1"/>
+    <w:lsdException w:name="List 5" w:semiHidden="1" w:unhideWhenUsed="1"/>
+    <w:lsdException w:name="List Bullet 2" w:semiHidden="1" w:unhideWhenUsed="1"/>
+    <w:lsdException w:name="List Bullet 3" w:semiHidden="1" w:unhideWhenUsed="1"/>
+    <w:lsdException w:name="List Bullet 4" w:semiHidden="1" w:unhideWhenUsed="1"/>
+    <w:lsdException w:name="List Bullet 5" w:semiHidden="1" w:unhideWhenUsed="1"/>
+    <w:lsdException w:name="List Number 2" w:semiHidden="1" w:unhideWhenUsed="1"/>
+    <w:lsdException w:name="List Number 3" w:semiHidden="1" w:unhideWhenUsed="1"/>
+    <w:lsdException w:name="List Number 4" w:semiHidden="1" w:unhideWhenUsed="1"/>
+    <w:lsdException w:name="List Number 5" w:semiHidden="1" w:unhideWhenUsed="1"/>
+    <w:lsdException w:name="Title" w:uiPriority="10" w:qFormat="1"/>
+    <w:lsdException w:name="Closing" w:semiHidden="1" w:unhideWhenUsed="1"/>
+    <w:lsdException w:name="Signature" w:semiHidden="1" w:unhideWhenUsed="1"/>
+    <w:lsdException w:name="Default Paragraph Font" w:semiHidden="1" w:uiPriority="1" w:unhideWhenUsed="1"/>
+    <w:lsdException w:name="Body Text" w:semiHidden="1" w:unhideWhenUsed="1"/>
+    <w:lsdException w:name="Body Text Indent" w:semiHidden="1" w:unhideWhenUsed="1"/>
+    <w:lsdException w:name="List Continue" w:semiHidden="1" w:unhideWhenUsed="1"/>
+    <w:lsdException w:name="List Continue 2" w:semiHidden="1" w:unhideWhenUsed="1"/>
+    <w:lsdException w:name="List Continue 3" w:semiHidden="1" w:unhideWhenUsed="1"/>
+    <w:lsdException w:name="List Continue 4" w:semiHidden="1" w:unhideWhenUsed="1"/>
+    <w:lsdException w:name="List Continue 5" w:semiHidden="1" w:unhideWhenUsed="1"/>
+    <w:lsdException w:name="Message Header" w:semiHidden="1" w:unhideWhenUsed="1"/>
+    <w:lsdException w:name="Subtitle" w:uiPriority="11" w:qFormat="1"/>
+    <w:lsdException w:name="Salutation" w:semiHidden="1" w:unhideWhenUsed="1"/>
+    <w:lsdException w:name="Date" w:semiHidden="1" w:unhideWhenUsed="1"/>
+    <w:lsdException w:name="Body Text First Indent" w:semiHidden="1" w:unhideWhenUsed="1"/>
+    <w:lsdException w:name="Body Text First Indent 2" w:semiHidden="1" w:unhideWhenUsed="1"/>
+    <w:lsdException w:name="Note Heading" w:semiHidden="1" w:unhideWhenUsed="1"/>
+    <w:lsdException w:name="Body Text 2" w:semiHidden="1" w:unhideWhenUsed="1"/>
+    <w:lsdException w:name="Body Text 3" w:semiHidden="1" w:unhideWhenUsed="1"/>
+    <w:lsdException w:name="Body Text Indent 2" w:semiHidden="1" w:unhideWhenUsed="1"/>
+    <w:lsdException w:name="Body Text Indent 3" w:semiHidden="1" w:unhideWhenUsed="1"/>
+    <w:lsdException w:name="Block Text" w:semiHidden="1" w:unhideWhenUsed="1"/>
+    <w:lsdException w:name="Hyperlink" w:semiHidden="1" w:unhideWhenUsed="1"/>
+    <w:lsdException w:name="FollowedHyperlink" w:semiHidden="1" w:unhideWhenUsed="1"/>
+    <w:lsdException w:name="Strong" w:uiPriority="22" w:qFormat="1"/>
+    <w:lsdException w:name="Emphasis" w:uiPriority="20" w:qFormat="1"/>
+    <w:lsdException w:name="Document Map" w:semiHidden="1" w:unhideWhenUsed="1"/>
+    <w:lsdException w:name="Plain Text" w:semiHidden="1" w:unhideWhenUsed="1"/>
+    <w:lsdException w:name="E-mail Signature" w:semiHidden="1" w:unhideWhenUsed="1"/>
+    <w:lsdException w:name="HTML Top of Form" w:semiHidden="1" w:unhideWhenUsed="1"/>
+    <w:lsdException w:name="HTML Bottom of Form" w:semiHidden="1" w:unhideWhenUsed="1"/>
+    <w:lsdException w:name="Normal (Web)" w:semiHidden="1" w:unhideWhenUsed="1"/>
+    <w:lsdException w:name="HTML Acronym" w:semiHidden="1" w:unhideWhenUsed="1"/>
+    <w:lsdException w:name="HTML Address" w:semiHidden="1" w:unhideWhenUsed="1"/>
+    <w:lsdException w:name="HTML Cite" w:semiHidden="1" w:unhideWhenUsed="1"/>
+    <w:lsdException w:name="HTML Code" w:semiHidden="1" w:unhideWhenUsed="1"/>
+    <w:lsdException w:name="HTML Definition" w:semiHidden="1" w:unhideWhenUsed="1"/>
+    <w:lsdException w:name="HTML Keyboard" w:semiHidden="1" w:unhideWhenUsed="1"/>
+    <w:lsdException w:name="HTML Preformatted" w:semiHidden="1" w:unhideWhenUsed="1"/>
+    <w:lsdException w:name="HTML Sample" w:semiHidden="1" w:unhideWhenUsed="1"/>
+    <w:lsdException w:name="HTML Typewriter" w:semiHidden="1" w:unhideWhenUsed="1"/>
+    <w:lsdException w:name="HTML Variable" w:semiHidden="1" w:unhideWhenUsed="1"/>
+    <w:lsdException w:name="Normal Table" w:semiHidden="1" w:unhideWhenUsed="1"/>
+    <w:lsdException w:name="annotation subject" w:semiHidden="1" w:unhideWhenUsed="1"/>
+    <w:lsdException w:name="No List" w:semiHidden="1" w:unhideWhenUsed="1"/>
+    <w:lsdException w:name="Outline List 1" w:semiHidden="1" w:unhideWhenUsed="1"/>
+    <w:lsdException w:name="Outline List 2" w:semiHidden="1" w:unhideWhenUsed="1"/>
+    <w:lsdException w:name="Outline List 3" w:semiHidden="1" w:unhideWhenUsed="1"/>
+    <w:lsdException w:name="Table Simple 1" w:semiHidden="1" w:unhideWhenUsed="1"/>
+    <w:lsdException w:name="Table Simple 2" w:semiHidden="1" w:unhideWhenUsed="1"/>
+    <w:lsdException w:name="Table Simple 3" w:semiHidden="1" w:unhideWhenUsed="1"/>
+    <w:lsdException w:name="Table Classic 1" w:semiHidden="1" w:unhideWhenUsed="1"/>
+    <w:lsdException w:name="Table Classic 2" w:semiHidden="1" w:unhideWhenUsed="1"/>
+    <w:lsdException w:name="Table Classic 3" w:semiHidden="1" w:unhideWhenUsed="1"/>
+    <w:lsdException w:name="Table Classic 4" w:semiHidden="1" w:unhideWhenUsed="1"/>
+    <w:lsdException w:name="Table Colorful 1" w:semiHidden="1" w:unhideWhenUsed="1"/>
+    <w:lsdException w:name="Table Colorful 2" w:semiHidden="1" w:unhideWhenUsed="1"/>
+    <w:lsdException w:name="Table Colorful 3" w:semiHidden="1" w:unhideWhenUsed="1"/>
+    <w:lsdException w:name="Table Columns 1" w:semiHidden="1" w:unhideWhenUsed="1"/>
+    <w:lsdException w:name="Table Columns 2" w:semiHidden="1" w:unhideWhenUsed="1"/>
+    <w:lsdException w:name="Table Columns 3" w:semiHidden="1" w:unhideWhenUsed="1"/>
+    <w:lsdException w:name="Table Columns 4" w:semiHidden="1" w:unhideWhenUsed="1"/>
+    <w:lsdException w:name="Table Columns 5" w:semiHidden="1" w:unhideWhenUsed="1"/>
+    <w:lsdException w:name="Table Grid 1" w:semiHidden="1" w:unhideWhenUsed="1"/>
+    <w:lsdException w:name="Table Grid 2" w:semiHidden="1" w:unhideWhenUsed="1"/>
+    <w:lsdException w:name="Table Grid 3" w:semiHidden="1" w:unhideWhenUsed="1"/>
+    <w:lsdException w:name="Table Grid 4" w:semiHidden="1" w:unhideWhenUsed="1"/>
+    <w:lsdException w:name="Table Grid 5" w:semiHidden="1" w:unhideWhenUsed="1"/>
+    <w:lsdException w:name="Table Grid 6" w:semiHidden="1" w:unhideWhenUsed="1"/>
+    <w:lsdException w:name="Table Grid 7" w:semiHidden="1" w:unhideWhenUsed="1"/>
+    <w:lsdException w:name="Table Grid 8" w:semiHidden="1" w:unhideWhenUsed="1"/>
+    <w:lsdException w:name="Table List 1" w:semiHidden="1" w:unhideWhenUsed="1"/>
+    <w:lsdException w:name="Table List 2" w:semiHidden="1" w:unhideWhenUsed="1"/>
+    <w:lsdException w:name="Table List 3" w:semiHidden="1" w:unhideWhenUsed="1"/>
+    <w:lsdException w:name="Table List 4" w:semiHidden="1" w:unhideWhenUsed="1"/>
+    <w:lsdException w:name="Table List 5" w:semiHidden="1" w:unhideWhenUsed="1"/>
+    <w:lsdException w:name="Table List 6" w:semiHidden="1" w:unhideWhenUsed="1"/>
+    <w:lsdException w:name="Table List 7" w:semiHidden="1" w:unhideWhenUsed="1"/>
+    <w:lsdException w:name="Table List 8" w:semiHidden="1" w:unhideWhenUsed="1"/>
+    <w:lsdException w:name="Table 3D effects 1" w:semiHidden="1" w:unhideWhenUsed="1"/>
+    <w:lsdException w:name="Table 3D effects 2" w:semiHidden="1" w:unhideWhenUsed="1"/>
+    <w:lsdException w:name="Table 3D effects 3" w:semiHidden="1" w:unhideWhenUsed="1"/>
+    <w:lsdException w:name="Table Contemporary" w:semiHidden="1" w:unhideWhenUsed="1"/>
+    <w:lsdException w:name="Table Elegant" w:semiHidden="1" w:unhideWhenUsed="1"/>
+    <w:lsdException w:name="Table Professional" w:semiHidden="1" w:unhideWhenUsed="1"/>
+    <w:lsdException w:name="Table Subtle 1" w:semiHidden="1" w:unhideWhenUsed="1"/>
+    <w:lsdException w:name="Table Subtle 2" w:semiHidden="1" w:unhideWhenUsed="1"/>
+    <w:lsdException w:name="Table Web 1" w:semiHidden="1" w:unhideWhenUsed="1"/>
+    <w:lsdException w:name="Table Web 2" w:semiHidden="1" w:unhideWhenUsed="1"/>
+    <w:lsdException w:name="Table Web 3" w:semiHidden="1" w:unhideWhenUsed="1"/>
+    <w:lsdException w:name="Balloon Text" w:semiHidden="1" w:unhideWhenUsed="1"/>
+    <w:lsdException w:name="Table Grid" w:uiPriority="39"/>
+    <w:lsdException w:name="Table Theme" w:semiHidden="1" w:unhideWhenUsed="1"/>
+    <w:lsdException w:name="Placeholder Text" w:semiHidden="1"/>
+    <w:lsdException w:name="No Spacing" w:uiPriority="1" w:qFormat="1"/>
+    <w:lsdException w:name="Light Shading" w:uiPriority="60"/>
+    <w:lsdException w:name="Light List" w:uiPriority="61"/>
+    <w:lsdException w:name="Light Grid" w:uiPriority="62"/>
+    <w:lsdException w:name="Medium Shading 1" w:uiPriority="63"/>
+    <w:lsdException w:name="Medium Shading 2" w:uiPriority="64"/>
+    <w:lsdException w:name="Medium List 1" w:uiPriority="65"/>
+    <w:lsdException w:name="Medium List 2" w:uiPriority="66"/>
+    <w:lsdException w:name="Medium Grid 1" w:uiPriority="67"/>
+    <w:lsdException w:name="Medium Grid 2" w:uiPriority="68"/>
+    <w:lsdException w:name="Medium Grid 3" w:uiPriority="69"/>
+    <w:lsdException w:name="Dark List" w:uiPriority="70"/>
+    <w:lsdException w:name="Colorful Shading" w:uiPriority="71"/>
+    <w:lsdException w:name="Colorful List" w:uiPriority="72"/>
+    <w:lsdException w:name="Colorful Grid" w:uiPriority="73"/>
+    <w:lsdException w:name="Light Shading Accent 1" w:uiPriority="60"/>
+    <w:lsdException w:name="Light List Accent 1" w:uiPriority="61"/>
+    <w:lsdException w:name="Light Grid Accent 1" w:uiPriority="62"/>
+    <w:lsdException w:name="Medium Shading 1 Accent 1" w:uiPriority="63"/>
+    <w:lsdException w:name="Medium Shading 2 Accent 1" w:uiPriority="64"/>
+    <w:lsdException w:name="Medium List 1 Accent 1" w:uiPriority="65"/>
+    <w:lsdException w:name="Revision" w:semiHidden="1"/>
+    <w:lsdException w:name="List Paragraph" w:uiPriority="34" w:qFormat="1"/>
+    <w:lsdException w:name="Quote" w:uiPriority="29" w:qFormat="1"/>
+    <w:lsdException w:name="Intense Quote" w:uiPriority="30" w:qFormat="1"/>
+    <w:lsdException w:name="Medium List 2 Accent 1" w:uiPriority="66"/>
+    <w:lsdException w:name="Medium Grid 1 Accent 1" w:uiPriority="67"/>
+    <w:lsdException w:name="Medium Grid 2 Accent 1" w:uiPriority="68"/>
+    <w:lsdException w:name="Medium Grid 3 Accent 1" w:uiPriority="69"/>
+    <w:lsdException w:name="Dark List Accent 1" w:uiPriority="70"/>
+    <w:lsdException w:name="Colorful Shading Accent 1" w:uiPriority="71"/>
+    <w:lsdException w:name="Colorful List Accent 1" w:uiPriority="72"/>
+    <w:lsdException w:name="Colorful Grid Accent 1" w:uiPriority="73"/>
+    <w:lsdException w:name="Light Shading Accent 2" w:uiPriority="60"/>
+    <w:lsdException w:name="Light List Accent 2" w:uiPriority="61"/>
+    <w:lsdException w:name="Light Grid Accent 2" w:uiPriority="62"/>
+    <w:lsdException w:name="Medium Shading 1 Accent 2" w:uiPriority="63"/>
+    <w:lsdException w:name="Medium Shading 2 Accent 2" w:uiPriority="64"/>
+    <w:lsdException w:name="Medium List 1 Accent 2" w:uiPriority="65"/>
+    <w:lsdException w:name="Medium List 2 Accent 2" w:uiPriority="66"/>
+    <w:lsdException w:name="Medium Grid 1 Accent 2" w:uiPriority="67"/>
+    <w:lsdException w:name="Medium Grid 2 Accent 2" w:uiPriority="68"/>
+    <w:lsdException w:name="Medium Grid 3 Accent 2" w:uiPriority="69"/>
+    <w:lsdException w:name="Dark List Accent 2" w:uiPriority="70"/>
+    <w:lsdException w:name="Colorful Shading Accent 2" w:uiPriority="71"/>
+    <w:lsdException w:name="Colorful List Accent 2" w:uiPriority="72"/>
+    <w:lsdException w:name="Colorful Grid Accent 2" w:uiPriority="73"/>
+    <w:lsdException w:name="Light Shading Accent 3" w:uiPriority="60"/>
+    <w:lsdException w:name="Light List Accent 3" w:uiPriority="61"/>
+    <w:lsdException w:name="Light Grid Accent 3" w:uiPriority="62"/>
+    <w:lsdException w:name="Medium Shading 1 Accent 3" w:uiPriority="63"/>
+    <w:lsdException w:name="Medium Shading 2 Accent 3" w:uiPriority="64"/>
+    <w:lsdException w:name="Medium List 1 Accent 3" w:uiPriority="65"/>
+    <w:lsdException w:name="Medium List 2 Accent 3" w:uiPriority="66"/>
+    <w:lsdException w:name="Medium Grid 1 Accent 3" w:uiPriority="67"/>
+    <w:lsdException w:name="Medium Grid 2 Accent 3" w:uiPriority="68"/>
+    <w:lsdException w:name="Medium Grid 3 Accent 3" w:uiPriority="69"/>
+    <w:lsdException w:name="Dark List Accent 3" w:uiPriority="70"/>
+    <w:lsdException w:name="Colorful Shading Accent 3" w:uiPriority="71"/>
+    <w:lsdException w:name="Colorful List Accent 3" w:uiPriority="72"/>
+    <w:lsdException w:name="Colorful Grid Accent 3" w:uiPriority="73"/>
+    <w:lsdException w:name="Light Shading Accent 4" w:uiPriority="60"/>
+    <w:lsdException w:name="Light List Accent 4" w:uiPriority="61"/>
+    <w:lsdException w:name="Light Grid Accent 4" w:uiPriority="62"/>
+    <w:lsdException w:name="Medium Shading 1 Accent 4" w:uiPriority="63"/>
+    <w:lsdException w:name="Medium Shading 2 Accent 4" w:uiPriority="64"/>
+    <w:lsdException w:name="Medium List 1 Accent 4" w:uiPriority="65"/>
+    <w:lsdException w:name="Medium List 2 Accent 4" w:uiPriority="66"/>
+    <w:lsdException w:name="Medium Grid 1 Accent 4" w:uiPriority="67"/>
+    <w:lsdException w:name="Medium Grid 2 Accent 4" w:uiPriority="68"/>
+    <w:lsdException w:name="Medium Grid 3 Accent 4" w:uiPriority="69"/>
+    <w:lsdException w:name="Dark List Accent 4" w:uiPriority="70"/>
+    <w:lsdException w:name="Colorful Shading Accent 4" w:uiPriority="71"/>
+    <w:lsdException w:name="Colorful List Accent 4" w:uiPriority="72"/>
+    <w:lsdException w:name="Colorful Grid Accent 4" w:uiPriority="73"/>
+    <w:lsdException w:name="Light Shading Accent 5" w:uiPriority="60"/>
+    <w:lsdException w:name="Light List Accent 5" w:uiPriority="61"/>
+    <w:lsdException w:name="Light Grid Accent 5" w:uiPriority="62"/>
+    <w:lsdException w:name="Medium Shading 1 Accent 5" w:uiPriority="63"/>
+    <w:lsdException w:name="Medium Shading 2 Accent 5" w:uiPriority="64"/>
+    <w:lsdException w:name="Medium List 1 Accent 5" w:uiPriority="65"/>
+    <w:lsdException w:name="Medium List 2 Accent 5" w:uiPriority="66"/>
+    <w:lsdException w:name="Medium Grid 1 Accent 5" w:uiPriority="67"/>
+    <w:lsdException w:name="Medium Grid 2 Accent 5" w:uiPriority="68"/>
+    <w:lsdException w:name="Medium Grid 3 Accent 5" w:uiPriority="69"/>
+    <w:lsdException w:name="Dark List Accent 5" w:uiPriority="70"/>
+    <w:lsdException w:name="Colorful Shading Accent 5" w:uiPriority="71"/>
+    <w:lsdException w:name="Colorful List Accent 5" w:uiPriority="72"/>
+    <w:lsdException w:name="Colorful Grid Accent 5" w:uiPriority="73"/>
+    <w:lsdException w:name="Light Shading Accent 6" w:uiPriority="60"/>
+    <w:lsdException w:name="Light List Accent 6" w:uiPriority="61"/>
+    <w:lsdException w:name="Light Grid Accent 6" w:uiPriority="62"/>
+    <w:lsdException w:name="Medium Shading 1 Accent 6" w:uiPriority="63"/>
+    <w:lsdException w:name="Medium Shading 2 Accent 6" w:uiPriority="64"/>
+    <w:lsdException w:name="Medium List 1 Accent 6" w:uiPriority="65"/>
+    <w:lsdException w:name="Medium List 2 Accent 6" w:uiPriority="66"/>
+    <w:lsdException w:name="Medium Grid 1 Accent 6" w:uiPriority="67"/>
+    <w:lsdException w:name="Medium Grid 2 Accent 6" w:uiPriority="68"/>
+    <w:lsdException w:name="Medium Grid 3 Accent 6" w:uiPriority="69"/>
+    <w:lsdException w:name="Dark List Accent 6" w:uiPriority="70"/>
+    <w:lsdException w:name="Colorful Shading Accent 6" w:uiPriority="71"/>
+    <w:lsdException w:name="Colorful List Accent 6" w:uiPriority="72"/>
+    <w:lsdException w:name="Colorful Grid Accent 6" w:uiPriority="73"/>
+    <w:lsdException w:name="Subtle Emphasis" w:uiPriority="19" w:qFormat="1"/>
+    <w:lsdException w:name="Intense Emphasis" w:uiPriority="21" w:qFormat="1"/>
+    <w:lsdException w:name="Subtle Reference" w:uiPriority="31" w:qFormat="1"/>
+    <w:lsdException w:name="Intense Reference" w:uiPriority="32" w:qFormat="1"/>
+    <w:lsdException w:name="Book Title" w:uiPriority="33" w:qFormat="1"/>
+    <w:lsdException w:name="Bibliography" w:semiHidden="1" w:uiPriority="37" w:unhideWhenUsed="1"/>
+    <w:lsdException w:name="TOC Heading" w:semiHidden="1" w:uiPriority="39" w:unhideWhenUsed="1" w:qFormat="1"/>
+    <w:lsdException w:name="Plain Table 1" w:uiPriority="41"/>
+    <w:lsdException w:name="Plain Table 2" w:uiPriority="42"/>
+    <w:lsdException w:name="Plain Table 3" w:uiPriority="43"/>
+    <w:lsdException w:name="Plain Table 4" w:uiPriority="44"/>
+    <w:lsdException w:name="Plain Table 5" w:uiPriority="45"/>
+    <w:lsdException w:name="Grid Table Light" w:uiPriority="40"/>
+    <w:lsdException w:name="Grid Table 1 Light" w:uiPriority="46"/>
+    <w:lsdException w:name="Grid Table 2" w:uiPriority="47"/>
+    <w:lsdException w:name="Grid Table 3" w:uiPriority="48"/>
+    <w:lsdException w:name="Grid Table 4" w:uiPriority="49"/>
+    <w:lsdException w:name="Grid Table 5 Dark" w:uiPriority="50"/>
+    <w:lsdException w:name="Grid Table 6 Colorful" w:uiPriority="51"/>
+    <w:lsdException w:name="Grid Table 7 Colorful" w:uiPriority="52"/>
+    <w:lsdException w:name="Grid Table 1 Light Accent 1" w:uiPriority="46"/>
+    <w:lsdException w:name="Grid Table 2 Accent 1" w:uiPriority="47"/>
+    <w:lsdException w:name="Grid Table 3 Accent 1" w:uiPriority="48"/>
+    <w:lsdException w:name="Grid Table 4 Accent 1" w:uiPriority="49"/>
+    <w:lsdException w:name="Grid Table 5 Dark Accent 1" w:uiPriority="50"/>
+    <w:lsdException w:name="Grid Table 6 Colorful Accent 1" w:uiPriority="51"/>
+    <w:lsdException w:name="Grid Table 7 Colorful Accent 1" w:uiPriority="52"/>
+    <w:lsdException w:name="Grid Table 1 Light Accent 2" w:uiPriority="46"/>
+    <w:lsdException w:name="Grid Table 2 Accent 2" w:uiPriority="47"/>
+    <w:lsdException w:name="Grid Table 3 Accent 2" w:uiPriority="48"/>
+    <w:lsdException w:name="Grid Table 4 Accent 2" w:uiPriority="49"/>
+    <w:lsdException w:name="Grid Table 5 Dark Accent 2" w:uiPriority="50"/>
+    <w:lsdException w:name="Grid Table 6 Colorful Accent 2" w:uiPriority="51"/>
+    <w:lsdException w:name="Grid Table 7 Colorful Accent 2" w:uiPriority="52"/>
+    <w:lsdException w:name="Grid Table 1 Light Accent 3" w:uiPriority="46"/>
+    <w:lsdException w:name="Grid Table 2 Accent 3" w:uiPriority="47"/>
+    <w:lsdException w:name="Grid Table 3 Accent 3" w:uiPriority="48"/>
+    <w:lsdException w:name="Grid Table 4 Accent 3" w:uiPriority="49"/>
+    <w:lsdException w:name="Grid Table 5 Dark Accent 3" w:uiPriority="50"/>
+    <w:lsdException w:name="Grid Table 6 Colorful Accent 3" w:uiPriority="51"/>
+    <w:lsdException w:name="Grid Table 7 Colorful Accent 3" w:uiPriority="52"/>
+    <w:lsdException w:name="Grid Table 1 Light Accent 4" w:uiPriority="46"/>
+    <w:lsdException w:name="Grid Table 2 Accent 4" w:uiPriority="47"/>
+    <w:lsdException w:name="Grid Table 3 Accent 4" w:uiPriority="48"/>
+    <w:lsdException w:name="Grid Table 4 Accent 4" w:uiPriority="49"/>
+    <w:lsdException w:name="Grid Table 5 Dark Accent 4" w:uiPriority="50"/>
+    <w:lsdException w:name="Grid Table 6 Colorful Accent 4" w:uiPriority="51"/>
+    <w:lsdException w:name="Grid Table 7 Colorful Accent 4" w:uiPriority="52"/>
+    <w:lsdException w:name="Grid Table 1 Light Accent 5" w:uiPriority="46"/>
+    <w:lsdException w:name="Grid Table 2 Accent 5" w:uiPriority="47"/>
+    <w:lsdException w:name="Grid Table 3 Accent 5" w:uiPriority="48"/>
+    <w:lsdException w:name="Grid Table 4 Accent 5" w:uiPriority="49"/>
+    <w:lsdException w:name="Grid Table 5 Dark Accent 5" w:uiPriority="50"/>
+    <w:lsdException w:name="Grid Table 6 Colorful Accent 5" w:uiPriority="51"/>
+    <w:lsdException w:name="Grid Table 7 Colorful Accent 5" w:uiPriority="52"/>
+    <w:lsdException w:name="Grid Table 1 Light Accent 6" w:uiPriority="46"/>
+    <w:lsdException w:name="Grid Table 2 Accent 6" w:uiPriority="47"/>
+    <w:lsdException w:name="Grid Table 3 Accent 6" w:uiPriority="48"/>
+    <w:lsdException w:name="Grid Table 4 Accent 6" w:uiPriority="49"/>
+    <w:lsdException w:name="Grid Table 5 Dark Accent 6" w:uiPriority="50"/>
+    <w:lsdException w:name="Grid Table 6 Colorful Accent 6" w:uiPriority="51"/>
+    <w:lsdException w:name="Grid Table 7 Colorful Accent 6" w:uiPriority="52"/>
+    <w:lsdException w:name="List Table 1 Light" w:uiPriority="46"/>
+    <w:lsdException w:name="List Table 2" w:uiPriority="47"/>
+    <w:lsdException w:name="List Table 3" w:uiPriority="48"/>
+    <w:lsdException w:name="List Table 4" w:uiPriority="49"/>
+    <w:lsdException w:name="List Table 5 Dark" w:uiPriority="50"/>
+    <w:lsdException w:name="List Table 6 Colorful" w:uiPriority="51"/>
+    <w:lsdException w:name="List Table 7 Colorful" w:uiPriority="52"/>
+    <w:lsdException w:name="List Table 1 Light Accent 1" w:uiPriority="46"/>
+    <w:lsdException w:name="List Table 2 Accent 1" w:uiPriority="47"/>
+    <w:lsdException w:name="List Table 3 Accent 1" w:uiPriority="48"/>
+    <w:lsdException w:name="List Table 4 Accent 1" w:uiPriority="49"/>
+    <w:lsdException w:name="List Table 5 Dark Accent 1" w:uiPriority="50"/>
+    <w:lsdException w:name="List Table 6 Colorful Accent 1" w:uiPriority="51"/>
+    <w:lsdException w:name="List Table 7 Colorful Accent 1" w:uiPriority="52"/>
+    <w:lsdException w:name="List Table 1 Light Accent 2" w:uiPriority="46"/>
+    <w:lsdException w:name="List Table 2 Accent 2" w:uiPriority="47"/>
+    <w:lsdException w:name="List Table 3 Accent 2" w:uiPriority="48"/>
+    <w:lsdException w:name="List Table 4 Accent 2" w:uiPriority="49"/>
+    <w:lsdException w:name="List Table 5 Dark Accent 2" w:uiPriority="50"/>
+    <w:lsdException w:name="List Table 6 Colorful Accent 2" w:uiPriority="51"/>
+    <w:lsdException w:name="List Table 7 Colorful Accent 2" w:uiPriority="52"/>
+    <w:lsdException w:name="List Table 1 Light Accent 3" w:uiPriority="46"/>
+    <w:lsdException w:name="List Table 2 Accent 3" w:uiPriority="47"/>
+    <w:lsdException w:name="List Table 3 Accent 3" w:uiPriority="48"/>
+    <w:lsdException w:name="List Table 4 Accent 3" w:uiPriority="49"/>
+    <w:lsdException w:name="List Table 5 Dark Accent 3" w:uiPriority="50"/>
+    <w:lsdException w:name="List Table 6 Colorful Accent 3" w:uiPriority="51"/>
+    <w:lsdException w:name="List Table 7 Colorful Accent 3" w:uiPriority="52"/>
+    <w:lsdException w:name="List Table 1 Light Accent 4" w:uiPriority="46"/>
+    <w:lsdException w:name="List Table 2 Accent 4" w:uiPriority="47"/>
+    <w:lsdException w:name="List Table 3 Accent 4" w:uiPriority="48"/>
+    <w:lsdException w:name="List Table 4 Accent 4" w:uiPriority="49"/>
+    <w:lsdException w:name="List Table 5 Dark Accent 4" w:uiPriority="50"/>
+    <w:lsdException w:name="List Table 6 Colorful Accent 4" w:uiPriority="51"/>
+    <w:lsdException w:name="List Table 7 Colorful Accent 4" w:uiPriority="52"/>
+    <w:lsdException w:name="List Table 1 Light Accent 5" w:uiPriority="46"/>
+    <w:lsdException w:name="List Table 2 Accent 5" w:uiPriority="47"/>
+    <w:lsdException w:name="List Table 3 Accent 5" w:uiPriority="48"/>
+    <w:lsdException w:name="List Table 4 Accent 5" w:uiPriority="49"/>
+    <w:lsdException w:name="List Table 5 Dark Accent 5" w:uiPriority="50"/>
+    <w:lsdException w:name="List Table 6 Colorful Accent 5" w:uiPriority="51"/>
+    <w:lsdException w:name="List Table 7 Colorful Accent 5" w:uiPriority="52"/>
+    <w:lsdException w:name="List Table 1 Light Accent 6" w:uiPriority="46"/>
+    <w:lsdException w:name="List Table 2 Accent 6" w:uiPriority="47"/>
+    <w:lsdException w:name="List Table 3 Accent 6" w:uiPriority="48"/>
+    <w:lsdException w:name="List Table 4 Accent 6" w:uiPriority="49"/>
+    <w:lsdException w:name="List Table 5 Dark Accent 6" w:uiPriority="50"/>
+    <w:lsdException w:name="List Table 6 Colorful Accent 6" w:uiPriority="51"/>
+    <w:lsdException w:name="List Table 7 Colorful Accent 6" w:uiPriority="52"/>
+    <w:lsdException w:name="Mention" w:semiHidden="1" w:unhideWhenUsed="1"/>
+    <w:lsdException w:name="Smart Hyperlink" w:semiHidden="1" w:unhideWhenUsed="1"/>
+    <w:lsdException w:name="Hashtag" w:semiHidden="1" w:unhideWhenUsed="1"/>
+    <w:lsdException w:name="Unresolved Mention" w:semiHidden="1" w:unhideWhenUsed="1"/>
+    <w:lsdException w:name="Smart Link" w:semiHidden="1" w:unhideWhenUsed="1"/>
+  </w:latentStyles>
   <w:style w:type="paragraph" w:default="1" w:styleId="Normal">
     <w:name w:val="Normal"/>
-    <w:next w:val="Normal"/>
-    <w:pPr/>
+    <w:qFormat/>
     <w:rPr>
       <w:sz w:val="24"/>
       <w:szCs w:val="24"/>
-      <w:lang w:val="en-US" w:eastAsia="en-US" w:bidi="ar-SA"/>
     </w:rPr>
   </w:style>
-  <w:style w:type="character" w:default="1" w:styleId="Default Paragraph Font">
+  <w:style w:type="character" w:default="1" w:styleId="DefaultParagraphFont">
     <w:name w:val="Default Paragraph Font"/>
-    <w:next w:val="Default Paragraph Font"/>
+    <w:uiPriority w:val="1"/>
+    <w:semiHidden/>
+    <w:unhideWhenUsed/>
+  </w:style>
+  <w:style w:type="table" w:default="1" w:styleId="TableNormal">
+    <w:name w:val="Normal Table"/>
+    <w:uiPriority w:val="99"/>
+    <w:semiHidden/>
+    <w:unhideWhenUsed/>
+    <w:tblPr>
+      <w:tblInd w:w="0" w:type="dxa"/>
+      <w:tblCellMar>
+        <w:top w:w="0" w:type="dxa"/>
+        <w:left w:w="108" w:type="dxa"/>
+        <w:bottom w:w="0" w:type="dxa"/>
+        <w:right w:w="108" w:type="dxa"/>
+      </w:tblCellMar>
+    </w:tblPr>
+  </w:style>
+  <w:style w:type="numbering" w:default="1" w:styleId="NoList">
+    <w:name w:val="No List"/>
+    <w:uiPriority w:val="99"/>
+    <w:semiHidden/>
+    <w:unhideWhenUsed/>
   </w:style>
   <w:style w:type="character" w:styleId="Hyperlink">
     <w:name w:val="Hyperlink"/>
@@ -1824,232 +2961,133 @@
       <w:u w:val="single"/>
     </w:rPr>
   </w:style>
-  <w:style w:type="table" w:default="1" w:styleId="Table Normal">
-    <w:name w:val="Table Normal"/>
-    <w:next w:val="Table Normal"/>
-    <w:pPr/>
-    <w:tblPr>
-      <w:tblInd w:w="0" w:type="dxa"/>
-    </w:tblPr>
-    <w:trPr/>
-    <w:tcPr/>
-    <w:tblStylePr w:type="firstRow"/>
-    <w:tblStylePr w:type="lastRow"/>
-    <w:tblStylePr w:type="firstCol"/>
-    <w:tblStylePr w:type="lastCol"/>
-    <w:tblStylePr w:type="band1Vert"/>
-    <w:tblStylePr w:type="band2Vert"/>
-    <w:tblStylePr w:type="band1Horz"/>
-    <w:tblStylePr w:type="band2Horz"/>
-    <w:tblStylePr w:type="neCell"/>
-    <w:tblStylePr w:type="nwCell"/>
-    <w:tblStylePr w:type="seCell"/>
-    <w:tblStylePr w:type="swCell"/>
-  </w:style>
-  <w:style w:type="numbering" w:default="1" w:styleId="No List">
-    <w:name w:val="No List"/>
-    <w:next w:val="No List"/>
-    <w:pPr/>
-  </w:style>
-  <w:style w:type="paragraph" w:styleId="Основной текст A">
+  <w:style w:type="paragraph" w:customStyle="1" w:styleId="A">
     <w:name w:val="Основной текст A"/>
-    <w:next w:val="Основной текст A"/>
-    <w:pPr>
-      <w:keepNext w:val="0"/>
-      <w:keepLines w:val="0"/>
-      <w:pageBreakBefore w:val="0"/>
-      <w:widowControl w:val="1"/>
-      <w:shd w:val="clear" w:color="auto" w:fill="auto"/>
-      <w:suppressAutoHyphens w:val="0"/>
-      <w:bidi w:val="0"/>
-      <w:spacing w:before="0" w:after="0" w:line="240" w:lineRule="auto"/>
-      <w:ind w:left="0" w:right="0" w:firstLine="0"/>
-      <w:jc w:val="left"/>
-      <w:outlineLvl w:val="9"/>
-    </w:pPr>
     <w:rPr>
-      <w:rFonts w:ascii="Times New Roman" w:cs="Arial Unicode MS" w:hAnsi="Times New Roman" w:eastAsia="Arial Unicode MS"/>
-      <w:b w:val="0"/>
-      <w:bCs w:val="0"/>
-      <w:i w:val="0"/>
-      <w:iCs w:val="0"/>
-      <w:caps w:val="0"/>
-      <w:smallCaps w:val="0"/>
-      <w:strike w:val="0"/>
-      <w:dstrike w:val="0"/>
-      <w:outline w:val="0"/>
+      <w:rFonts w:cs="Arial Unicode MS"/>
       <w:color w:val="000000"/>
-      <w:spacing w:val="0"/>
-      <w:kern w:val="0"/>
-      <w:position w:val="0"/>
       <w:sz w:val="24"/>
       <w:szCs w:val="24"/>
-      <w:u w:val="none" w:color="000000"/>
-      <w:shd w:val="nil" w:color="auto" w:fill="auto"/>
-      <w:vertAlign w:val="baseline"/>
-      <w:lang w:val="en-US"/>
-      <w14:textOutline w14:w="12700" w14:cap="flat">
+      <w:u w:color="000000"/>
+      <w14:textOutline w14:w="12700" w14:cap="flat" w14:cmpd="sng" w14:algn="ctr">
         <w14:noFill/>
+        <w14:prstDash w14:val="solid"/>
         <w14:miter w14:lim="400000"/>
       </w14:textOutline>
-      <w14:textFill>
-        <w14:solidFill>
-          <w14:srgbClr w14:val="000000"/>
-        </w14:solidFill>
-      </w14:textFill>
     </w:rPr>
   </w:style>
-  <w:style w:type="paragraph" w:styleId="header">
+  <w:style w:type="paragraph" w:styleId="Header">
     <w:name w:val="header"/>
-    <w:next w:val="header"/>
     <w:pPr>
-      <w:keepNext w:val="0"/>
-      <w:keepLines w:val="0"/>
-      <w:pageBreakBefore w:val="0"/>
-      <w:widowControl w:val="1"/>
-      <w:shd w:val="clear" w:color="auto" w:fill="auto"/>
       <w:tabs>
         <w:tab w:val="center" w:pos="4680"/>
         <w:tab w:val="right" w:pos="9360"/>
       </w:tabs>
-      <w:suppressAutoHyphens w:val="0"/>
-      <w:bidi w:val="0"/>
-      <w:spacing w:before="0" w:after="0" w:line="240" w:lineRule="auto"/>
-      <w:ind w:left="0" w:right="0" w:firstLine="0"/>
-      <w:jc w:val="left"/>
-      <w:outlineLvl w:val="9"/>
     </w:pPr>
     <w:rPr>
-      <w:rFonts w:ascii="Times New Roman" w:cs="Times New Roman" w:hAnsi="Times New Roman" w:eastAsia="Times New Roman"/>
-      <w:b w:val="0"/>
-      <w:bCs w:val="0"/>
-      <w:i w:val="0"/>
-      <w:iCs w:val="0"/>
-      <w:caps w:val="0"/>
-      <w:smallCaps w:val="0"/>
-      <w:strike w:val="0"/>
-      <w:dstrike w:val="0"/>
-      <w:outline w:val="0"/>
+      <w:rFonts w:eastAsia="Times New Roman"/>
       <w:color w:val="000000"/>
-      <w:spacing w:val="0"/>
-      <w:kern w:val="0"/>
-      <w:position w:val="0"/>
       <w:sz w:val="24"/>
       <w:szCs w:val="24"/>
-      <w:u w:val="none" w:color="000000"/>
-      <w:shd w:val="nil" w:color="auto" w:fill="auto"/>
-      <w:vertAlign w:val="baseline"/>
-      <w:lang w:val="en-US"/>
-      <w14:textFill>
-        <w14:solidFill>
-          <w14:srgbClr w14:val="000000"/>
-        </w14:solidFill>
-      </w14:textFill>
+      <w:u w:color="000000"/>
     </w:rPr>
   </w:style>
-  <w:style w:type="paragraph" w:styleId="Рубрика">
+  <w:style w:type="paragraph" w:customStyle="1" w:styleId="a0">
     <w:name w:val="Рубрика"/>
-    <w:next w:val="Основной текст A"/>
+    <w:next w:val="A"/>
     <w:pPr>
-      <w:keepNext w:val="1"/>
-      <w:keepLines w:val="0"/>
-      <w:pageBreakBefore w:val="0"/>
-      <w:widowControl w:val="1"/>
-      <w:shd w:val="clear" w:color="auto" w:fill="auto"/>
+      <w:keepNext/>
       <w:tabs>
         <w:tab w:val="center" w:pos="5160"/>
       </w:tabs>
-      <w:suppressAutoHyphens w:val="1"/>
-      <w:bidi w:val="0"/>
-      <w:spacing w:before="0" w:after="0" w:line="240" w:lineRule="auto"/>
-      <w:ind w:left="0" w:right="0" w:firstLine="0"/>
+      <w:suppressAutoHyphens/>
       <w:jc w:val="center"/>
       <w:outlineLvl w:val="0"/>
     </w:pPr>
     <w:rPr>
-      <w:rFonts w:ascii="Courier" w:cs="Courier" w:hAnsi="Courier" w:eastAsia="Courier"/>
-      <w:b w:val="1"/>
-      <w:bCs w:val="1"/>
-      <w:i w:val="0"/>
-      <w:iCs w:val="0"/>
-      <w:caps w:val="0"/>
-      <w:smallCaps w:val="0"/>
-      <w:strike w:val="0"/>
-      <w:dstrike w:val="0"/>
-      <w:outline w:val="0"/>
+      <w:rFonts w:ascii="Courier" w:eastAsia="Courier" w:hAnsi="Courier" w:cs="Courier"/>
+      <w:b/>
+      <w:bCs/>
       <w:color w:val="000000"/>
-      <w:spacing w:val="0"/>
-      <w:kern w:val="0"/>
-      <w:position w:val="0"/>
       <w:sz w:val="22"/>
       <w:szCs w:val="22"/>
-      <w:u w:val="none" w:color="000000"/>
-      <w:shd w:val="nil" w:color="auto" w:fill="auto"/>
-      <w:vertAlign w:val="baseline"/>
-      <w14:textOutline w14:w="12700" w14:cap="flat">
+      <w:u w:color="000000"/>
+      <w14:textOutline w14:w="12700" w14:cap="flat" w14:cmpd="sng" w14:algn="ctr">
         <w14:noFill/>
+        <w14:prstDash w14:val="solid"/>
         <w14:miter w14:lim="400000"/>
       </w14:textOutline>
-      <w14:textFill>
-        <w14:solidFill>
-          <w14:srgbClr w14:val="000000"/>
-        </w14:solidFill>
-      </w14:textFill>
     </w:rPr>
   </w:style>
-  <w:style w:type="paragraph" w:styleId="По умолчанию">
+  <w:style w:type="paragraph" w:customStyle="1" w:styleId="a1">
     <w:name w:val="По умолчанию"/>
-    <w:next w:val="По умолчанию"/>
     <w:pPr>
-      <w:keepNext w:val="0"/>
-      <w:keepLines w:val="0"/>
-      <w:pageBreakBefore w:val="0"/>
-      <w:widowControl w:val="1"/>
-      <w:shd w:val="clear" w:color="auto" w:fill="auto"/>
-      <w:suppressAutoHyphens w:val="0"/>
-      <w:bidi w:val="0"/>
-      <w:spacing w:before="160" w:after="0" w:line="240" w:lineRule="auto"/>
-      <w:ind w:left="0" w:right="0" w:firstLine="0"/>
-      <w:jc w:val="left"/>
-      <w:outlineLvl w:val="9"/>
+      <w:spacing w:before="160"/>
     </w:pPr>
     <w:rPr>
-      <w:rFonts w:ascii="Helvetica Neue" w:cs="Arial Unicode MS" w:hAnsi="Helvetica Neue" w:eastAsia="Arial Unicode MS"/>
-      <w:b w:val="0"/>
-      <w:bCs w:val="0"/>
-      <w:i w:val="0"/>
-      <w:iCs w:val="0"/>
-      <w:caps w:val="0"/>
-      <w:smallCaps w:val="0"/>
-      <w:strike w:val="0"/>
-      <w:dstrike w:val="0"/>
-      <w:outline w:val="0"/>
+      <w:rFonts w:ascii="Helvetica Neue" w:hAnsi="Helvetica Neue" w:cs="Arial Unicode MS"/>
       <w:color w:val="000000"/>
-      <w:spacing w:val="0"/>
-      <w:kern w:val="0"/>
-      <w:position w:val="0"/>
       <w:sz w:val="24"/>
       <w:szCs w:val="24"/>
-      <w:u w:val="none" w:color="000000"/>
-      <w:shd w:val="nil" w:color="auto" w:fill="auto"/>
-      <w:vertAlign w:val="baseline"/>
-      <w:lang w:val="en-US"/>
-      <w14:textOutline w14:w="12700" w14:cap="flat">
+      <w:u w:color="000000"/>
+      <w14:textOutline w14:w="12700" w14:cap="flat" w14:cmpd="sng" w14:algn="ctr">
         <w14:noFill/>
+        <w14:prstDash w14:val="solid"/>
         <w14:miter w14:lim="400000"/>
       </w14:textOutline>
-      <w14:textFill>
-        <w14:solidFill>
-          <w14:srgbClr w14:val="000000"/>
-        </w14:solidFill>
-      </w14:textFill>
+    </w:rPr>
+  </w:style>
+  <w:style w:type="paragraph" w:styleId="Revision">
+    <w:name w:val="Revision"/>
+    <w:hidden/>
+    <w:uiPriority w:val="99"/>
+    <w:semiHidden/>
+    <w:rsid w:val="00A73905"/>
+    <w:pPr>
+      <w:pBdr>
+        <w:top w:val="none" w:sz="0" w:space="0" w:color="auto"/>
+        <w:left w:val="none" w:sz="0" w:space="0" w:color="auto"/>
+        <w:bottom w:val="none" w:sz="0" w:space="0" w:color="auto"/>
+        <w:right w:val="none" w:sz="0" w:space="0" w:color="auto"/>
+        <w:between w:val="none" w:sz="0" w:space="0" w:color="auto"/>
+        <w:bar w:val="none" w:sz="0" w:color="auto"/>
+      </w:pBdr>
+    </w:pPr>
+    <w:rPr>
+      <w:sz w:val="24"/>
+      <w:szCs w:val="24"/>
+    </w:rPr>
+  </w:style>
+  <w:style w:type="paragraph" w:styleId="Footer">
+    <w:name w:val="footer"/>
+    <w:basedOn w:val="Normal"/>
+    <w:link w:val="FooterChar"/>
+    <w:uiPriority w:val="99"/>
+    <w:unhideWhenUsed/>
+    <w:rsid w:val="00A73905"/>
+    <w:pPr>
+      <w:tabs>
+        <w:tab w:val="center" w:pos="4680"/>
+        <w:tab w:val="right" w:pos="9360"/>
+      </w:tabs>
+    </w:pPr>
+  </w:style>
+  <w:style w:type="character" w:customStyle="1" w:styleId="FooterChar">
+    <w:name w:val="Footer Char"/>
+    <w:basedOn w:val="DefaultParagraphFont"/>
+    <w:link w:val="Footer"/>
+    <w:uiPriority w:val="99"/>
+    <w:rsid w:val="00A73905"/>
+    <w:rPr>
+      <w:sz w:val="24"/>
+      <w:szCs w:val="24"/>
     </w:rPr>
   </w:style>
 </w:styles>
 </file>
 
 <file path=word/theme/theme1.xml><?xml version="1.0" encoding="utf-8"?>
-<a:theme xmlns:a="http://schemas.openxmlformats.org/drawingml/2006/main" xmlns:r="http://schemas.openxmlformats.org/officeDocument/2006/relationships" name="Office Theme">
+<a:theme xmlns:a="http://schemas.openxmlformats.org/drawingml/2006/main" name="Office Theme">
   <a:themeElements>
     <a:clrScheme name="Office Theme">
       <a:dk1>
@@ -2175,7 +3213,7 @@
       <a:effectStyleLst>
         <a:effectStyle>
           <a:effectLst>
-            <a:outerShdw sx="100000" sy="100000" kx="0" ky="0" algn="b" rotWithShape="0" blurRad="38100" dist="23000" dir="5400000">
+            <a:outerShdw blurRad="38100" dist="23000" dir="5400000" rotWithShape="0">
               <a:srgbClr val="000000">
                 <a:alpha val="35000"/>
               </a:srgbClr>
@@ -2184,7 +3222,7 @@
         </a:effectStyle>
         <a:effectStyle>
           <a:effectLst>
-            <a:outerShdw sx="100000" sy="100000" kx="0" ky="0" algn="b" rotWithShape="0" blurRad="38100" dist="23000" dir="5400000">
+            <a:outerShdw blurRad="38100" dist="23000" dir="5400000" rotWithShape="0">
               <a:srgbClr val="000000">
                 <a:alpha val="35000"/>
               </a:srgbClr>
@@ -2193,7 +3231,7 @@
         </a:effectStyle>
         <a:effectStyle>
           <a:effectLst>
-            <a:outerShdw sx="100000" sy="100000" kx="0" ky="0" algn="b" rotWithShape="0" blurRad="38100" dist="23000" dir="5400000">
+            <a:outerShdw blurRad="38100" dist="23000" dir="5400000" rotWithShape="0">
               <a:srgbClr val="000000">
                 <a:alpha val="35000"/>
               </a:srgbClr>
@@ -2267,7 +3305,7 @@
           <a:round/>
         </a:ln>
         <a:effectLst>
-          <a:outerShdw sx="100000" sy="100000" kx="0" ky="0" algn="b" rotWithShape="0" blurRad="38100" dist="23000" dir="5400000">
+          <a:outerShdw blurRad="38100" dist="23000" dir="5400000" rotWithShape="0">
             <a:srgbClr val="000000">
               <a:alpha val="35000"/>
             </a:srgbClr>
@@ -2275,7 +3313,7 @@
         </a:effectLst>
         <a:sp3d/>
       </a:spPr>
-      <a:bodyPr rot="0" spcFirstLastPara="1" vertOverflow="overflow" horzOverflow="overflow" vert="horz" wrap="square" lIns="45718" tIns="45718" rIns="45718" bIns="45718" numCol="1" spcCol="38100" rtlCol="0" anchor="ctr" upright="0">
+      <a:bodyPr rot="0" spcFirstLastPara="1" vertOverflow="overflow" horzOverflow="overflow" vert="horz" wrap="square" lIns="45718" tIns="45718" rIns="45718" bIns="45718" numCol="1" spcCol="38100" rtlCol="0" anchor="ctr">
         <a:spAutoFit/>
       </a:bodyPr>
       <a:lstStyle>
@@ -2294,7 +3332,7 @@
           <a:buFontTx/>
           <a:buNone/>
           <a:tabLst/>
-          <a:defRPr b="0" baseline="0" cap="none" i="0" spc="0" strike="noStrike" sz="1800" u="none" kumimoji="0" normalizeH="0">
+          <a:defRPr kumimoji="0" sz="1800" b="0" i="0" u="none" strike="noStrike" cap="none" spc="0" normalizeH="0" baseline="0">
             <a:ln>
               <a:noFill/>
             </a:ln>
@@ -2324,7 +3362,7 @@
           <a:buFontTx/>
           <a:buNone/>
           <a:tabLst/>
-          <a:defRPr b="0" baseline="0" cap="none" i="0" spc="0" strike="noStrike" sz="1800" u="none" kumimoji="0" normalizeH="0">
+          <a:defRPr kumimoji="0" sz="1800" b="0" i="0" u="none" strike="noStrike" cap="none" spc="0" normalizeH="0" baseline="0">
             <a:ln>
               <a:noFill/>
             </a:ln>
@@ -2350,7 +3388,7 @@
           <a:buFontTx/>
           <a:buNone/>
           <a:tabLst/>
-          <a:defRPr b="0" baseline="0" cap="none" i="0" spc="0" strike="noStrike" sz="1800" u="none" kumimoji="0" normalizeH="0">
+          <a:defRPr kumimoji="0" sz="1800" b="0" i="0" u="none" strike="noStrike" cap="none" spc="0" normalizeH="0" baseline="0">
             <a:ln>
               <a:noFill/>
             </a:ln>
@@ -2376,7 +3414,7 @@
           <a:buFontTx/>
           <a:buNone/>
           <a:tabLst/>
-          <a:defRPr b="0" baseline="0" cap="none" i="0" spc="0" strike="noStrike" sz="1800" u="none" kumimoji="0" normalizeH="0">
+          <a:defRPr kumimoji="0" sz="1800" b="0" i="0" u="none" strike="noStrike" cap="none" spc="0" normalizeH="0" baseline="0">
             <a:ln>
               <a:noFill/>
             </a:ln>
@@ -2402,7 +3440,7 @@
           <a:buFontTx/>
           <a:buNone/>
           <a:tabLst/>
-          <a:defRPr b="0" baseline="0" cap="none" i="0" spc="0" strike="noStrike" sz="1800" u="none" kumimoji="0" normalizeH="0">
+          <a:defRPr kumimoji="0" sz="1800" b="0" i="0" u="none" strike="noStrike" cap="none" spc="0" normalizeH="0" baseline="0">
             <a:ln>
               <a:noFill/>
             </a:ln>
@@ -2428,7 +3466,7 @@
           <a:buFontTx/>
           <a:buNone/>
           <a:tabLst/>
-          <a:defRPr b="0" baseline="0" cap="none" i="0" spc="0" strike="noStrike" sz="1800" u="none" kumimoji="0" normalizeH="0">
+          <a:defRPr kumimoji="0" sz="1800" b="0" i="0" u="none" strike="noStrike" cap="none" spc="0" normalizeH="0" baseline="0">
             <a:ln>
               <a:noFill/>
             </a:ln>
@@ -2454,7 +3492,7 @@
           <a:buFontTx/>
           <a:buNone/>
           <a:tabLst/>
-          <a:defRPr b="0" baseline="0" cap="none" i="0" spc="0" strike="noStrike" sz="1800" u="none" kumimoji="0" normalizeH="0">
+          <a:defRPr kumimoji="0" sz="1800" b="0" i="0" u="none" strike="noStrike" cap="none" spc="0" normalizeH="0" baseline="0">
             <a:ln>
               <a:noFill/>
             </a:ln>
@@ -2480,7 +3518,7 @@
           <a:buFontTx/>
           <a:buNone/>
           <a:tabLst/>
-          <a:defRPr b="0" baseline="0" cap="none" i="0" spc="0" strike="noStrike" sz="1800" u="none" kumimoji="0" normalizeH="0">
+          <a:defRPr kumimoji="0" sz="1800" b="0" i="0" u="none" strike="noStrike" cap="none" spc="0" normalizeH="0" baseline="0">
             <a:ln>
               <a:noFill/>
             </a:ln>
@@ -2506,7 +3544,7 @@
           <a:buFontTx/>
           <a:buNone/>
           <a:tabLst/>
-          <a:defRPr b="0" baseline="0" cap="none" i="0" spc="0" strike="noStrike" sz="1800" u="none" kumimoji="0" normalizeH="0">
+          <a:defRPr kumimoji="0" sz="1800" b="0" i="0" u="none" strike="noStrike" cap="none" spc="0" normalizeH="0" baseline="0">
             <a:ln>
               <a:noFill/>
             </a:ln>
@@ -2532,7 +3570,7 @@
           <a:buFontTx/>
           <a:buNone/>
           <a:tabLst/>
-          <a:defRPr b="0" baseline="0" cap="none" i="0" spc="0" strike="noStrike" sz="1800" u="none" kumimoji="0" normalizeH="0">
+          <a:defRPr kumimoji="0" sz="1800" b="0" i="0" u="none" strike="noStrike" cap="none" spc="0" normalizeH="0" baseline="0">
             <a:ln>
               <a:noFill/>
             </a:ln>
@@ -2545,9 +3583,15 @@
         </a:lvl9pPr>
       </a:lstStyle>
       <a:style>
-        <a:lnRef idx="0"/>
-        <a:fillRef idx="0"/>
-        <a:effectRef idx="0"/>
+        <a:lnRef idx="0">
+          <a:scrgbClr r="0" g="0" b="0"/>
+        </a:lnRef>
+        <a:fillRef idx="0">
+          <a:scrgbClr r="0" g="0" b="0"/>
+        </a:fillRef>
+        <a:effectRef idx="0">
+          <a:scrgbClr r="0" g="0" b="0"/>
+        </a:effectRef>
         <a:fontRef idx="none"/>
       </a:style>
     </a:spDef>
@@ -2562,7 +3606,7 @@
           <a:round/>
         </a:ln>
         <a:effectLst>
-          <a:outerShdw sx="100000" sy="100000" kx="0" ky="0" algn="b" rotWithShape="0" blurRad="38100" dist="23000" dir="5400000">
+          <a:outerShdw blurRad="38100" dist="23000" dir="5400000" rotWithShape="0">
             <a:srgbClr val="000000">
               <a:alpha val="35000"/>
             </a:srgbClr>
@@ -2570,7 +3614,7 @@
         </a:effectLst>
         <a:sp3d/>
       </a:spPr>
-      <a:bodyPr rot="0" spcFirstLastPara="1" vertOverflow="overflow" horzOverflow="overflow" vert="horz" wrap="square" lIns="91439" tIns="45719" rIns="91439" bIns="45719" numCol="1" spcCol="38100" rtlCol="0" anchor="t" upright="0">
+      <a:bodyPr rot="0" spcFirstLastPara="1" vertOverflow="overflow" horzOverflow="overflow" vert="horz" wrap="square" lIns="91439" tIns="45719" rIns="91439" bIns="45719" numCol="1" spcCol="38100" rtlCol="0" anchor="t">
         <a:noAutofit/>
       </a:bodyPr>
       <a:lstStyle>
@@ -2589,7 +3633,7 @@
           <a:buFontTx/>
           <a:buNone/>
           <a:tabLst/>
-          <a:defRPr b="0" baseline="0" cap="none" i="0" spc="0" strike="noStrike" sz="1800" u="none" kumimoji="0" normalizeH="0">
+          <a:defRPr kumimoji="0" sz="1800" b="0" i="0" u="none" strike="noStrike" cap="none" spc="0" normalizeH="0" baseline="0">
             <a:ln>
               <a:noFill/>
             </a:ln>
@@ -2615,7 +3659,7 @@
           <a:buFontTx/>
           <a:buNone/>
           <a:tabLst/>
-          <a:defRPr b="0" baseline="0" cap="none" i="0" spc="0" strike="noStrike" sz="1800" u="none" kumimoji="0" normalizeH="0">
+          <a:defRPr kumimoji="0" sz="1800" b="0" i="0" u="none" strike="noStrike" cap="none" spc="0" normalizeH="0" baseline="0">
             <a:ln>
               <a:noFill/>
             </a:ln>
@@ -2641,7 +3685,7 @@
           <a:buFontTx/>
           <a:buNone/>
           <a:tabLst/>
-          <a:defRPr b="0" baseline="0" cap="none" i="0" spc="0" strike="noStrike" sz="1800" u="none" kumimoji="0" normalizeH="0">
+          <a:defRPr kumimoji="0" sz="1800" b="0" i="0" u="none" strike="noStrike" cap="none" spc="0" normalizeH="0" baseline="0">
             <a:ln>
               <a:noFill/>
             </a:ln>
@@ -2667,7 +3711,7 @@
           <a:buFontTx/>
           <a:buNone/>
           <a:tabLst/>
-          <a:defRPr b="0" baseline="0" cap="none" i="0" spc="0" strike="noStrike" sz="1800" u="none" kumimoji="0" normalizeH="0">
+          <a:defRPr kumimoji="0" sz="1800" b="0" i="0" u="none" strike="noStrike" cap="none" spc="0" normalizeH="0" baseline="0">
             <a:ln>
               <a:noFill/>
             </a:ln>
@@ -2693,7 +3737,7 @@
           <a:buFontTx/>
           <a:buNone/>
           <a:tabLst/>
-          <a:defRPr b="0" baseline="0" cap="none" i="0" spc="0" strike="noStrike" sz="1800" u="none" kumimoji="0" normalizeH="0">
+          <a:defRPr kumimoji="0" sz="1800" b="0" i="0" u="none" strike="noStrike" cap="none" spc="0" normalizeH="0" baseline="0">
             <a:ln>
               <a:noFill/>
             </a:ln>
@@ -2719,7 +3763,7 @@
           <a:buFontTx/>
           <a:buNone/>
           <a:tabLst/>
-          <a:defRPr b="0" baseline="0" cap="none" i="0" spc="0" strike="noStrike" sz="1800" u="none" kumimoji="0" normalizeH="0">
+          <a:defRPr kumimoji="0" sz="1800" b="0" i="0" u="none" strike="noStrike" cap="none" spc="0" normalizeH="0" baseline="0">
             <a:ln>
               <a:noFill/>
             </a:ln>
@@ -2745,7 +3789,7 @@
           <a:buFontTx/>
           <a:buNone/>
           <a:tabLst/>
-          <a:defRPr b="0" baseline="0" cap="none" i="0" spc="0" strike="noStrike" sz="1800" u="none" kumimoji="0" normalizeH="0">
+          <a:defRPr kumimoji="0" sz="1800" b="0" i="0" u="none" strike="noStrike" cap="none" spc="0" normalizeH="0" baseline="0">
             <a:ln>
               <a:noFill/>
             </a:ln>
@@ -2771,7 +3815,7 @@
           <a:buFontTx/>
           <a:buNone/>
           <a:tabLst/>
-          <a:defRPr b="0" baseline="0" cap="none" i="0" spc="0" strike="noStrike" sz="1800" u="none" kumimoji="0" normalizeH="0">
+          <a:defRPr kumimoji="0" sz="1800" b="0" i="0" u="none" strike="noStrike" cap="none" spc="0" normalizeH="0" baseline="0">
             <a:ln>
               <a:noFill/>
             </a:ln>
@@ -2797,7 +3841,7 @@
           <a:buFontTx/>
           <a:buNone/>
           <a:tabLst/>
-          <a:defRPr b="0" baseline="0" cap="none" i="0" spc="0" strike="noStrike" sz="1800" u="none" kumimoji="0" normalizeH="0">
+          <a:defRPr kumimoji="0" sz="1800" b="0" i="0" u="none" strike="noStrike" cap="none" spc="0" normalizeH="0" baseline="0">
             <a:ln>
               <a:noFill/>
             </a:ln>
@@ -2823,7 +3867,7 @@
           <a:buFontTx/>
           <a:buNone/>
           <a:tabLst/>
-          <a:defRPr b="0" baseline="0" cap="none" i="0" spc="0" strike="noStrike" sz="1800" u="none" kumimoji="0" normalizeH="0">
+          <a:defRPr kumimoji="0" sz="1800" b="0" i="0" u="none" strike="noStrike" cap="none" spc="0" normalizeH="0" baseline="0">
             <a:ln>
               <a:noFill/>
             </a:ln>
@@ -2836,9 +3880,15 @@
         </a:lvl9pPr>
       </a:lstStyle>
       <a:style>
-        <a:lnRef idx="0"/>
-        <a:fillRef idx="0"/>
-        <a:effectRef idx="0"/>
+        <a:lnRef idx="0">
+          <a:scrgbClr r="0" g="0" b="0"/>
+        </a:lnRef>
+        <a:fillRef idx="0">
+          <a:scrgbClr r="0" g="0" b="0"/>
+        </a:fillRef>
+        <a:effectRef idx="0">
+          <a:scrgbClr r="0" g="0" b="0"/>
+        </a:effectRef>
         <a:fontRef idx="none"/>
       </a:style>
     </a:lnDef>
@@ -2852,7 +3902,7 @@
         <a:effectLst/>
         <a:sp3d/>
       </a:spPr>
-      <a:bodyPr rot="0" spcFirstLastPara="1" vertOverflow="overflow" horzOverflow="overflow" vert="horz" wrap="square" lIns="45718" tIns="45718" rIns="45718" bIns="45718" numCol="1" spcCol="38100" rtlCol="0" anchor="t" upright="0">
+      <a:bodyPr rot="0" spcFirstLastPara="1" vertOverflow="overflow" horzOverflow="overflow" vert="horz" wrap="square" lIns="45718" tIns="45718" rIns="45718" bIns="45718" numCol="1" spcCol="38100" rtlCol="0" anchor="t">
         <a:spAutoFit/>
       </a:bodyPr>
       <a:lstStyle>
@@ -2871,7 +3921,7 @@
           <a:buFontTx/>
           <a:buNone/>
           <a:tabLst/>
-          <a:defRPr b="0" baseline="0" cap="none" i="0" spc="0" strike="noStrike" sz="1800" u="none" kumimoji="0" normalizeH="0">
+          <a:defRPr kumimoji="0" sz="1800" b="0" i="0" u="none" strike="noStrike" cap="none" spc="0" normalizeH="0" baseline="0">
             <a:ln>
               <a:noFill/>
             </a:ln>
@@ -2901,7 +3951,7 @@
           <a:buFontTx/>
           <a:buNone/>
           <a:tabLst/>
-          <a:defRPr b="0" baseline="0" cap="none" i="0" spc="0" strike="noStrike" sz="1800" u="none" kumimoji="0" normalizeH="0">
+          <a:defRPr kumimoji="0" sz="1800" b="0" i="0" u="none" strike="noStrike" cap="none" spc="0" normalizeH="0" baseline="0">
             <a:ln>
               <a:noFill/>
             </a:ln>
@@ -2927,7 +3977,7 @@
           <a:buFontTx/>
           <a:buNone/>
           <a:tabLst/>
-          <a:defRPr b="0" baseline="0" cap="none" i="0" spc="0" strike="noStrike" sz="1800" u="none" kumimoji="0" normalizeH="0">
+          <a:defRPr kumimoji="0" sz="1800" b="0" i="0" u="none" strike="noStrike" cap="none" spc="0" normalizeH="0" baseline="0">
             <a:ln>
               <a:noFill/>
             </a:ln>
@@ -2953,7 +4003,7 @@
           <a:buFontTx/>
           <a:buNone/>
           <a:tabLst/>
-          <a:defRPr b="0" baseline="0" cap="none" i="0" spc="0" strike="noStrike" sz="1800" u="none" kumimoji="0" normalizeH="0">
+          <a:defRPr kumimoji="0" sz="1800" b="0" i="0" u="none" strike="noStrike" cap="none" spc="0" normalizeH="0" baseline="0">
             <a:ln>
               <a:noFill/>
             </a:ln>
@@ -2979,7 +4029,7 @@
           <a:buFontTx/>
           <a:buNone/>
           <a:tabLst/>
-          <a:defRPr b="0" baseline="0" cap="none" i="0" spc="0" strike="noStrike" sz="1800" u="none" kumimoji="0" normalizeH="0">
+          <a:defRPr kumimoji="0" sz="1800" b="0" i="0" u="none" strike="noStrike" cap="none" spc="0" normalizeH="0" baseline="0">
             <a:ln>
               <a:noFill/>
             </a:ln>
@@ -3005,7 +4055,7 @@
           <a:buFontTx/>
           <a:buNone/>
           <a:tabLst/>
-          <a:defRPr b="0" baseline="0" cap="none" i="0" spc="0" strike="noStrike" sz="1800" u="none" kumimoji="0" normalizeH="0">
+          <a:defRPr kumimoji="0" sz="1800" b="0" i="0" u="none" strike="noStrike" cap="none" spc="0" normalizeH="0" baseline="0">
             <a:ln>
               <a:noFill/>
             </a:ln>
@@ -3031,7 +4081,7 @@
           <a:buFontTx/>
           <a:buNone/>
           <a:tabLst/>
-          <a:defRPr b="0" baseline="0" cap="none" i="0" spc="0" strike="noStrike" sz="1800" u="none" kumimoji="0" normalizeH="0">
+          <a:defRPr kumimoji="0" sz="1800" b="0" i="0" u="none" strike="noStrike" cap="none" spc="0" normalizeH="0" baseline="0">
             <a:ln>
               <a:noFill/>
             </a:ln>
@@ -3057,7 +4107,7 @@
           <a:buFontTx/>
           <a:buNone/>
           <a:tabLst/>
-          <a:defRPr b="0" baseline="0" cap="none" i="0" spc="0" strike="noStrike" sz="1800" u="none" kumimoji="0" normalizeH="0">
+          <a:defRPr kumimoji="0" sz="1800" b="0" i="0" u="none" strike="noStrike" cap="none" spc="0" normalizeH="0" baseline="0">
             <a:ln>
               <a:noFill/>
             </a:ln>
@@ -3083,7 +4133,7 @@
           <a:buFontTx/>
           <a:buNone/>
           <a:tabLst/>
-          <a:defRPr b="0" baseline="0" cap="none" i="0" spc="0" strike="noStrike" sz="1800" u="none" kumimoji="0" normalizeH="0">
+          <a:defRPr kumimoji="0" sz="1800" b="0" i="0" u="none" strike="noStrike" cap="none" spc="0" normalizeH="0" baseline="0">
             <a:ln>
               <a:noFill/>
             </a:ln>
@@ -3109,7 +4159,7 @@
           <a:buFontTx/>
           <a:buNone/>
           <a:tabLst/>
-          <a:defRPr b="0" baseline="0" cap="none" i="0" spc="0" strike="noStrike" sz="1800" u="none" kumimoji="0" normalizeH="0">
+          <a:defRPr kumimoji="0" sz="1800" b="0" i="0" u="none" strike="noStrike" cap="none" spc="0" normalizeH="0" baseline="0">
             <a:ln>
               <a:noFill/>
             </a:ln>
@@ -3122,12 +4172,19 @@
         </a:lvl9pPr>
       </a:lstStyle>
       <a:style>
-        <a:lnRef idx="0"/>
-        <a:fillRef idx="0"/>
-        <a:effectRef idx="0"/>
+        <a:lnRef idx="0">
+          <a:scrgbClr r="0" g="0" b="0"/>
+        </a:lnRef>
+        <a:fillRef idx="0">
+          <a:scrgbClr r="0" g="0" b="0"/>
+        </a:fillRef>
+        <a:effectRef idx="0">
+          <a:scrgbClr r="0" g="0" b="0"/>
+        </a:effectRef>
         <a:fontRef idx="none"/>
       </a:style>
     </a:txDef>
   </a:objectDefaults>
+  <a:extraClrSchemeLst/>
 </a:theme>
 </file>
</xml_diff>

<commit_message>
[US_ND][Workflows] Add states attorney name to Early Termination forms (Recidiviz/recidiviz-dashboards#5761)
* [US_ND][Workflows] Add states attorney name to form

* update docx templates

GitOrigin-RevId: 78596a3d28feee56fdce3f3ad3569a7e901cdc8a
</commit_message>
<xml_diff>
--- a/apps/staff/server/assets/workflowsTemplates/US_ND/early_termination_deferred_template.docx
+++ b/apps/staff/server/assets/workflowsTemplates/US_ND/early_termination_deferred_template.docx
@@ -1059,6 +1059,148 @@
           <w:szCs w:val="22"/>
         </w:rPr>
       </w:pPr>
+      <w:r>
+        <w:rPr>
+          <w:noProof/>
+          <w:spacing w:val="-2"/>
+          <w:sz w:val="22"/>
+          <w:szCs w:val="22"/>
+        </w:rPr>
+        <mc:AlternateContent>
+          <mc:Choice Requires="wps">
+            <w:drawing>
+              <wp:anchor distT="0" distB="0" distL="114300" distR="114300" simplePos="0" relativeHeight="251659264" behindDoc="0" locked="0" layoutInCell="1" allowOverlap="1" wp14:anchorId="5347D121" wp14:editId="20761220">
+                <wp:simplePos x="0" y="0"/>
+                <wp:positionH relativeFrom="column">
+                  <wp:posOffset>0</wp:posOffset>
+                </wp:positionH>
+                <wp:positionV relativeFrom="paragraph">
+                  <wp:posOffset>94009</wp:posOffset>
+                </wp:positionV>
+                <wp:extent cx="2895600" cy="228600"/>
+                <wp:effectExtent l="0" t="0" r="0" b="0"/>
+                <wp:wrapNone/>
+                <wp:docPr id="1950319087" name="Text Box 1"/>
+                <wp:cNvGraphicFramePr/>
+                <a:graphic xmlns:a="http://schemas.openxmlformats.org/drawingml/2006/main">
+                  <a:graphicData uri="http://schemas.microsoft.com/office/word/2010/wordprocessingShape">
+                    <wps:wsp>
+                      <wps:cNvSpPr txBox="1"/>
+                      <wps:spPr>
+                        <a:xfrm>
+                          <a:off x="0" y="0"/>
+                          <a:ext cx="2895600" cy="228600"/>
+                        </a:xfrm>
+                        <a:prstGeom prst="rect">
+                          <a:avLst/>
+                        </a:prstGeom>
+                        <a:solidFill>
+                          <a:schemeClr val="lt1"/>
+                        </a:solidFill>
+                        <a:ln w="6350">
+                          <a:noFill/>
+                        </a:ln>
+                      </wps:spPr>
+                      <wps:txbx>
+                        <w:txbxContent>
+                          <w:p>
+                            <w:pPr>
+                              <w:rPr>
+                                <w:sz w:val="22"/>
+                                <w:szCs w:val="22"/>
+                              </w:rPr>
+                            </w:pPr>
+                            <w:r>
+                              <w:rPr>
+                                <w:sz w:val="22"/>
+                                <w:szCs w:val="22"/>
+                              </w:rPr>
+                              <w:t>{</w:t>
+                            </w:r>
+                            <w:proofErr w:type="spellStart"/>
+                            <w:r>
+                              <w:rPr>
+                                <w:sz w:val="22"/>
+                                <w:szCs w:val="22"/>
+                              </w:rPr>
+                              <w:t>statesAttorneyName</w:t>
+                            </w:r>
+                            <w:proofErr w:type="spellEnd"/>
+                            <w:r>
+                              <w:rPr>
+                                <w:sz w:val="22"/>
+                                <w:szCs w:val="22"/>
+                              </w:rPr>
+                              <w:t>}</w:t>
+                            </w:r>
+                          </w:p>
+                        </w:txbxContent>
+                      </wps:txbx>
+                      <wps:bodyPr rot="0" spcFirstLastPara="0" vertOverflow="overflow" horzOverflow="overflow" vert="horz" wrap="square" lIns="0" tIns="18288" rIns="0" bIns="18288" numCol="1" spcCol="0" rtlCol="0" fromWordArt="0" anchor="t" anchorCtr="0" forceAA="0" compatLnSpc="1">
+                        <a:prstTxWarp prst="textNoShape">
+                          <a:avLst/>
+                        </a:prstTxWarp>
+                        <a:spAutoFit/>
+                      </wps:bodyPr>
+                    </wps:wsp>
+                  </a:graphicData>
+                </a:graphic>
+                <wp14:sizeRelH relativeFrom="margin">
+                  <wp14:pctWidth>0</wp14:pctWidth>
+                </wp14:sizeRelH>
+                <wp14:sizeRelV relativeFrom="margin">
+                  <wp14:pctHeight>0</wp14:pctHeight>
+                </wp14:sizeRelV>
+              </wp:anchor>
+            </w:drawing>
+          </mc:Choice>
+          <mc:Fallback>
+            <w:pict>
+              <v:shapetype w14:anchorId="5347D121" id="_x0000_t202" coordsize="21600,21600" o:spt="202" path="m,l,21600r21600,l21600,xe">
+                <v:stroke joinstyle="miter"/>
+                <v:path gradientshapeok="t" o:connecttype="rect"/>
+              </v:shapetype>
+              <v:shape id="Text Box 1" o:spid="_x0000_s1026" type="#_x0000_t202" style="position:absolute;left:0;text-align:left;margin-left:0;margin-top:7.4pt;width:228pt;height:18pt;z-index:251659264;visibility:visible;mso-wrap-style:square;mso-width-percent:0;mso-height-percent:0;mso-wrap-distance-left:9pt;mso-wrap-distance-top:0;mso-wrap-distance-right:9pt;mso-wrap-distance-bottom:0;mso-position-horizontal:absolute;mso-position-horizontal-relative:text;mso-position-vertical:absolute;mso-position-vertical-relative:text;mso-width-percent:0;mso-height-percent:0;mso-width-relative:margin;mso-height-relative:margin;v-text-anchor:top" o:gfxdata="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" fillcolor="white [3201]" stroked="f" strokeweight=".5pt">
+                <v:textbox style="mso-fit-shape-to-text:t" inset="0,1.44pt,0,1.44pt">
+                  <w:txbxContent>
+                    <w:p>
+                      <w:pPr>
+                        <w:rPr>
+                          <w:sz w:val="22"/>
+                          <w:szCs w:val="22"/>
+                        </w:rPr>
+                      </w:pPr>
+                      <w:r>
+                        <w:rPr>
+                          <w:sz w:val="22"/>
+                          <w:szCs w:val="22"/>
+                        </w:rPr>
+                        <w:t>{</w:t>
+                      </w:r>
+                      <w:proofErr w:type="spellStart"/>
+                      <w:r>
+                        <w:rPr>
+                          <w:sz w:val="22"/>
+                          <w:szCs w:val="22"/>
+                        </w:rPr>
+                        <w:t>statesAttorneyName</w:t>
+                      </w:r>
+                      <w:proofErr w:type="spellEnd"/>
+                      <w:r>
+                        <w:rPr>
+                          <w:sz w:val="22"/>
+                          <w:szCs w:val="22"/>
+                        </w:rPr>
+                        <w:t>}</w:t>
+                      </w:r>
+                    </w:p>
+                  </w:txbxContent>
+                </v:textbox>
+              </v:shape>
+            </w:pict>
+          </mc:Fallback>
+        </mc:AlternateContent>
+      </w:r>
     </w:p>
     <w:p>
       <w:pPr>
@@ -1367,23 +1509,7 @@
           <w:sz w:val="22"/>
           <w:szCs w:val="22"/>
         </w:rPr>
-        <w:t xml:space="preserve">}, ND Parole/Probation Officer for the State of North Dakota; and good cause </w:t>
-      </w:r>
-      <w:proofErr w:type="gramStart"/>
-      <w:r>
-        <w:rPr>
-          <w:sz w:val="22"/>
-          <w:szCs w:val="22"/>
-        </w:rPr>
-        <w:t>appearing</w:t>
-      </w:r>
-      <w:proofErr w:type="gramEnd"/>
-      <w:r>
-        <w:rPr>
-          <w:sz w:val="22"/>
-          <w:szCs w:val="22"/>
-        </w:rPr>
-        <w:t xml:space="preserve"> therefore.</w:t>
+        <w:t>}, ND Parole/Probation Officer for the State of North Dakota; and good cause appearing therefore.</w:t>
       </w:r>
     </w:p>
     <w:p>

</xml_diff>

<commit_message>
[Workflows] Update ND form for deferred sentence (Recidiviz/recidiviz-dashboards#5969)
GitOrigin-RevId: 6105803600e94d9e4df8c69e82eddd41523c1d92
</commit_message>
<xml_diff>
--- a/apps/staff/server/assets/workflowsTemplates/US_ND/early_termination_deferred_template.docx
+++ b/apps/staff/server/assets/workflowsTemplates/US_ND/early_termination_deferred_template.docx
@@ -28,15 +28,13 @@
         </w:rPr>
         <w:t xml:space="preserve">[1] Comes now the </w:t>
       </w:r>
-      <w:proofErr w:type="gramStart"/>
-      <w:r>
-        <w:rPr>
-          <w:sz w:val="22"/>
-          <w:szCs w:val="22"/>
-        </w:rPr>
-        <w:t>above named</w:t>
-      </w:r>
-      <w:proofErr w:type="gramEnd"/>
+      <w:r>
+        <w:rPr>
+          <w:sz w:val="22"/>
+          <w:szCs w:val="22"/>
+        </w:rPr>
+        <w:t>above-named</w:t>
+      </w:r>
       <w:r>
         <w:rPr>
           <w:sz w:val="22"/>
@@ -142,8 +140,35 @@
         </w:rPr>
         <w:t xml:space="preserve"> </w:t>
       </w:r>
+      <w:r>
+        <w:rPr>
+          <w:sz w:val="22"/>
+          <w:szCs w:val="22"/>
+        </w:rPr>
+        <w:t>before the Honorable {</w:t>
+      </w:r>
       <w:proofErr w:type="spellStart"/>
       <w:r>
+        <w:t>judgeName</w:t>
+      </w:r>
+      <w:proofErr w:type="spellEnd"/>
+      <w:r>
+        <w:rPr>
+          <w:sz w:val="22"/>
+          <w:szCs w:val="22"/>
+        </w:rPr>
+        <w:t>}</w:t>
+      </w:r>
+      <w:r>
+        <w:rPr>
+          <w:sz w:val="22"/>
+          <w:szCs w:val="22"/>
+          <w:lang w:val="pt-PT"/>
+        </w:rPr>
+        <w:t xml:space="preserve"> </w:t>
+      </w:r>
+      <w:proofErr w:type="spellStart"/>
+      <w:r>
         <w:rPr>
           <w:sz w:val="22"/>
           <w:szCs w:val="22"/>
@@ -211,19 +236,21 @@
           <w:sz w:val="22"/>
           <w:szCs w:val="22"/>
         </w:rPr>
-        <w:t>}, before the Honorable {</w:t>
-      </w:r>
-      <w:proofErr w:type="spellStart"/>
-      <w:r>
-        <w:t>judgeName</w:t>
-      </w:r>
-      <w:proofErr w:type="spellEnd"/>
-      <w:r>
-        <w:rPr>
-          <w:sz w:val="22"/>
-          <w:szCs w:val="22"/>
-        </w:rPr>
-        <w:t>} having been charged with the crime of {</w:t>
+        <w:t>},</w:t>
+      </w:r>
+      <w:r>
+        <w:rPr>
+          <w:sz w:val="22"/>
+          <w:szCs w:val="22"/>
+        </w:rPr>
+        <w:t xml:space="preserve"> </w:t>
+      </w:r>
+      <w:r>
+        <w:rPr>
+          <w:sz w:val="22"/>
+          <w:szCs w:val="22"/>
+        </w:rPr>
+        <w:t>having been charged with the crime of {</w:t>
       </w:r>
       <w:proofErr w:type="spellStart"/>
       <w:r>

</xml_diff>

<commit_message>
[Workflows][US_ND] Fix early termination form signature lines (Recidiviz/recidiviz-dashboards#6050)
GitOrigin-RevId: caef4a23d2c2244e605ca32f5daf07f5361d4e34
</commit_message>
<xml_diff>
--- a/apps/staff/server/assets/workflowsTemplates/US_ND/early_termination_deferred_template.docx
+++ b/apps/staff/server/assets/workflowsTemplates/US_ND/early_termination_deferred_template.docx
@@ -1,6 +1,6 @@
 
 <file path=word/document.xml><?xml version="1.0" encoding="utf-8"?>
-<w:document xmlns:wpc="http://schemas.microsoft.com/office/word/2010/wordprocessingCanvas" xmlns:cx="http://schemas.microsoft.com/office/drawing/2014/chartex" xmlns:cx1="http://schemas.microsoft.com/office/drawing/2015/9/8/chartex" xmlns:cx2="http://schemas.microsoft.com/office/drawing/2015/10/21/chartex" xmlns:cx3="http://schemas.microsoft.com/office/drawing/2016/5/9/chartex" xmlns:cx4="http://schemas.microsoft.com/office/drawing/2016/5/10/chartex" xmlns:cx5="http://schemas.microsoft.com/office/drawing/2016/5/11/chartex" xmlns:cx6="http://schemas.microsoft.com/office/drawing/2016/5/12/chartex" xmlns:cx7="http://schemas.microsoft.com/office/drawing/2016/5/13/chartex" xmlns:cx8="http://schemas.microsoft.com/office/drawing/2016/5/14/chartex" xmlns:mc="http://schemas.openxmlformats.org/markup-compatibility/2006" xmlns:aink="http://schemas.microsoft.com/office/drawing/2016/ink" xmlns:am3d="http://schemas.microsoft.com/office/drawing/2017/model3d" xmlns:o="urn:schemas-microsoft-com:office:office" xmlns:oel="http://schemas.microsoft.com/office/2019/extlst" xmlns:r="http://schemas.openxmlformats.org/officeDocument/2006/relationships" xmlns:m="http://schemas.openxmlformats.org/officeDocument/2006/math" xmlns:v="urn:schemas-microsoft-com:vml" xmlns:wp14="http://schemas.microsoft.com/office/word/2010/wordprocessingDrawing" xmlns:wp="http://schemas.openxmlformats.org/drawingml/2006/wordprocessingDrawing" xmlns:w10="urn:schemas-microsoft-com:office:word" xmlns:w="http://schemas.openxmlformats.org/wordprocessingml/2006/main" xmlns:w14="http://schemas.microsoft.com/office/word/2010/wordml" xmlns:w15="http://schemas.microsoft.com/office/word/2012/wordml" xmlns:w16cex="http://schemas.microsoft.com/office/word/2018/wordml/cex" xmlns:w16cid="http://schemas.microsoft.com/office/word/2016/wordml/cid" xmlns:w16="http://schemas.microsoft.com/office/word/2018/wordml" xmlns:w16sdtdh="http://schemas.microsoft.com/office/word/2020/wordml/sdtdatahash" xmlns:w16se="http://schemas.microsoft.com/office/word/2015/wordml/symex" xmlns:wpg="http://schemas.microsoft.com/office/word/2010/wordprocessingGroup" xmlns:wpi="http://schemas.microsoft.com/office/word/2010/wordprocessingInk" xmlns:wne="http://schemas.microsoft.com/office/word/2006/wordml" xmlns:wps="http://schemas.microsoft.com/office/word/2010/wordprocessingShape" mc:Ignorable="w14 w15 w16se w16cid w16 w16cex w16sdtdh wp14">
+<w:document xmlns:wpc="http://schemas.microsoft.com/office/word/2010/wordprocessingCanvas" xmlns:cx="http://schemas.microsoft.com/office/drawing/2014/chartex" xmlns:cx1="http://schemas.microsoft.com/office/drawing/2015/9/8/chartex" xmlns:cx2="http://schemas.microsoft.com/office/drawing/2015/10/21/chartex" xmlns:cx3="http://schemas.microsoft.com/office/drawing/2016/5/9/chartex" xmlns:cx4="http://schemas.microsoft.com/office/drawing/2016/5/10/chartex" xmlns:cx5="http://schemas.microsoft.com/office/drawing/2016/5/11/chartex" xmlns:cx6="http://schemas.microsoft.com/office/drawing/2016/5/12/chartex" xmlns:cx7="http://schemas.microsoft.com/office/drawing/2016/5/13/chartex" xmlns:cx8="http://schemas.microsoft.com/office/drawing/2016/5/14/chartex" xmlns:mc="http://schemas.openxmlformats.org/markup-compatibility/2006" xmlns:aink="http://schemas.microsoft.com/office/drawing/2016/ink" xmlns:am3d="http://schemas.microsoft.com/office/drawing/2017/model3d" xmlns:o="urn:schemas-microsoft-com:office:office" xmlns:oel="http://schemas.microsoft.com/office/2019/extlst" xmlns:r="http://schemas.openxmlformats.org/officeDocument/2006/relationships" xmlns:m="http://schemas.openxmlformats.org/officeDocument/2006/math" xmlns:v="urn:schemas-microsoft-com:vml" xmlns:wp14="http://schemas.microsoft.com/office/word/2010/wordprocessingDrawing" xmlns:wp="http://schemas.openxmlformats.org/drawingml/2006/wordprocessingDrawing" xmlns:w10="urn:schemas-microsoft-com:office:word" xmlns:w="http://schemas.openxmlformats.org/wordprocessingml/2006/main" xmlns:w14="http://schemas.microsoft.com/office/word/2010/wordml" xmlns:w15="http://schemas.microsoft.com/office/word/2012/wordml" xmlns:w16cex="http://schemas.microsoft.com/office/word/2018/wordml/cex" xmlns:w16cid="http://schemas.microsoft.com/office/word/2016/wordml/cid" xmlns:w16="http://schemas.microsoft.com/office/word/2018/wordml" xmlns:w16du="http://schemas.microsoft.com/office/word/2023/wordml/word16du" xmlns:w16sdtdh="http://schemas.microsoft.com/office/word/2020/wordml/sdtdatahash" xmlns:w16se="http://schemas.microsoft.com/office/word/2015/wordml/symex" xmlns:wpg="http://schemas.microsoft.com/office/word/2010/wordprocessingGroup" xmlns:wpi="http://schemas.microsoft.com/office/word/2010/wordprocessingInk" xmlns:wne="http://schemas.microsoft.com/office/word/2006/wordml" xmlns:wps="http://schemas.microsoft.com/office/word/2010/wordprocessingShape" mc:Ignorable="w14 w15 w16se w16cid w16 w16cex w16sdtdh w16du wp14">
   <w:body>
     <w:p>
       <w:pPr>
@@ -1086,148 +1086,6 @@
           <w:szCs w:val="22"/>
         </w:rPr>
       </w:pPr>
-      <w:r>
-        <w:rPr>
-          <w:noProof/>
-          <w:spacing w:val="-2"/>
-          <w:sz w:val="22"/>
-          <w:szCs w:val="22"/>
-        </w:rPr>
-        <mc:AlternateContent>
-          <mc:Choice Requires="wps">
-            <w:drawing>
-              <wp:anchor distT="0" distB="0" distL="114300" distR="114300" simplePos="0" relativeHeight="251659264" behindDoc="0" locked="0" layoutInCell="1" allowOverlap="1" wp14:anchorId="5347D121" wp14:editId="20761220">
-                <wp:simplePos x="0" y="0"/>
-                <wp:positionH relativeFrom="column">
-                  <wp:posOffset>0</wp:posOffset>
-                </wp:positionH>
-                <wp:positionV relativeFrom="paragraph">
-                  <wp:posOffset>94009</wp:posOffset>
-                </wp:positionV>
-                <wp:extent cx="2895600" cy="228600"/>
-                <wp:effectExtent l="0" t="0" r="0" b="0"/>
-                <wp:wrapNone/>
-                <wp:docPr id="1950319087" name="Text Box 1"/>
-                <wp:cNvGraphicFramePr/>
-                <a:graphic xmlns:a="http://schemas.openxmlformats.org/drawingml/2006/main">
-                  <a:graphicData uri="http://schemas.microsoft.com/office/word/2010/wordprocessingShape">
-                    <wps:wsp>
-                      <wps:cNvSpPr txBox="1"/>
-                      <wps:spPr>
-                        <a:xfrm>
-                          <a:off x="0" y="0"/>
-                          <a:ext cx="2895600" cy="228600"/>
-                        </a:xfrm>
-                        <a:prstGeom prst="rect">
-                          <a:avLst/>
-                        </a:prstGeom>
-                        <a:solidFill>
-                          <a:schemeClr val="lt1"/>
-                        </a:solidFill>
-                        <a:ln w="6350">
-                          <a:noFill/>
-                        </a:ln>
-                      </wps:spPr>
-                      <wps:txbx>
-                        <w:txbxContent>
-                          <w:p>
-                            <w:pPr>
-                              <w:rPr>
-                                <w:sz w:val="22"/>
-                                <w:szCs w:val="22"/>
-                              </w:rPr>
-                            </w:pPr>
-                            <w:r>
-                              <w:rPr>
-                                <w:sz w:val="22"/>
-                                <w:szCs w:val="22"/>
-                              </w:rPr>
-                              <w:t>{</w:t>
-                            </w:r>
-                            <w:proofErr w:type="spellStart"/>
-                            <w:r>
-                              <w:rPr>
-                                <w:sz w:val="22"/>
-                                <w:szCs w:val="22"/>
-                              </w:rPr>
-                              <w:t>statesAttorneyName</w:t>
-                            </w:r>
-                            <w:proofErr w:type="spellEnd"/>
-                            <w:r>
-                              <w:rPr>
-                                <w:sz w:val="22"/>
-                                <w:szCs w:val="22"/>
-                              </w:rPr>
-                              <w:t>}</w:t>
-                            </w:r>
-                          </w:p>
-                        </w:txbxContent>
-                      </wps:txbx>
-                      <wps:bodyPr rot="0" spcFirstLastPara="0" vertOverflow="overflow" horzOverflow="overflow" vert="horz" wrap="square" lIns="0" tIns="18288" rIns="0" bIns="18288" numCol="1" spcCol="0" rtlCol="0" fromWordArt="0" anchor="t" anchorCtr="0" forceAA="0" compatLnSpc="1">
-                        <a:prstTxWarp prst="textNoShape">
-                          <a:avLst/>
-                        </a:prstTxWarp>
-                        <a:spAutoFit/>
-                      </wps:bodyPr>
-                    </wps:wsp>
-                  </a:graphicData>
-                </a:graphic>
-                <wp14:sizeRelH relativeFrom="margin">
-                  <wp14:pctWidth>0</wp14:pctWidth>
-                </wp14:sizeRelH>
-                <wp14:sizeRelV relativeFrom="margin">
-                  <wp14:pctHeight>0</wp14:pctHeight>
-                </wp14:sizeRelV>
-              </wp:anchor>
-            </w:drawing>
-          </mc:Choice>
-          <mc:Fallback>
-            <w:pict>
-              <v:shapetype w14:anchorId="5347D121" id="_x0000_t202" coordsize="21600,21600" o:spt="202" path="m,l,21600r21600,l21600,xe">
-                <v:stroke joinstyle="miter"/>
-                <v:path gradientshapeok="t" o:connecttype="rect"/>
-              </v:shapetype>
-              <v:shape id="Text Box 1" o:spid="_x0000_s1026" type="#_x0000_t202" style="position:absolute;left:0;text-align:left;margin-left:0;margin-top:7.4pt;width:228pt;height:18pt;z-index:251659264;visibility:visible;mso-wrap-style:square;mso-width-percent:0;mso-height-percent:0;mso-wrap-distance-left:9pt;mso-wrap-distance-top:0;mso-wrap-distance-right:9pt;mso-wrap-distance-bottom:0;mso-position-horizontal:absolute;mso-position-horizontal-relative:text;mso-position-vertical:absolute;mso-position-vertical-relative:text;mso-width-percent:0;mso-height-percent:0;mso-width-relative:margin;mso-height-relative:margin;v-text-anchor:top" o:gfxdata="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" fillcolor="white [3201]" stroked="f" strokeweight=".5pt">
-                <v:textbox style="mso-fit-shape-to-text:t" inset="0,1.44pt,0,1.44pt">
-                  <w:txbxContent>
-                    <w:p>
-                      <w:pPr>
-                        <w:rPr>
-                          <w:sz w:val="22"/>
-                          <w:szCs w:val="22"/>
-                        </w:rPr>
-                      </w:pPr>
-                      <w:r>
-                        <w:rPr>
-                          <w:sz w:val="22"/>
-                          <w:szCs w:val="22"/>
-                        </w:rPr>
-                        <w:t>{</w:t>
-                      </w:r>
-                      <w:proofErr w:type="spellStart"/>
-                      <w:r>
-                        <w:rPr>
-                          <w:sz w:val="22"/>
-                          <w:szCs w:val="22"/>
-                        </w:rPr>
-                        <w:t>statesAttorneyName</w:t>
-                      </w:r>
-                      <w:proofErr w:type="spellEnd"/>
-                      <w:r>
-                        <w:rPr>
-                          <w:sz w:val="22"/>
-                          <w:szCs w:val="22"/>
-                        </w:rPr>
-                        <w:t>}</w:t>
-                      </w:r>
-                    </w:p>
-                  </w:txbxContent>
-                </v:textbox>
-              </v:shape>
-            </w:pict>
-          </mc:Fallback>
-        </mc:AlternateContent>
-      </w:r>
     </w:p>
     <w:p>
       <w:pPr>
@@ -1256,6 +1114,34 @@
         </w:rPr>
         <w:tab/>
         <w:t>_______________________________________</w:t>
+      </w:r>
+    </w:p>
+    <w:p>
+      <w:pPr>
+        <w:pStyle w:val="A"/>
+        <w:tabs>
+          <w:tab w:val="left" w:pos="590"/>
+          <w:tab w:val="left" w:pos="5160"/>
+        </w:tabs>
+        <w:jc w:val="both"/>
+        <w:rPr>
+          <w:sz w:val="22"/>
+          <w:szCs w:val="22"/>
+        </w:rPr>
+      </w:pPr>
+      <w:r>
+        <w:rPr>
+          <w:sz w:val="22"/>
+          <w:szCs w:val="22"/>
+        </w:rPr>
+        <w:t>{</w:t>
+      </w:r>
+      <w:r>
+        <w:rPr>
+          <w:sz w:val="22"/>
+          <w:szCs w:val="22"/>
+        </w:rPr>
+        <w:t>statesAttorneyName}</w:t>
       </w:r>
     </w:p>
     <w:p>
@@ -1691,7 +1577,7 @@
 </file>
 
 <file path=word/endnotes.xml><?xml version="1.0" encoding="utf-8"?>
-<w:endnotes xmlns:wpc="http://schemas.microsoft.com/office/word/2010/wordprocessingCanvas" xmlns:cx="http://schemas.microsoft.com/office/drawing/2014/chartex" xmlns:cx1="http://schemas.microsoft.com/office/drawing/2015/9/8/chartex" xmlns:cx2="http://schemas.microsoft.com/office/drawing/2015/10/21/chartex" xmlns:cx3="http://schemas.microsoft.com/office/drawing/2016/5/9/chartex" xmlns:cx4="http://schemas.microsoft.com/office/drawing/2016/5/10/chartex" xmlns:cx5="http://schemas.microsoft.com/office/drawing/2016/5/11/chartex" xmlns:cx6="http://schemas.microsoft.com/office/drawing/2016/5/12/chartex" xmlns:cx7="http://schemas.microsoft.com/office/drawing/2016/5/13/chartex" xmlns:cx8="http://schemas.microsoft.com/office/drawing/2016/5/14/chartex" xmlns:mc="http://schemas.openxmlformats.org/markup-compatibility/2006" xmlns:aink="http://schemas.microsoft.com/office/drawing/2016/ink" xmlns:am3d="http://schemas.microsoft.com/office/drawing/2017/model3d" xmlns:o="urn:schemas-microsoft-com:office:office" xmlns:oel="http://schemas.microsoft.com/office/2019/extlst" xmlns:r="http://schemas.openxmlformats.org/officeDocument/2006/relationships" xmlns:m="http://schemas.openxmlformats.org/officeDocument/2006/math" xmlns:v="urn:schemas-microsoft-com:vml" xmlns:wp14="http://schemas.microsoft.com/office/word/2010/wordprocessingDrawing" xmlns:wp="http://schemas.openxmlformats.org/drawingml/2006/wordprocessingDrawing" xmlns:w10="urn:schemas-microsoft-com:office:word" xmlns:w="http://schemas.openxmlformats.org/wordprocessingml/2006/main" xmlns:w14="http://schemas.microsoft.com/office/word/2010/wordml" xmlns:w15="http://schemas.microsoft.com/office/word/2012/wordml" xmlns:w16cex="http://schemas.microsoft.com/office/word/2018/wordml/cex" xmlns:w16cid="http://schemas.microsoft.com/office/word/2016/wordml/cid" xmlns:w16="http://schemas.microsoft.com/office/word/2018/wordml" xmlns:w16sdtdh="http://schemas.microsoft.com/office/word/2020/wordml/sdtdatahash" xmlns:w16se="http://schemas.microsoft.com/office/word/2015/wordml/symex" xmlns:wpg="http://schemas.microsoft.com/office/word/2010/wordprocessingGroup" xmlns:wpi="http://schemas.microsoft.com/office/word/2010/wordprocessingInk" xmlns:wne="http://schemas.microsoft.com/office/word/2006/wordml" xmlns:wps="http://schemas.microsoft.com/office/word/2010/wordprocessingShape" mc:Ignorable="w14 w15 w16se w16cid w16 w16cex w16sdtdh wp14">
+<w:endnotes xmlns:wpc="http://schemas.microsoft.com/office/word/2010/wordprocessingCanvas" xmlns:cx="http://schemas.microsoft.com/office/drawing/2014/chartex" xmlns:cx1="http://schemas.microsoft.com/office/drawing/2015/9/8/chartex" xmlns:cx2="http://schemas.microsoft.com/office/drawing/2015/10/21/chartex" xmlns:cx3="http://schemas.microsoft.com/office/drawing/2016/5/9/chartex" xmlns:cx4="http://schemas.microsoft.com/office/drawing/2016/5/10/chartex" xmlns:cx5="http://schemas.microsoft.com/office/drawing/2016/5/11/chartex" xmlns:cx6="http://schemas.microsoft.com/office/drawing/2016/5/12/chartex" xmlns:cx7="http://schemas.microsoft.com/office/drawing/2016/5/13/chartex" xmlns:cx8="http://schemas.microsoft.com/office/drawing/2016/5/14/chartex" xmlns:mc="http://schemas.openxmlformats.org/markup-compatibility/2006" xmlns:aink="http://schemas.microsoft.com/office/drawing/2016/ink" xmlns:am3d="http://schemas.microsoft.com/office/drawing/2017/model3d" xmlns:o="urn:schemas-microsoft-com:office:office" xmlns:oel="http://schemas.microsoft.com/office/2019/extlst" xmlns:r="http://schemas.openxmlformats.org/officeDocument/2006/relationships" xmlns:m="http://schemas.openxmlformats.org/officeDocument/2006/math" xmlns:v="urn:schemas-microsoft-com:vml" xmlns:wp14="http://schemas.microsoft.com/office/word/2010/wordprocessingDrawing" xmlns:wp="http://schemas.openxmlformats.org/drawingml/2006/wordprocessingDrawing" xmlns:w10="urn:schemas-microsoft-com:office:word" xmlns:w="http://schemas.openxmlformats.org/wordprocessingml/2006/main" xmlns:w14="http://schemas.microsoft.com/office/word/2010/wordml" xmlns:w15="http://schemas.microsoft.com/office/word/2012/wordml" xmlns:w16cex="http://schemas.microsoft.com/office/word/2018/wordml/cex" xmlns:w16cid="http://schemas.microsoft.com/office/word/2016/wordml/cid" xmlns:w16="http://schemas.microsoft.com/office/word/2018/wordml" xmlns:w16du="http://schemas.microsoft.com/office/word/2023/wordml/word16du" xmlns:w16sdtdh="http://schemas.microsoft.com/office/word/2020/wordml/sdtdatahash" xmlns:w16se="http://schemas.microsoft.com/office/word/2015/wordml/symex" xmlns:wpg="http://schemas.microsoft.com/office/word/2010/wordprocessingGroup" xmlns:wpi="http://schemas.microsoft.com/office/word/2010/wordprocessingInk" xmlns:wne="http://schemas.microsoft.com/office/word/2006/wordml" xmlns:wps="http://schemas.microsoft.com/office/word/2010/wordprocessingShape" mc:Ignorable="w14 w15 w16se w16cid w16 w16cex w16sdtdh w16du wp14">
   <w:endnote w:type="separator" w:id="-1">
     <w:p>
       <w:r>
@@ -1710,7 +1596,7 @@
 </file>
 
 <file path=word/footer1.xml><?xml version="1.0" encoding="utf-8"?>
-<w:ftr xmlns:wpc="http://schemas.microsoft.com/office/word/2010/wordprocessingCanvas" xmlns:cx="http://schemas.microsoft.com/office/drawing/2014/chartex" xmlns:cx1="http://schemas.microsoft.com/office/drawing/2015/9/8/chartex" xmlns:cx2="http://schemas.microsoft.com/office/drawing/2015/10/21/chartex" xmlns:cx3="http://schemas.microsoft.com/office/drawing/2016/5/9/chartex" xmlns:cx4="http://schemas.microsoft.com/office/drawing/2016/5/10/chartex" xmlns:cx5="http://schemas.microsoft.com/office/drawing/2016/5/11/chartex" xmlns:cx6="http://schemas.microsoft.com/office/drawing/2016/5/12/chartex" xmlns:cx7="http://schemas.microsoft.com/office/drawing/2016/5/13/chartex" xmlns:cx8="http://schemas.microsoft.com/office/drawing/2016/5/14/chartex" xmlns:mc="http://schemas.openxmlformats.org/markup-compatibility/2006" xmlns:aink="http://schemas.microsoft.com/office/drawing/2016/ink" xmlns:am3d="http://schemas.microsoft.com/office/drawing/2017/model3d" xmlns:o="urn:schemas-microsoft-com:office:office" xmlns:oel="http://schemas.microsoft.com/office/2019/extlst" xmlns:r="http://schemas.openxmlformats.org/officeDocument/2006/relationships" xmlns:m="http://schemas.openxmlformats.org/officeDocument/2006/math" xmlns:v="urn:schemas-microsoft-com:vml" xmlns:wp14="http://schemas.microsoft.com/office/word/2010/wordprocessingDrawing" xmlns:wp="http://schemas.openxmlformats.org/drawingml/2006/wordprocessingDrawing" xmlns:w10="urn:schemas-microsoft-com:office:word" xmlns:w="http://schemas.openxmlformats.org/wordprocessingml/2006/main" xmlns:w14="http://schemas.microsoft.com/office/word/2010/wordml" xmlns:w15="http://schemas.microsoft.com/office/word/2012/wordml" xmlns:w16cex="http://schemas.microsoft.com/office/word/2018/wordml/cex" xmlns:w16cid="http://schemas.microsoft.com/office/word/2016/wordml/cid" xmlns:w16="http://schemas.microsoft.com/office/word/2018/wordml" xmlns:w16sdtdh="http://schemas.microsoft.com/office/word/2020/wordml/sdtdatahash" xmlns:w16se="http://schemas.microsoft.com/office/word/2015/wordml/symex" xmlns:wpg="http://schemas.microsoft.com/office/word/2010/wordprocessingGroup" xmlns:wpi="http://schemas.microsoft.com/office/word/2010/wordprocessingInk" xmlns:wne="http://schemas.microsoft.com/office/word/2006/wordml" xmlns:wps="http://schemas.microsoft.com/office/word/2010/wordprocessingShape" mc:Ignorable="w14 w15 w16se w16cid w16 w16cex w16sdtdh wp14">
+<w:ftr xmlns:wpc="http://schemas.microsoft.com/office/word/2010/wordprocessingCanvas" xmlns:cx="http://schemas.microsoft.com/office/drawing/2014/chartex" xmlns:cx1="http://schemas.microsoft.com/office/drawing/2015/9/8/chartex" xmlns:cx2="http://schemas.microsoft.com/office/drawing/2015/10/21/chartex" xmlns:cx3="http://schemas.microsoft.com/office/drawing/2016/5/9/chartex" xmlns:cx4="http://schemas.microsoft.com/office/drawing/2016/5/10/chartex" xmlns:cx5="http://schemas.microsoft.com/office/drawing/2016/5/11/chartex" xmlns:cx6="http://schemas.microsoft.com/office/drawing/2016/5/12/chartex" xmlns:cx7="http://schemas.microsoft.com/office/drawing/2016/5/13/chartex" xmlns:cx8="http://schemas.microsoft.com/office/drawing/2016/5/14/chartex" xmlns:mc="http://schemas.openxmlformats.org/markup-compatibility/2006" xmlns:aink="http://schemas.microsoft.com/office/drawing/2016/ink" xmlns:am3d="http://schemas.microsoft.com/office/drawing/2017/model3d" xmlns:o="urn:schemas-microsoft-com:office:office" xmlns:oel="http://schemas.microsoft.com/office/2019/extlst" xmlns:r="http://schemas.openxmlformats.org/officeDocument/2006/relationships" xmlns:m="http://schemas.openxmlformats.org/officeDocument/2006/math" xmlns:v="urn:schemas-microsoft-com:vml" xmlns:wp14="http://schemas.microsoft.com/office/word/2010/wordprocessingDrawing" xmlns:wp="http://schemas.openxmlformats.org/drawingml/2006/wordprocessingDrawing" xmlns:w10="urn:schemas-microsoft-com:office:word" xmlns:w="http://schemas.openxmlformats.org/wordprocessingml/2006/main" xmlns:w14="http://schemas.microsoft.com/office/word/2010/wordml" xmlns:w15="http://schemas.microsoft.com/office/word/2012/wordml" xmlns:w16cex="http://schemas.microsoft.com/office/word/2018/wordml/cex" xmlns:w16cid="http://schemas.microsoft.com/office/word/2016/wordml/cid" xmlns:w16="http://schemas.microsoft.com/office/word/2018/wordml" xmlns:w16du="http://schemas.microsoft.com/office/word/2023/wordml/word16du" xmlns:w16sdtdh="http://schemas.microsoft.com/office/word/2020/wordml/sdtdatahash" xmlns:w16se="http://schemas.microsoft.com/office/word/2015/wordml/symex" xmlns:wpg="http://schemas.microsoft.com/office/word/2010/wordprocessingGroup" xmlns:wpi="http://schemas.microsoft.com/office/word/2010/wordprocessingInk" xmlns:wne="http://schemas.microsoft.com/office/word/2006/wordml" xmlns:wps="http://schemas.microsoft.com/office/word/2010/wordprocessingShape" mc:Ignorable="w14 w15 w16se w16cid w16 w16cex w16sdtdh w16du wp14">
   <w:p>
     <w:pPr>
       <w:pStyle w:val="Header"/>
@@ -1727,7 +1613,7 @@
 </file>
 
 <file path=word/footer2.xml><?xml version="1.0" encoding="utf-8"?>
-<w:ftr xmlns:wpc="http://schemas.microsoft.com/office/word/2010/wordprocessingCanvas" xmlns:cx="http://schemas.microsoft.com/office/drawing/2014/chartex" xmlns:cx1="http://schemas.microsoft.com/office/drawing/2015/9/8/chartex" xmlns:cx2="http://schemas.microsoft.com/office/drawing/2015/10/21/chartex" xmlns:cx3="http://schemas.microsoft.com/office/drawing/2016/5/9/chartex" xmlns:cx4="http://schemas.microsoft.com/office/drawing/2016/5/10/chartex" xmlns:cx5="http://schemas.microsoft.com/office/drawing/2016/5/11/chartex" xmlns:cx6="http://schemas.microsoft.com/office/drawing/2016/5/12/chartex" xmlns:cx7="http://schemas.microsoft.com/office/drawing/2016/5/13/chartex" xmlns:cx8="http://schemas.microsoft.com/office/drawing/2016/5/14/chartex" xmlns:mc="http://schemas.openxmlformats.org/markup-compatibility/2006" xmlns:aink="http://schemas.microsoft.com/office/drawing/2016/ink" xmlns:am3d="http://schemas.microsoft.com/office/drawing/2017/model3d" xmlns:o="urn:schemas-microsoft-com:office:office" xmlns:oel="http://schemas.microsoft.com/office/2019/extlst" xmlns:r="http://schemas.openxmlformats.org/officeDocument/2006/relationships" xmlns:m="http://schemas.openxmlformats.org/officeDocument/2006/math" xmlns:v="urn:schemas-microsoft-com:vml" xmlns:wp14="http://schemas.microsoft.com/office/word/2010/wordprocessingDrawing" xmlns:wp="http://schemas.openxmlformats.org/drawingml/2006/wordprocessingDrawing" xmlns:w10="urn:schemas-microsoft-com:office:word" xmlns:w="http://schemas.openxmlformats.org/wordprocessingml/2006/main" xmlns:w14="http://schemas.microsoft.com/office/word/2010/wordml" xmlns:w15="http://schemas.microsoft.com/office/word/2012/wordml" xmlns:w16cex="http://schemas.microsoft.com/office/word/2018/wordml/cex" xmlns:w16cid="http://schemas.microsoft.com/office/word/2016/wordml/cid" xmlns:w16="http://schemas.microsoft.com/office/word/2018/wordml" xmlns:w16sdtdh="http://schemas.microsoft.com/office/word/2020/wordml/sdtdatahash" xmlns:w16se="http://schemas.microsoft.com/office/word/2015/wordml/symex" xmlns:wpg="http://schemas.microsoft.com/office/word/2010/wordprocessingGroup" xmlns:wpi="http://schemas.microsoft.com/office/word/2010/wordprocessingInk" xmlns:wne="http://schemas.microsoft.com/office/word/2006/wordml" xmlns:wps="http://schemas.microsoft.com/office/word/2010/wordprocessingShape" mc:Ignorable="w14 w15 w16se w16cid w16 w16cex w16sdtdh wp14">
+<w:ftr xmlns:wpc="http://schemas.microsoft.com/office/word/2010/wordprocessingCanvas" xmlns:cx="http://schemas.microsoft.com/office/drawing/2014/chartex" xmlns:cx1="http://schemas.microsoft.com/office/drawing/2015/9/8/chartex" xmlns:cx2="http://schemas.microsoft.com/office/drawing/2015/10/21/chartex" xmlns:cx3="http://schemas.microsoft.com/office/drawing/2016/5/9/chartex" xmlns:cx4="http://schemas.microsoft.com/office/drawing/2016/5/10/chartex" xmlns:cx5="http://schemas.microsoft.com/office/drawing/2016/5/11/chartex" xmlns:cx6="http://schemas.microsoft.com/office/drawing/2016/5/12/chartex" xmlns:cx7="http://schemas.microsoft.com/office/drawing/2016/5/13/chartex" xmlns:cx8="http://schemas.microsoft.com/office/drawing/2016/5/14/chartex" xmlns:mc="http://schemas.openxmlformats.org/markup-compatibility/2006" xmlns:aink="http://schemas.microsoft.com/office/drawing/2016/ink" xmlns:am3d="http://schemas.microsoft.com/office/drawing/2017/model3d" xmlns:o="urn:schemas-microsoft-com:office:office" xmlns:oel="http://schemas.microsoft.com/office/2019/extlst" xmlns:r="http://schemas.openxmlformats.org/officeDocument/2006/relationships" xmlns:m="http://schemas.openxmlformats.org/officeDocument/2006/math" xmlns:v="urn:schemas-microsoft-com:vml" xmlns:wp14="http://schemas.microsoft.com/office/word/2010/wordprocessingDrawing" xmlns:wp="http://schemas.openxmlformats.org/drawingml/2006/wordprocessingDrawing" xmlns:w10="urn:schemas-microsoft-com:office:word" xmlns:w="http://schemas.openxmlformats.org/wordprocessingml/2006/main" xmlns:w14="http://schemas.microsoft.com/office/word/2010/wordml" xmlns:w15="http://schemas.microsoft.com/office/word/2012/wordml" xmlns:w16cex="http://schemas.microsoft.com/office/word/2018/wordml/cex" xmlns:w16cid="http://schemas.microsoft.com/office/word/2016/wordml/cid" xmlns:w16="http://schemas.microsoft.com/office/word/2018/wordml" xmlns:w16du="http://schemas.microsoft.com/office/word/2023/wordml/word16du" xmlns:w16sdtdh="http://schemas.microsoft.com/office/word/2020/wordml/sdtdatahash" xmlns:w16se="http://schemas.microsoft.com/office/word/2015/wordml/symex" xmlns:wpg="http://schemas.microsoft.com/office/word/2010/wordprocessingGroup" xmlns:wpi="http://schemas.microsoft.com/office/word/2010/wordprocessingInk" xmlns:wne="http://schemas.microsoft.com/office/word/2006/wordml" xmlns:wps="http://schemas.microsoft.com/office/word/2010/wordprocessingShape" mc:Ignorable="w14 w15 w16se w16cid w16 w16cex w16sdtdh w16du wp14">
   <w:p>
     <w:pPr>
       <w:pStyle w:val="Header"/>
@@ -1744,7 +1630,7 @@
 </file>
 
 <file path=word/footnotes.xml><?xml version="1.0" encoding="utf-8"?>
-<w:footnotes xmlns:wpc="http://schemas.microsoft.com/office/word/2010/wordprocessingCanvas" xmlns:cx="http://schemas.microsoft.com/office/drawing/2014/chartex" xmlns:cx1="http://schemas.microsoft.com/office/drawing/2015/9/8/chartex" xmlns:cx2="http://schemas.microsoft.com/office/drawing/2015/10/21/chartex" xmlns:cx3="http://schemas.microsoft.com/office/drawing/2016/5/9/chartex" xmlns:cx4="http://schemas.microsoft.com/office/drawing/2016/5/10/chartex" xmlns:cx5="http://schemas.microsoft.com/office/drawing/2016/5/11/chartex" xmlns:cx6="http://schemas.microsoft.com/office/drawing/2016/5/12/chartex" xmlns:cx7="http://schemas.microsoft.com/office/drawing/2016/5/13/chartex" xmlns:cx8="http://schemas.microsoft.com/office/drawing/2016/5/14/chartex" xmlns:mc="http://schemas.openxmlformats.org/markup-compatibility/2006" xmlns:aink="http://schemas.microsoft.com/office/drawing/2016/ink" xmlns:am3d="http://schemas.microsoft.com/office/drawing/2017/model3d" xmlns:o="urn:schemas-microsoft-com:office:office" xmlns:oel="http://schemas.microsoft.com/office/2019/extlst" xmlns:r="http://schemas.openxmlformats.org/officeDocument/2006/relationships" xmlns:m="http://schemas.openxmlformats.org/officeDocument/2006/math" xmlns:v="urn:schemas-microsoft-com:vml" xmlns:wp14="http://schemas.microsoft.com/office/word/2010/wordprocessingDrawing" xmlns:wp="http://schemas.openxmlformats.org/drawingml/2006/wordprocessingDrawing" xmlns:w10="urn:schemas-microsoft-com:office:word" xmlns:w="http://schemas.openxmlformats.org/wordprocessingml/2006/main" xmlns:w14="http://schemas.microsoft.com/office/word/2010/wordml" xmlns:w15="http://schemas.microsoft.com/office/word/2012/wordml" xmlns:w16cex="http://schemas.microsoft.com/office/word/2018/wordml/cex" xmlns:w16cid="http://schemas.microsoft.com/office/word/2016/wordml/cid" xmlns:w16="http://schemas.microsoft.com/office/word/2018/wordml" xmlns:w16sdtdh="http://schemas.microsoft.com/office/word/2020/wordml/sdtdatahash" xmlns:w16se="http://schemas.microsoft.com/office/word/2015/wordml/symex" xmlns:wpg="http://schemas.microsoft.com/office/word/2010/wordprocessingGroup" xmlns:wpi="http://schemas.microsoft.com/office/word/2010/wordprocessingInk" xmlns:wne="http://schemas.microsoft.com/office/word/2006/wordml" xmlns:wps="http://schemas.microsoft.com/office/word/2010/wordprocessingShape" mc:Ignorable="w14 w15 w16se w16cid w16 w16cex w16sdtdh wp14">
+<w:footnotes xmlns:wpc="http://schemas.microsoft.com/office/word/2010/wordprocessingCanvas" xmlns:cx="http://schemas.microsoft.com/office/drawing/2014/chartex" xmlns:cx1="http://schemas.microsoft.com/office/drawing/2015/9/8/chartex" xmlns:cx2="http://schemas.microsoft.com/office/drawing/2015/10/21/chartex" xmlns:cx3="http://schemas.microsoft.com/office/drawing/2016/5/9/chartex" xmlns:cx4="http://schemas.microsoft.com/office/drawing/2016/5/10/chartex" xmlns:cx5="http://schemas.microsoft.com/office/drawing/2016/5/11/chartex" xmlns:cx6="http://schemas.microsoft.com/office/drawing/2016/5/12/chartex" xmlns:cx7="http://schemas.microsoft.com/office/drawing/2016/5/13/chartex" xmlns:cx8="http://schemas.microsoft.com/office/drawing/2016/5/14/chartex" xmlns:mc="http://schemas.openxmlformats.org/markup-compatibility/2006" xmlns:aink="http://schemas.microsoft.com/office/drawing/2016/ink" xmlns:am3d="http://schemas.microsoft.com/office/drawing/2017/model3d" xmlns:o="urn:schemas-microsoft-com:office:office" xmlns:oel="http://schemas.microsoft.com/office/2019/extlst" xmlns:r="http://schemas.openxmlformats.org/officeDocument/2006/relationships" xmlns:m="http://schemas.openxmlformats.org/officeDocument/2006/math" xmlns:v="urn:schemas-microsoft-com:vml" xmlns:wp14="http://schemas.microsoft.com/office/word/2010/wordprocessingDrawing" xmlns:wp="http://schemas.openxmlformats.org/drawingml/2006/wordprocessingDrawing" xmlns:w10="urn:schemas-microsoft-com:office:word" xmlns:w="http://schemas.openxmlformats.org/wordprocessingml/2006/main" xmlns:w14="http://schemas.microsoft.com/office/word/2010/wordml" xmlns:w15="http://schemas.microsoft.com/office/word/2012/wordml" xmlns:w16cex="http://schemas.microsoft.com/office/word/2018/wordml/cex" xmlns:w16cid="http://schemas.microsoft.com/office/word/2016/wordml/cid" xmlns:w16="http://schemas.microsoft.com/office/word/2018/wordml" xmlns:w16du="http://schemas.microsoft.com/office/word/2023/wordml/word16du" xmlns:w16sdtdh="http://schemas.microsoft.com/office/word/2020/wordml/sdtdatahash" xmlns:w16se="http://schemas.microsoft.com/office/word/2015/wordml/symex" xmlns:wpg="http://schemas.microsoft.com/office/word/2010/wordprocessingGroup" xmlns:wpi="http://schemas.microsoft.com/office/word/2010/wordprocessingInk" xmlns:wne="http://schemas.microsoft.com/office/word/2006/wordml" xmlns:wps="http://schemas.microsoft.com/office/word/2010/wordprocessingShape" mc:Ignorable="w14 w15 w16se w16cid w16 w16cex w16sdtdh w16du wp14">
   <w:footnote w:type="separator" w:id="-1">
     <w:p>
       <w:r>
@@ -1763,7 +1649,7 @@
 </file>
 
 <file path=word/header1.xml><?xml version="1.0" encoding="utf-8"?>
-<w:hdr xmlns:wpc="http://schemas.microsoft.com/office/word/2010/wordprocessingCanvas" xmlns:cx="http://schemas.microsoft.com/office/drawing/2014/chartex" xmlns:cx1="http://schemas.microsoft.com/office/drawing/2015/9/8/chartex" xmlns:cx2="http://schemas.microsoft.com/office/drawing/2015/10/21/chartex" xmlns:cx3="http://schemas.microsoft.com/office/drawing/2016/5/9/chartex" xmlns:cx4="http://schemas.microsoft.com/office/drawing/2016/5/10/chartex" xmlns:cx5="http://schemas.microsoft.com/office/drawing/2016/5/11/chartex" xmlns:cx6="http://schemas.microsoft.com/office/drawing/2016/5/12/chartex" xmlns:cx7="http://schemas.microsoft.com/office/drawing/2016/5/13/chartex" xmlns:cx8="http://schemas.microsoft.com/office/drawing/2016/5/14/chartex" xmlns:mc="http://schemas.openxmlformats.org/markup-compatibility/2006" xmlns:aink="http://schemas.microsoft.com/office/drawing/2016/ink" xmlns:am3d="http://schemas.microsoft.com/office/drawing/2017/model3d" xmlns:o="urn:schemas-microsoft-com:office:office" xmlns:oel="http://schemas.microsoft.com/office/2019/extlst" xmlns:r="http://schemas.openxmlformats.org/officeDocument/2006/relationships" xmlns:m="http://schemas.openxmlformats.org/officeDocument/2006/math" xmlns:v="urn:schemas-microsoft-com:vml" xmlns:wp14="http://schemas.microsoft.com/office/word/2010/wordprocessingDrawing" xmlns:wp="http://schemas.openxmlformats.org/drawingml/2006/wordprocessingDrawing" xmlns:w10="urn:schemas-microsoft-com:office:word" xmlns:w="http://schemas.openxmlformats.org/wordprocessingml/2006/main" xmlns:w14="http://schemas.microsoft.com/office/word/2010/wordml" xmlns:w15="http://schemas.microsoft.com/office/word/2012/wordml" xmlns:w16cex="http://schemas.microsoft.com/office/word/2018/wordml/cex" xmlns:w16cid="http://schemas.microsoft.com/office/word/2016/wordml/cid" xmlns:w16="http://schemas.microsoft.com/office/word/2018/wordml" xmlns:w16sdtdh="http://schemas.microsoft.com/office/word/2020/wordml/sdtdatahash" xmlns:w16se="http://schemas.microsoft.com/office/word/2015/wordml/symex" xmlns:wpg="http://schemas.microsoft.com/office/word/2010/wordprocessingGroup" xmlns:wpi="http://schemas.microsoft.com/office/word/2010/wordprocessingInk" xmlns:wne="http://schemas.microsoft.com/office/word/2006/wordml" xmlns:wps="http://schemas.microsoft.com/office/word/2010/wordprocessingShape" mc:Ignorable="w14 w15 w16se w16cid w16 w16cex w16sdtdh wp14">
+<w:hdr xmlns:wpc="http://schemas.microsoft.com/office/word/2010/wordprocessingCanvas" xmlns:cx="http://schemas.microsoft.com/office/drawing/2014/chartex" xmlns:cx1="http://schemas.microsoft.com/office/drawing/2015/9/8/chartex" xmlns:cx2="http://schemas.microsoft.com/office/drawing/2015/10/21/chartex" xmlns:cx3="http://schemas.microsoft.com/office/drawing/2016/5/9/chartex" xmlns:cx4="http://schemas.microsoft.com/office/drawing/2016/5/10/chartex" xmlns:cx5="http://schemas.microsoft.com/office/drawing/2016/5/11/chartex" xmlns:cx6="http://schemas.microsoft.com/office/drawing/2016/5/12/chartex" xmlns:cx7="http://schemas.microsoft.com/office/drawing/2016/5/13/chartex" xmlns:cx8="http://schemas.microsoft.com/office/drawing/2016/5/14/chartex" xmlns:mc="http://schemas.openxmlformats.org/markup-compatibility/2006" xmlns:aink="http://schemas.microsoft.com/office/drawing/2016/ink" xmlns:am3d="http://schemas.microsoft.com/office/drawing/2017/model3d" xmlns:o="urn:schemas-microsoft-com:office:office" xmlns:oel="http://schemas.microsoft.com/office/2019/extlst" xmlns:r="http://schemas.openxmlformats.org/officeDocument/2006/relationships" xmlns:m="http://schemas.openxmlformats.org/officeDocument/2006/math" xmlns:v="urn:schemas-microsoft-com:vml" xmlns:wp14="http://schemas.microsoft.com/office/word/2010/wordprocessingDrawing" xmlns:wp="http://schemas.openxmlformats.org/drawingml/2006/wordprocessingDrawing" xmlns:w10="urn:schemas-microsoft-com:office:word" xmlns:w="http://schemas.openxmlformats.org/wordprocessingml/2006/main" xmlns:w14="http://schemas.microsoft.com/office/word/2010/wordml" xmlns:w15="http://schemas.microsoft.com/office/word/2012/wordml" xmlns:w16cex="http://schemas.microsoft.com/office/word/2018/wordml/cex" xmlns:w16cid="http://schemas.microsoft.com/office/word/2016/wordml/cid" xmlns:w16="http://schemas.microsoft.com/office/word/2018/wordml" xmlns:w16du="http://schemas.microsoft.com/office/word/2023/wordml/word16du" xmlns:w16sdtdh="http://schemas.microsoft.com/office/word/2020/wordml/sdtdatahash" xmlns:w16se="http://schemas.microsoft.com/office/word/2015/wordml/symex" xmlns:wpg="http://schemas.microsoft.com/office/word/2010/wordprocessingGroup" xmlns:wpi="http://schemas.microsoft.com/office/word/2010/wordprocessingInk" xmlns:wne="http://schemas.microsoft.com/office/word/2006/wordml" xmlns:wps="http://schemas.microsoft.com/office/word/2010/wordprocessingShape" mc:Ignorable="w14 w15 w16se w16cid w16 w16cex w16sdtdh w16du wp14">
   <w:p>
     <w:pPr>
       <w:pStyle w:val="A"/>
@@ -2218,7 +2104,7 @@
 </file>
 
 <file path=word/header2.xml><?xml version="1.0" encoding="utf-8"?>
-<w:hdr xmlns:wpc="http://schemas.microsoft.com/office/word/2010/wordprocessingCanvas" xmlns:cx="http://schemas.microsoft.com/office/drawing/2014/chartex" xmlns:cx1="http://schemas.microsoft.com/office/drawing/2015/9/8/chartex" xmlns:cx2="http://schemas.microsoft.com/office/drawing/2015/10/21/chartex" xmlns:cx3="http://schemas.microsoft.com/office/drawing/2016/5/9/chartex" xmlns:cx4="http://schemas.microsoft.com/office/drawing/2016/5/10/chartex" xmlns:cx5="http://schemas.microsoft.com/office/drawing/2016/5/11/chartex" xmlns:cx6="http://schemas.microsoft.com/office/drawing/2016/5/12/chartex" xmlns:cx7="http://schemas.microsoft.com/office/drawing/2016/5/13/chartex" xmlns:cx8="http://schemas.microsoft.com/office/drawing/2016/5/14/chartex" xmlns:mc="http://schemas.openxmlformats.org/markup-compatibility/2006" xmlns:aink="http://schemas.microsoft.com/office/drawing/2016/ink" xmlns:am3d="http://schemas.microsoft.com/office/drawing/2017/model3d" xmlns:o="urn:schemas-microsoft-com:office:office" xmlns:oel="http://schemas.microsoft.com/office/2019/extlst" xmlns:r="http://schemas.openxmlformats.org/officeDocument/2006/relationships" xmlns:m="http://schemas.openxmlformats.org/officeDocument/2006/math" xmlns:v="urn:schemas-microsoft-com:vml" xmlns:wp14="http://schemas.microsoft.com/office/word/2010/wordprocessingDrawing" xmlns:wp="http://schemas.openxmlformats.org/drawingml/2006/wordprocessingDrawing" xmlns:w10="urn:schemas-microsoft-com:office:word" xmlns:w="http://schemas.openxmlformats.org/wordprocessingml/2006/main" xmlns:w14="http://schemas.microsoft.com/office/word/2010/wordml" xmlns:w15="http://schemas.microsoft.com/office/word/2012/wordml" xmlns:w16cex="http://schemas.microsoft.com/office/word/2018/wordml/cex" xmlns:w16cid="http://schemas.microsoft.com/office/word/2016/wordml/cid" xmlns:w16="http://schemas.microsoft.com/office/word/2018/wordml" xmlns:w16sdtdh="http://schemas.microsoft.com/office/word/2020/wordml/sdtdatahash" xmlns:w16se="http://schemas.microsoft.com/office/word/2015/wordml/symex" xmlns:wpg="http://schemas.microsoft.com/office/word/2010/wordprocessingGroup" xmlns:wpi="http://schemas.microsoft.com/office/word/2010/wordprocessingInk" xmlns:wne="http://schemas.microsoft.com/office/word/2006/wordml" xmlns:wps="http://schemas.microsoft.com/office/word/2010/wordprocessingShape" mc:Ignorable="w14 w15 w16se w16cid w16 w16cex w16sdtdh wp14">
+<w:hdr xmlns:wpc="http://schemas.microsoft.com/office/word/2010/wordprocessingCanvas" xmlns:cx="http://schemas.microsoft.com/office/drawing/2014/chartex" xmlns:cx1="http://schemas.microsoft.com/office/drawing/2015/9/8/chartex" xmlns:cx2="http://schemas.microsoft.com/office/drawing/2015/10/21/chartex" xmlns:cx3="http://schemas.microsoft.com/office/drawing/2016/5/9/chartex" xmlns:cx4="http://schemas.microsoft.com/office/drawing/2016/5/10/chartex" xmlns:cx5="http://schemas.microsoft.com/office/drawing/2016/5/11/chartex" xmlns:cx6="http://schemas.microsoft.com/office/drawing/2016/5/12/chartex" xmlns:cx7="http://schemas.microsoft.com/office/drawing/2016/5/13/chartex" xmlns:cx8="http://schemas.microsoft.com/office/drawing/2016/5/14/chartex" xmlns:mc="http://schemas.openxmlformats.org/markup-compatibility/2006" xmlns:aink="http://schemas.microsoft.com/office/drawing/2016/ink" xmlns:am3d="http://schemas.microsoft.com/office/drawing/2017/model3d" xmlns:o="urn:schemas-microsoft-com:office:office" xmlns:oel="http://schemas.microsoft.com/office/2019/extlst" xmlns:r="http://schemas.openxmlformats.org/officeDocument/2006/relationships" xmlns:m="http://schemas.openxmlformats.org/officeDocument/2006/math" xmlns:v="urn:schemas-microsoft-com:vml" xmlns:wp14="http://schemas.microsoft.com/office/word/2010/wordprocessingDrawing" xmlns:wp="http://schemas.openxmlformats.org/drawingml/2006/wordprocessingDrawing" xmlns:w10="urn:schemas-microsoft-com:office:word" xmlns:w="http://schemas.openxmlformats.org/wordprocessingml/2006/main" xmlns:w14="http://schemas.microsoft.com/office/word/2010/wordml" xmlns:w15="http://schemas.microsoft.com/office/word/2012/wordml" xmlns:w16cex="http://schemas.microsoft.com/office/word/2018/wordml/cex" xmlns:w16cid="http://schemas.microsoft.com/office/word/2016/wordml/cid" xmlns:w16="http://schemas.microsoft.com/office/word/2018/wordml" xmlns:w16du="http://schemas.microsoft.com/office/word/2023/wordml/word16du" xmlns:w16sdtdh="http://schemas.microsoft.com/office/word/2020/wordml/sdtdatahash" xmlns:w16se="http://schemas.microsoft.com/office/word/2015/wordml/symex" xmlns:wpg="http://schemas.microsoft.com/office/word/2010/wordprocessingGroup" xmlns:wpi="http://schemas.microsoft.com/office/word/2010/wordprocessingInk" xmlns:wne="http://schemas.microsoft.com/office/word/2006/wordml" xmlns:wps="http://schemas.microsoft.com/office/word/2010/wordprocessingShape" mc:Ignorable="w14 w15 w16se w16cid w16 w16cex w16sdtdh w16du wp14">
   <w:p>
     <w:pPr>
       <w:pStyle w:val="A"/>
@@ -2673,7 +2559,7 @@
 </file>
 
 <file path=word/styles.xml><?xml version="1.0" encoding="utf-8"?>
-<w:styles xmlns:mc="http://schemas.openxmlformats.org/markup-compatibility/2006" xmlns:r="http://schemas.openxmlformats.org/officeDocument/2006/relationships" xmlns:w="http://schemas.openxmlformats.org/wordprocessingml/2006/main" xmlns:w14="http://schemas.microsoft.com/office/word/2010/wordml" xmlns:w15="http://schemas.microsoft.com/office/word/2012/wordml" xmlns:w16cex="http://schemas.microsoft.com/office/word/2018/wordml/cex" xmlns:w16cid="http://schemas.microsoft.com/office/word/2016/wordml/cid" xmlns:w16="http://schemas.microsoft.com/office/word/2018/wordml" xmlns:w16sdtdh="http://schemas.microsoft.com/office/word/2020/wordml/sdtdatahash" xmlns:w16se="http://schemas.microsoft.com/office/word/2015/wordml/symex" mc:Ignorable="w14 w15 w16se w16cid w16 w16cex w16sdtdh">
+<w:styles xmlns:mc="http://schemas.openxmlformats.org/markup-compatibility/2006" xmlns:r="http://schemas.openxmlformats.org/officeDocument/2006/relationships" xmlns:w="http://schemas.openxmlformats.org/wordprocessingml/2006/main" xmlns:w14="http://schemas.microsoft.com/office/word/2010/wordml" xmlns:w15="http://schemas.microsoft.com/office/word/2012/wordml" xmlns:w16cex="http://schemas.microsoft.com/office/word/2018/wordml/cex" xmlns:w16cid="http://schemas.microsoft.com/office/word/2016/wordml/cid" xmlns:w16="http://schemas.microsoft.com/office/word/2018/wordml" xmlns:w16du="http://schemas.microsoft.com/office/word/2023/wordml/word16du" xmlns:w16sdtdh="http://schemas.microsoft.com/office/word/2020/wordml/sdtdatahash" xmlns:w16se="http://schemas.microsoft.com/office/word/2015/wordml/symex" mc:Ignorable="w14 w15 w16se w16cid w16 w16cex w16sdtdh w16du">
   <w:docDefaults>
     <w:rPrDefault>
       <w:rPr>

</xml_diff>